<commit_message>
Cambios colision vibración y resolución dispositivo
</commit_message>
<xml_diff>
--- a/Docs/TFG - Jessica Hernández Gómez.docx
+++ b/Docs/TFG - Jessica Hernández Gómez.docx
@@ -923,7 +923,7 @@
       <w:bookmarkStart w:id="1" w:name="_Toc92968897"/>
       <w:bookmarkStart w:id="2" w:name="_Toc92968960"/>
       <w:bookmarkStart w:id="3" w:name="_Toc92969650"/>
-      <w:bookmarkStart w:id="4" w:name="_Toc107256888"/>
+      <w:bookmarkStart w:id="4" w:name="_Toc107421539"/>
       <w:r>
         <w:lastRenderedPageBreak/>
         <w:t>Justificación</w:t>
@@ -1103,7 +1103,7 @@
       <w:bookmarkStart w:id="6" w:name="_Toc92968898"/>
       <w:bookmarkStart w:id="7" w:name="_Toc92968961"/>
       <w:bookmarkStart w:id="8" w:name="_Toc92969651"/>
-      <w:bookmarkStart w:id="9" w:name="_Toc107256889"/>
+      <w:bookmarkStart w:id="9" w:name="_Toc107421540"/>
       <w:r>
         <w:lastRenderedPageBreak/>
         <w:t>Agradecimientos</w:t>
@@ -1150,7 +1150,7 @@
       <w:bookmarkStart w:id="11" w:name="_Toc92968899"/>
       <w:bookmarkStart w:id="12" w:name="_Toc92968962"/>
       <w:bookmarkStart w:id="13" w:name="_Toc92969652"/>
-      <w:bookmarkStart w:id="14" w:name="_Toc107256890"/>
+      <w:bookmarkStart w:id="14" w:name="_Toc107421541"/>
       <w:r>
         <w:lastRenderedPageBreak/>
         <w:t>Dedicatoria</w:t>
@@ -1385,7 +1385,7 @@
         <w:br w:type="page"/>
       </w:r>
     </w:p>
-    <w:bookmarkStart w:id="15" w:name="_Toc107256891" w:displacedByCustomXml="next"/>
+    <w:bookmarkStart w:id="15" w:name="_Toc107421542" w:displacedByCustomXml="next"/>
     <w:sdt>
       <w:sdtPr>
         <w:rPr>
@@ -1443,7 +1443,7 @@
           <w:r>
             <w:fldChar w:fldCharType="separate"/>
           </w:r>
-          <w:hyperlink w:anchor="_Toc107256888" w:history="1">
+          <w:hyperlink w:anchor="_Toc107421539" w:history="1">
             <w:r>
               <w:rPr>
                 <w:rStyle w:val="Hipervnculo"/>
@@ -1470,7 +1470,7 @@
                 <w:noProof/>
                 <w:webHidden/>
               </w:rPr>
-              <w:instrText xml:space="preserve"> PAGEREF _Toc107256888 \h </w:instrText>
+              <w:instrText xml:space="preserve"> PAGEREF _Toc107421539 \h </w:instrText>
             </w:r>
             <w:r>
               <w:rPr>
@@ -1516,7 +1516,7 @@
               <w:lang w:eastAsia="es-ES"/>
             </w:rPr>
           </w:pPr>
-          <w:hyperlink w:anchor="_Toc107256889" w:history="1">
+          <w:hyperlink w:anchor="_Toc107421540" w:history="1">
             <w:r>
               <w:rPr>
                 <w:rStyle w:val="Hipervnculo"/>
@@ -1543,7 +1543,7 @@
                 <w:noProof/>
                 <w:webHidden/>
               </w:rPr>
-              <w:instrText xml:space="preserve"> PAGEREF _Toc107256889 \h </w:instrText>
+              <w:instrText xml:space="preserve"> PAGEREF _Toc107421540 \h </w:instrText>
             </w:r>
             <w:r>
               <w:rPr>
@@ -1589,7 +1589,7 @@
               <w:lang w:eastAsia="es-ES"/>
             </w:rPr>
           </w:pPr>
-          <w:hyperlink w:anchor="_Toc107256890" w:history="1">
+          <w:hyperlink w:anchor="_Toc107421541" w:history="1">
             <w:r>
               <w:rPr>
                 <w:rStyle w:val="Hipervnculo"/>
@@ -1616,7 +1616,7 @@
                 <w:noProof/>
                 <w:webHidden/>
               </w:rPr>
-              <w:instrText xml:space="preserve"> PAGEREF _Toc107256890 \h </w:instrText>
+              <w:instrText xml:space="preserve"> PAGEREF _Toc107421541 \h </w:instrText>
             </w:r>
             <w:r>
               <w:rPr>
@@ -1662,7 +1662,7 @@
               <w:lang w:eastAsia="es-ES"/>
             </w:rPr>
           </w:pPr>
-          <w:hyperlink w:anchor="_Toc107256891" w:history="1">
+          <w:hyperlink w:anchor="_Toc107421542" w:history="1">
             <w:r>
               <w:rPr>
                 <w:rStyle w:val="Hipervnculo"/>
@@ -1689,7 +1689,7 @@
                 <w:noProof/>
                 <w:webHidden/>
               </w:rPr>
-              <w:instrText xml:space="preserve"> PAGEREF _Toc107256891 \h </w:instrText>
+              <w:instrText xml:space="preserve"> PAGEREF _Toc107421542 \h </w:instrText>
             </w:r>
             <w:r>
               <w:rPr>
@@ -1736,7 +1736,7 @@
               <w:lang w:eastAsia="es-ES"/>
             </w:rPr>
           </w:pPr>
-          <w:hyperlink w:anchor="_Toc107256892" w:history="1">
+          <w:hyperlink w:anchor="_Toc107421543" w:history="1">
             <w:r>
               <w:rPr>
                 <w:rStyle w:val="Hipervnculo"/>
@@ -1781,7 +1781,7 @@
                 <w:noProof/>
                 <w:webHidden/>
               </w:rPr>
-              <w:instrText xml:space="preserve"> PAGEREF _Toc107256892 \h </w:instrText>
+              <w:instrText xml:space="preserve"> PAGEREF _Toc107421543 \h </w:instrText>
             </w:r>
             <w:r>
               <w:rPr>
@@ -1828,7 +1828,7 @@
               <w:lang w:eastAsia="es-ES"/>
             </w:rPr>
           </w:pPr>
-          <w:hyperlink w:anchor="_Toc107256893" w:history="1">
+          <w:hyperlink w:anchor="_Toc107421544" w:history="1">
             <w:r>
               <w:rPr>
                 <w:rStyle w:val="Hipervnculo"/>
@@ -1873,7 +1873,7 @@
                 <w:noProof/>
                 <w:webHidden/>
               </w:rPr>
-              <w:instrText xml:space="preserve"> PAGEREF _Toc107256893 \h </w:instrText>
+              <w:instrText xml:space="preserve"> PAGEREF _Toc107421544 \h </w:instrText>
             </w:r>
             <w:r>
               <w:rPr>
@@ -1920,7 +1920,7 @@
               <w:lang w:eastAsia="es-ES"/>
             </w:rPr>
           </w:pPr>
-          <w:hyperlink w:anchor="_Toc107256894" w:history="1">
+          <w:hyperlink w:anchor="_Toc107421545" w:history="1">
             <w:r>
               <w:rPr>
                 <w:rStyle w:val="Hipervnculo"/>
@@ -1965,7 +1965,7 @@
                 <w:noProof/>
                 <w:webHidden/>
               </w:rPr>
-              <w:instrText xml:space="preserve"> PAGEREF _Toc107256894 \h </w:instrText>
+              <w:instrText xml:space="preserve"> PAGEREF _Toc107421545 \h </w:instrText>
             </w:r>
             <w:r>
               <w:rPr>
@@ -2012,7 +2012,7 @@
               <w:lang w:eastAsia="es-ES"/>
             </w:rPr>
           </w:pPr>
-          <w:hyperlink w:anchor="_Toc107256895" w:history="1">
+          <w:hyperlink w:anchor="_Toc107421546" w:history="1">
             <w:r>
               <w:rPr>
                 <w:rStyle w:val="Hipervnculo"/>
@@ -2057,7 +2057,7 @@
                 <w:noProof/>
                 <w:webHidden/>
               </w:rPr>
-              <w:instrText xml:space="preserve"> PAGEREF _Toc107256895 \h </w:instrText>
+              <w:instrText xml:space="preserve"> PAGEREF _Toc107421546 \h </w:instrText>
             </w:r>
             <w:r>
               <w:rPr>
@@ -2105,7 +2105,7 @@
               <w:lang w:eastAsia="es-ES"/>
             </w:rPr>
           </w:pPr>
-          <w:hyperlink w:anchor="_Toc107256896" w:history="1">
+          <w:hyperlink w:anchor="_Toc107421547" w:history="1">
             <w:r>
               <w:rPr>
                 <w:rStyle w:val="Hipervnculo"/>
@@ -2151,7 +2151,7 @@
                 <w:noProof/>
                 <w:webHidden/>
               </w:rPr>
-              <w:instrText xml:space="preserve"> PAGEREF _Toc107256896 \h </w:instrText>
+              <w:instrText xml:space="preserve"> PAGEREF _Toc107421547 \h </w:instrText>
             </w:r>
             <w:r>
               <w:rPr>
@@ -2199,7 +2199,7 @@
               <w:lang w:eastAsia="es-ES"/>
             </w:rPr>
           </w:pPr>
-          <w:hyperlink w:anchor="_Toc107256897" w:history="1">
+          <w:hyperlink w:anchor="_Toc107421548" w:history="1">
             <w:r>
               <w:rPr>
                 <w:rStyle w:val="Hipervnculo"/>
@@ -2245,7 +2245,7 @@
                 <w:noProof/>
                 <w:webHidden/>
               </w:rPr>
-              <w:instrText xml:space="preserve"> PAGEREF _Toc107256897 \h </w:instrText>
+              <w:instrText xml:space="preserve"> PAGEREF _Toc107421548 \h </w:instrText>
             </w:r>
             <w:r>
               <w:rPr>
@@ -2293,7 +2293,7 @@
               <w:lang w:eastAsia="es-ES"/>
             </w:rPr>
           </w:pPr>
-          <w:hyperlink w:anchor="_Toc107256898" w:history="1">
+          <w:hyperlink w:anchor="_Toc107421549" w:history="1">
             <w:r>
               <w:rPr>
                 <w:rStyle w:val="Hipervnculo"/>
@@ -2339,7 +2339,7 @@
                 <w:noProof/>
                 <w:webHidden/>
               </w:rPr>
-              <w:instrText xml:space="preserve"> PAGEREF _Toc107256898 \h </w:instrText>
+              <w:instrText xml:space="preserve"> PAGEREF _Toc107421549 \h </w:instrText>
             </w:r>
             <w:r>
               <w:rPr>
@@ -2387,7 +2387,7 @@
               <w:lang w:eastAsia="es-ES"/>
             </w:rPr>
           </w:pPr>
-          <w:hyperlink w:anchor="_Toc107256899" w:history="1">
+          <w:hyperlink w:anchor="_Toc107421550" w:history="1">
             <w:r>
               <w:rPr>
                 <w:rStyle w:val="Hipervnculo"/>
@@ -2433,7 +2433,7 @@
                 <w:noProof/>
                 <w:webHidden/>
               </w:rPr>
-              <w:instrText xml:space="preserve"> PAGEREF _Toc107256899 \h </w:instrText>
+              <w:instrText xml:space="preserve"> PAGEREF _Toc107421550 \h </w:instrText>
             </w:r>
             <w:r>
               <w:rPr>
@@ -2480,7 +2480,7 @@
               <w:lang w:eastAsia="es-ES"/>
             </w:rPr>
           </w:pPr>
-          <w:hyperlink w:anchor="_Toc107256900" w:history="1">
+          <w:hyperlink w:anchor="_Toc107421551" w:history="1">
             <w:r>
               <w:rPr>
                 <w:rStyle w:val="Hipervnculo"/>
@@ -2525,7 +2525,7 @@
                 <w:noProof/>
                 <w:webHidden/>
               </w:rPr>
-              <w:instrText xml:space="preserve"> PAGEREF _Toc107256900 \h </w:instrText>
+              <w:instrText xml:space="preserve"> PAGEREF _Toc107421551 \h </w:instrText>
             </w:r>
             <w:r>
               <w:rPr>
@@ -2572,7 +2572,7 @@
               <w:lang w:eastAsia="es-ES"/>
             </w:rPr>
           </w:pPr>
-          <w:hyperlink w:anchor="_Toc107256901" w:history="1">
+          <w:hyperlink w:anchor="_Toc107421552" w:history="1">
             <w:r>
               <w:rPr>
                 <w:rStyle w:val="Hipervnculo"/>
@@ -2617,7 +2617,7 @@
                 <w:noProof/>
                 <w:webHidden/>
               </w:rPr>
-              <w:instrText xml:space="preserve"> PAGEREF _Toc107256901 \h </w:instrText>
+              <w:instrText xml:space="preserve"> PAGEREF _Toc107421552 \h </w:instrText>
             </w:r>
             <w:r>
               <w:rPr>
@@ -2664,7 +2664,7 @@
               <w:lang w:eastAsia="es-ES"/>
             </w:rPr>
           </w:pPr>
-          <w:hyperlink w:anchor="_Toc107256902" w:history="1">
+          <w:hyperlink w:anchor="_Toc107421553" w:history="1">
             <w:r>
               <w:rPr>
                 <w:rStyle w:val="Hipervnculo"/>
@@ -2709,7 +2709,7 @@
                 <w:noProof/>
                 <w:webHidden/>
               </w:rPr>
-              <w:instrText xml:space="preserve"> PAGEREF _Toc107256902 \h </w:instrText>
+              <w:instrText xml:space="preserve"> PAGEREF _Toc107421553 \h </w:instrText>
             </w:r>
             <w:r>
               <w:rPr>
@@ -2757,7 +2757,7 @@
               <w:lang w:eastAsia="es-ES"/>
             </w:rPr>
           </w:pPr>
-          <w:hyperlink w:anchor="_Toc107256903" w:history="1">
+          <w:hyperlink w:anchor="_Toc107421554" w:history="1">
             <w:r>
               <w:rPr>
                 <w:rStyle w:val="Hipervnculo"/>
@@ -2803,7 +2803,7 @@
                 <w:noProof/>
                 <w:webHidden/>
               </w:rPr>
-              <w:instrText xml:space="preserve"> PAGEREF _Toc107256903 \h </w:instrText>
+              <w:instrText xml:space="preserve"> PAGEREF _Toc107421554 \h </w:instrText>
             </w:r>
             <w:r>
               <w:rPr>
@@ -2851,7 +2851,7 @@
               <w:lang w:eastAsia="es-ES"/>
             </w:rPr>
           </w:pPr>
-          <w:hyperlink w:anchor="_Toc107256904" w:history="1">
+          <w:hyperlink w:anchor="_Toc107421555" w:history="1">
             <w:r>
               <w:rPr>
                 <w:rStyle w:val="Hipervnculo"/>
@@ -2897,7 +2897,7 @@
                 <w:noProof/>
                 <w:webHidden/>
               </w:rPr>
-              <w:instrText xml:space="preserve"> PAGEREF _Toc107256904 \h </w:instrText>
+              <w:instrText xml:space="preserve"> PAGEREF _Toc107421555 \h </w:instrText>
             </w:r>
             <w:r>
               <w:rPr>
@@ -2945,7 +2945,7 @@
               <w:lang w:eastAsia="es-ES"/>
             </w:rPr>
           </w:pPr>
-          <w:hyperlink w:anchor="_Toc107256905" w:history="1">
+          <w:hyperlink w:anchor="_Toc107421556" w:history="1">
             <w:r>
               <w:rPr>
                 <w:rStyle w:val="Hipervnculo"/>
@@ -2991,7 +2991,7 @@
                 <w:noProof/>
                 <w:webHidden/>
               </w:rPr>
-              <w:instrText xml:space="preserve"> PAGEREF _Toc107256905 \h </w:instrText>
+              <w:instrText xml:space="preserve"> PAGEREF _Toc107421556 \h </w:instrText>
             </w:r>
             <w:r>
               <w:rPr>
@@ -3039,7 +3039,7 @@
               <w:lang w:eastAsia="es-ES"/>
             </w:rPr>
           </w:pPr>
-          <w:hyperlink w:anchor="_Toc107256906" w:history="1">
+          <w:hyperlink w:anchor="_Toc107421557" w:history="1">
             <w:r>
               <w:rPr>
                 <w:rStyle w:val="Hipervnculo"/>
@@ -3085,7 +3085,7 @@
                 <w:noProof/>
                 <w:webHidden/>
               </w:rPr>
-              <w:instrText xml:space="preserve"> PAGEREF _Toc107256906 \h </w:instrText>
+              <w:instrText xml:space="preserve"> PAGEREF _Toc107421557 \h </w:instrText>
             </w:r>
             <w:r>
               <w:rPr>
@@ -3132,7 +3132,7 @@
               <w:lang w:eastAsia="es-ES"/>
             </w:rPr>
           </w:pPr>
-          <w:hyperlink w:anchor="_Toc107256907" w:history="1">
+          <w:hyperlink w:anchor="_Toc107421558" w:history="1">
             <w:r>
               <w:rPr>
                 <w:rStyle w:val="Hipervnculo"/>
@@ -3177,7 +3177,7 @@
                 <w:noProof/>
                 <w:webHidden/>
               </w:rPr>
-              <w:instrText xml:space="preserve"> PAGEREF _Toc107256907 \h </w:instrText>
+              <w:instrText xml:space="preserve"> PAGEREF _Toc107421558 \h </w:instrText>
             </w:r>
             <w:r>
               <w:rPr>
@@ -3225,7 +3225,7 @@
               <w:lang w:eastAsia="es-ES"/>
             </w:rPr>
           </w:pPr>
-          <w:hyperlink w:anchor="_Toc107256908" w:history="1">
+          <w:hyperlink w:anchor="_Toc107421559" w:history="1">
             <w:r>
               <w:rPr>
                 <w:rStyle w:val="Hipervnculo"/>
@@ -3271,7 +3271,7 @@
                 <w:noProof/>
                 <w:webHidden/>
               </w:rPr>
-              <w:instrText xml:space="preserve"> PAGEREF _Toc107256908 \h </w:instrText>
+              <w:instrText xml:space="preserve"> PAGEREF _Toc107421559 \h </w:instrText>
             </w:r>
             <w:r>
               <w:rPr>
@@ -3319,7 +3319,7 @@
               <w:lang w:eastAsia="es-ES"/>
             </w:rPr>
           </w:pPr>
-          <w:hyperlink w:anchor="_Toc107256909" w:history="1">
+          <w:hyperlink w:anchor="_Toc107421560" w:history="1">
             <w:r>
               <w:rPr>
                 <w:rStyle w:val="Hipervnculo"/>
@@ -3367,7 +3367,7 @@
                 <w:noProof/>
                 <w:webHidden/>
               </w:rPr>
-              <w:instrText xml:space="preserve"> PAGEREF _Toc107256909 \h </w:instrText>
+              <w:instrText xml:space="preserve"> PAGEREF _Toc107421560 \h </w:instrText>
             </w:r>
             <w:r>
               <w:rPr>
@@ -3414,7 +3414,7 @@
               <w:lang w:eastAsia="es-ES"/>
             </w:rPr>
           </w:pPr>
-          <w:hyperlink w:anchor="_Toc107256910" w:history="1">
+          <w:hyperlink w:anchor="_Toc107421561" w:history="1">
             <w:r>
               <w:rPr>
                 <w:rStyle w:val="Hipervnculo"/>
@@ -3459,7 +3459,7 @@
                 <w:noProof/>
                 <w:webHidden/>
               </w:rPr>
-              <w:instrText xml:space="preserve"> PAGEREF _Toc107256910 \h </w:instrText>
+              <w:instrText xml:space="preserve"> PAGEREF _Toc107421561 \h </w:instrText>
             </w:r>
             <w:r>
               <w:rPr>
@@ -3506,7 +3506,7 @@
               <w:lang w:eastAsia="es-ES"/>
             </w:rPr>
           </w:pPr>
-          <w:hyperlink w:anchor="_Toc107256911" w:history="1">
+          <w:hyperlink w:anchor="_Toc107421562" w:history="1">
             <w:r>
               <w:rPr>
                 <w:rStyle w:val="Hipervnculo"/>
@@ -3551,7 +3551,7 @@
                 <w:noProof/>
                 <w:webHidden/>
               </w:rPr>
-              <w:instrText xml:space="preserve"> PAGEREF _Toc107256911 \h </w:instrText>
+              <w:instrText xml:space="preserve"> PAGEREF _Toc107421562 \h </w:instrText>
             </w:r>
             <w:r>
               <w:rPr>
@@ -3598,7 +3598,7 @@
               <w:lang w:eastAsia="es-ES"/>
             </w:rPr>
           </w:pPr>
-          <w:hyperlink w:anchor="_Toc107256912" w:history="1">
+          <w:hyperlink w:anchor="_Toc107421563" w:history="1">
             <w:r>
               <w:rPr>
                 <w:rStyle w:val="Hipervnculo"/>
@@ -3643,7 +3643,7 @@
                 <w:noProof/>
                 <w:webHidden/>
               </w:rPr>
-              <w:instrText xml:space="preserve"> PAGEREF _Toc107256912 \h </w:instrText>
+              <w:instrText xml:space="preserve"> PAGEREF _Toc107421563 \h </w:instrText>
             </w:r>
             <w:r>
               <w:rPr>
@@ -3691,7 +3691,7 @@
               <w:lang w:eastAsia="es-ES"/>
             </w:rPr>
           </w:pPr>
-          <w:hyperlink w:anchor="_Toc107256913" w:history="1">
+          <w:hyperlink w:anchor="_Toc107421564" w:history="1">
             <w:r>
               <w:rPr>
                 <w:rStyle w:val="Hipervnculo"/>
@@ -3716,7 +3716,7 @@
                 <w:rStyle w:val="Hipervnculo"/>
                 <w:noProof/>
               </w:rPr>
-              <w:t>Herramientas utilizadas</w:t>
+              <w:t>Microsoft Planner</w:t>
             </w:r>
             <w:r>
               <w:rPr>
@@ -3737,7 +3737,13 @@
                 <w:noProof/>
                 <w:webHidden/>
               </w:rPr>
-              <w:instrText xml:space="preserve"> PAGEREF _Toc107256913 \h </w:instrText>
+              <w:instrText xml:space="preserve"> PAGEREF _Toc107421564 \h </w:instrText>
+            </w:r>
+            <w:r>
+              <w:rPr>
+                <w:noProof/>
+                <w:webHidden/>
+              </w:rPr>
             </w:r>
             <w:r>
               <w:rPr>
@@ -3748,12 +3754,378 @@
             </w:r>
             <w:r>
               <w:rPr>
-                <w:b/>
-                <w:bCs/>
-                <w:noProof/>
-                <w:webHidden/>
-              </w:rPr>
-              <w:t>¡Error! Marcador no definido.</w:t>
+                <w:noProof/>
+                <w:webHidden/>
+              </w:rPr>
+              <w:t>27</w:t>
+            </w:r>
+            <w:r>
+              <w:rPr>
+                <w:noProof/>
+                <w:webHidden/>
+              </w:rPr>
+              <w:fldChar w:fldCharType="end"/>
+            </w:r>
+          </w:hyperlink>
+        </w:p>
+        <w:p>
+          <w:pPr>
+            <w:pStyle w:val="TDC2"/>
+            <w:tabs>
+              <w:tab w:val="left" w:pos="880"/>
+              <w:tab w:val="right" w:leader="dot" w:pos="8777"/>
+            </w:tabs>
+            <w:rPr>
+              <w:rFonts w:asciiTheme="minorHAnsi" w:eastAsiaTheme="minorEastAsia" w:hAnsiTheme="minorHAnsi" w:cstheme="minorBidi"/>
+              <w:smallCaps w:val="0"/>
+              <w:noProof/>
+              <w:sz w:val="22"/>
+              <w:szCs w:val="22"/>
+              <w:lang w:eastAsia="es-ES"/>
+            </w:rPr>
+          </w:pPr>
+          <w:hyperlink w:anchor="_Toc107421565" w:history="1">
+            <w:r>
+              <w:rPr>
+                <w:rStyle w:val="Hipervnculo"/>
+                <w:noProof/>
+              </w:rPr>
+              <w:t>4.2.</w:t>
+            </w:r>
+            <w:r>
+              <w:rPr>
+                <w:rFonts w:asciiTheme="minorHAnsi" w:eastAsiaTheme="minorEastAsia" w:hAnsiTheme="minorHAnsi" w:cstheme="minorBidi"/>
+                <w:smallCaps w:val="0"/>
+                <w:noProof/>
+                <w:sz w:val="22"/>
+                <w:szCs w:val="22"/>
+                <w:lang w:eastAsia="es-ES"/>
+              </w:rPr>
+              <w:tab/>
+            </w:r>
+            <w:r>
+              <w:rPr>
+                <w:rStyle w:val="Hipervnculo"/>
+                <w:noProof/>
+              </w:rPr>
+              <w:t>Metodología de desarrollo del software</w:t>
+            </w:r>
+            <w:r>
+              <w:rPr>
+                <w:noProof/>
+                <w:webHidden/>
+              </w:rPr>
+              <w:tab/>
+            </w:r>
+            <w:r>
+              <w:rPr>
+                <w:noProof/>
+                <w:webHidden/>
+              </w:rPr>
+              <w:fldChar w:fldCharType="begin"/>
+            </w:r>
+            <w:r>
+              <w:rPr>
+                <w:noProof/>
+                <w:webHidden/>
+              </w:rPr>
+              <w:instrText xml:space="preserve"> PAGEREF _Toc107421565 \h </w:instrText>
+            </w:r>
+            <w:r>
+              <w:rPr>
+                <w:noProof/>
+                <w:webHidden/>
+              </w:rPr>
+            </w:r>
+            <w:r>
+              <w:rPr>
+                <w:noProof/>
+                <w:webHidden/>
+              </w:rPr>
+              <w:fldChar w:fldCharType="separate"/>
+            </w:r>
+            <w:r>
+              <w:rPr>
+                <w:noProof/>
+                <w:webHidden/>
+              </w:rPr>
+              <w:t>28</w:t>
+            </w:r>
+            <w:r>
+              <w:rPr>
+                <w:noProof/>
+                <w:webHidden/>
+              </w:rPr>
+              <w:fldChar w:fldCharType="end"/>
+            </w:r>
+          </w:hyperlink>
+        </w:p>
+        <w:p>
+          <w:pPr>
+            <w:pStyle w:val="TDC2"/>
+            <w:tabs>
+              <w:tab w:val="left" w:pos="880"/>
+              <w:tab w:val="right" w:leader="dot" w:pos="8777"/>
+            </w:tabs>
+            <w:rPr>
+              <w:rFonts w:asciiTheme="minorHAnsi" w:eastAsiaTheme="minorEastAsia" w:hAnsiTheme="minorHAnsi" w:cstheme="minorBidi"/>
+              <w:smallCaps w:val="0"/>
+              <w:noProof/>
+              <w:sz w:val="22"/>
+              <w:szCs w:val="22"/>
+              <w:lang w:eastAsia="es-ES"/>
+            </w:rPr>
+          </w:pPr>
+          <w:hyperlink w:anchor="_Toc107421566" w:history="1">
+            <w:r>
+              <w:rPr>
+                <w:rStyle w:val="Hipervnculo"/>
+                <w:noProof/>
+              </w:rPr>
+              <w:t>4.3.</w:t>
+            </w:r>
+            <w:r>
+              <w:rPr>
+                <w:rFonts w:asciiTheme="minorHAnsi" w:eastAsiaTheme="minorEastAsia" w:hAnsiTheme="minorHAnsi" w:cstheme="minorBidi"/>
+                <w:smallCaps w:val="0"/>
+                <w:noProof/>
+                <w:sz w:val="22"/>
+                <w:szCs w:val="22"/>
+                <w:lang w:eastAsia="es-ES"/>
+              </w:rPr>
+              <w:tab/>
+            </w:r>
+            <w:r>
+              <w:rPr>
+                <w:rStyle w:val="Hipervnculo"/>
+                <w:noProof/>
+              </w:rPr>
+              <w:t>Control de versiones</w:t>
+            </w:r>
+            <w:r>
+              <w:rPr>
+                <w:noProof/>
+                <w:webHidden/>
+              </w:rPr>
+              <w:tab/>
+            </w:r>
+            <w:r>
+              <w:rPr>
+                <w:noProof/>
+                <w:webHidden/>
+              </w:rPr>
+              <w:fldChar w:fldCharType="begin"/>
+            </w:r>
+            <w:r>
+              <w:rPr>
+                <w:noProof/>
+                <w:webHidden/>
+              </w:rPr>
+              <w:instrText xml:space="preserve"> PAGEREF _Toc107421566 \h </w:instrText>
+            </w:r>
+            <w:r>
+              <w:rPr>
+                <w:noProof/>
+                <w:webHidden/>
+              </w:rPr>
+            </w:r>
+            <w:r>
+              <w:rPr>
+                <w:noProof/>
+                <w:webHidden/>
+              </w:rPr>
+              <w:fldChar w:fldCharType="separate"/>
+            </w:r>
+            <w:r>
+              <w:rPr>
+                <w:noProof/>
+                <w:webHidden/>
+              </w:rPr>
+              <w:t>29</w:t>
+            </w:r>
+            <w:r>
+              <w:rPr>
+                <w:noProof/>
+                <w:webHidden/>
+              </w:rPr>
+              <w:fldChar w:fldCharType="end"/>
+            </w:r>
+          </w:hyperlink>
+        </w:p>
+        <w:p>
+          <w:pPr>
+            <w:pStyle w:val="TDC1"/>
+            <w:tabs>
+              <w:tab w:val="left" w:pos="440"/>
+              <w:tab w:val="right" w:leader="dot" w:pos="8777"/>
+            </w:tabs>
+            <w:rPr>
+              <w:rFonts w:asciiTheme="minorHAnsi" w:eastAsiaTheme="minorEastAsia" w:hAnsiTheme="minorHAnsi" w:cstheme="minorBidi"/>
+              <w:bCs w:val="0"/>
+              <w:smallCaps w:val="0"/>
+              <w:noProof/>
+              <w:szCs w:val="22"/>
+              <w:lang w:eastAsia="es-ES"/>
+            </w:rPr>
+          </w:pPr>
+          <w:hyperlink w:anchor="_Toc107421567" w:history="1">
+            <w:r>
+              <w:rPr>
+                <w:rStyle w:val="Hipervnculo"/>
+                <w:noProof/>
+              </w:rPr>
+              <w:t>5.</w:t>
+            </w:r>
+            <w:r>
+              <w:rPr>
+                <w:rFonts w:asciiTheme="minorHAnsi" w:eastAsiaTheme="minorEastAsia" w:hAnsiTheme="minorHAnsi" w:cstheme="minorBidi"/>
+                <w:bCs w:val="0"/>
+                <w:smallCaps w:val="0"/>
+                <w:noProof/>
+                <w:szCs w:val="22"/>
+                <w:lang w:eastAsia="es-ES"/>
+              </w:rPr>
+              <w:tab/>
+            </w:r>
+            <w:r>
+              <w:rPr>
+                <w:rStyle w:val="Hipervnculo"/>
+                <w:noProof/>
+              </w:rPr>
+              <w:t>Documento de Diseño del Videojuego</w:t>
+            </w:r>
+            <w:r>
+              <w:rPr>
+                <w:noProof/>
+                <w:webHidden/>
+              </w:rPr>
+              <w:tab/>
+            </w:r>
+            <w:r>
+              <w:rPr>
+                <w:noProof/>
+                <w:webHidden/>
+              </w:rPr>
+              <w:fldChar w:fldCharType="begin"/>
+            </w:r>
+            <w:r>
+              <w:rPr>
+                <w:noProof/>
+                <w:webHidden/>
+              </w:rPr>
+              <w:instrText xml:space="preserve"> PAGEREF _Toc107421567 \h </w:instrText>
+            </w:r>
+            <w:r>
+              <w:rPr>
+                <w:noProof/>
+                <w:webHidden/>
+              </w:rPr>
+            </w:r>
+            <w:r>
+              <w:rPr>
+                <w:noProof/>
+                <w:webHidden/>
+              </w:rPr>
+              <w:fldChar w:fldCharType="separate"/>
+            </w:r>
+            <w:r>
+              <w:rPr>
+                <w:noProof/>
+                <w:webHidden/>
+              </w:rPr>
+              <w:t>30</w:t>
+            </w:r>
+            <w:r>
+              <w:rPr>
+                <w:noProof/>
+                <w:webHidden/>
+              </w:rPr>
+              <w:fldChar w:fldCharType="end"/>
+            </w:r>
+          </w:hyperlink>
+        </w:p>
+        <w:p>
+          <w:pPr>
+            <w:pStyle w:val="TDC2"/>
+            <w:tabs>
+              <w:tab w:val="left" w:pos="880"/>
+              <w:tab w:val="right" w:leader="dot" w:pos="8777"/>
+            </w:tabs>
+            <w:rPr>
+              <w:rFonts w:asciiTheme="minorHAnsi" w:eastAsiaTheme="minorEastAsia" w:hAnsiTheme="minorHAnsi" w:cstheme="minorBidi"/>
+              <w:smallCaps w:val="0"/>
+              <w:noProof/>
+              <w:sz w:val="22"/>
+              <w:szCs w:val="22"/>
+              <w:lang w:eastAsia="es-ES"/>
+            </w:rPr>
+          </w:pPr>
+          <w:hyperlink w:anchor="_Toc107421568" w:history="1">
+            <w:r>
+              <w:rPr>
+                <w:rStyle w:val="Hipervnculo"/>
+                <w:noProof/>
+              </w:rPr>
+              <w:t>5.1.</w:t>
+            </w:r>
+            <w:r>
+              <w:rPr>
+                <w:rFonts w:asciiTheme="minorHAnsi" w:eastAsiaTheme="minorEastAsia" w:hAnsiTheme="minorHAnsi" w:cstheme="minorBidi"/>
+                <w:smallCaps w:val="0"/>
+                <w:noProof/>
+                <w:sz w:val="22"/>
+                <w:szCs w:val="22"/>
+                <w:lang w:eastAsia="es-ES"/>
+              </w:rPr>
+              <w:tab/>
+            </w:r>
+            <w:r>
+              <w:rPr>
+                <w:rStyle w:val="Hipervnculo"/>
+                <w:noProof/>
+              </w:rPr>
+              <w:t>Documento de diseño del videojuego de DIV</w:t>
+            </w:r>
+            <w:r>
+              <w:rPr>
+                <w:noProof/>
+                <w:webHidden/>
+              </w:rPr>
+              <w:tab/>
+            </w:r>
+            <w:r>
+              <w:rPr>
+                <w:noProof/>
+                <w:webHidden/>
+              </w:rPr>
+              <w:fldChar w:fldCharType="begin"/>
+            </w:r>
+            <w:r>
+              <w:rPr>
+                <w:noProof/>
+                <w:webHidden/>
+              </w:rPr>
+              <w:instrText xml:space="preserve"> PAGEREF _Toc107421568 \h </w:instrText>
+            </w:r>
+            <w:r>
+              <w:rPr>
+                <w:noProof/>
+                <w:webHidden/>
+              </w:rPr>
+            </w:r>
+            <w:r>
+              <w:rPr>
+                <w:noProof/>
+                <w:webHidden/>
+              </w:rPr>
+              <w:fldChar w:fldCharType="separate"/>
+            </w:r>
+            <w:r>
+              <w:rPr>
+                <w:noProof/>
+                <w:webHidden/>
+              </w:rPr>
+              <w:t>30</w:t>
             </w:r>
             <w:r>
               <w:rPr>
@@ -3781,13 +4153,13 @@
               <w:lang w:eastAsia="es-ES"/>
             </w:rPr>
           </w:pPr>
-          <w:hyperlink w:anchor="_Toc107256914" w:history="1">
+          <w:hyperlink w:anchor="_Toc107421569" w:history="1">
             <w:r>
               <w:rPr>
                 <w:rStyle w:val="Hipervnculo"/>
                 <w:noProof/>
               </w:rPr>
-              <w:t>4.1.1.1.</w:t>
+              <w:t>5.1.1.</w:t>
             </w:r>
             <w:r>
               <w:rPr>
@@ -3806,7 +4178,7 @@
                 <w:rStyle w:val="Hipervnculo"/>
                 <w:noProof/>
               </w:rPr>
-              <w:t>Microsoft Planner</w:t>
+              <w:t>Ficha técnica</w:t>
             </w:r>
             <w:r>
               <w:rPr>
@@ -3827,187 +4199,7 @@
                 <w:noProof/>
                 <w:webHidden/>
               </w:rPr>
-              <w:instrText xml:space="preserve"> PAGEREF _Toc107256914 \h </w:instrText>
-            </w:r>
-            <w:r>
-              <w:rPr>
-                <w:noProof/>
-                <w:webHidden/>
-              </w:rPr>
-              <w:fldChar w:fldCharType="separate"/>
-            </w:r>
-            <w:r>
-              <w:rPr>
-                <w:b/>
-                <w:bCs/>
-                <w:noProof/>
-                <w:webHidden/>
-              </w:rPr>
-              <w:t>¡Error! Marcador no definido.</w:t>
-            </w:r>
-            <w:r>
-              <w:rPr>
-                <w:noProof/>
-                <w:webHidden/>
-              </w:rPr>
-              <w:fldChar w:fldCharType="end"/>
-            </w:r>
-          </w:hyperlink>
-        </w:p>
-        <w:p>
-          <w:pPr>
-            <w:pStyle w:val="TDC1"/>
-            <w:tabs>
-              <w:tab w:val="left" w:pos="440"/>
-              <w:tab w:val="right" w:leader="dot" w:pos="8777"/>
-            </w:tabs>
-            <w:rPr>
-              <w:rFonts w:asciiTheme="minorHAnsi" w:eastAsiaTheme="minorEastAsia" w:hAnsiTheme="minorHAnsi" w:cstheme="minorBidi"/>
-              <w:bCs w:val="0"/>
-              <w:smallCaps w:val="0"/>
-              <w:noProof/>
-              <w:szCs w:val="22"/>
-              <w:lang w:eastAsia="es-ES"/>
-            </w:rPr>
-          </w:pPr>
-          <w:hyperlink w:anchor="_Toc107256915" w:history="1">
-            <w:r>
-              <w:rPr>
-                <w:rStyle w:val="Hipervnculo"/>
-                <w:noProof/>
-              </w:rPr>
-              <w:t>5.</w:t>
-            </w:r>
-            <w:r>
-              <w:rPr>
-                <w:rFonts w:asciiTheme="minorHAnsi" w:eastAsiaTheme="minorEastAsia" w:hAnsiTheme="minorHAnsi" w:cstheme="minorBidi"/>
-                <w:bCs w:val="0"/>
-                <w:smallCaps w:val="0"/>
-                <w:noProof/>
-                <w:szCs w:val="22"/>
-                <w:lang w:eastAsia="es-ES"/>
-              </w:rPr>
-              <w:tab/>
-            </w:r>
-            <w:r>
-              <w:rPr>
-                <w:rStyle w:val="Hipervnculo"/>
-                <w:noProof/>
-              </w:rPr>
-              <w:t>Documento de Diseño del Videojuego</w:t>
-            </w:r>
-            <w:r>
-              <w:rPr>
-                <w:noProof/>
-                <w:webHidden/>
-              </w:rPr>
-              <w:tab/>
-            </w:r>
-            <w:r>
-              <w:rPr>
-                <w:noProof/>
-                <w:webHidden/>
-              </w:rPr>
-              <w:fldChar w:fldCharType="begin"/>
-            </w:r>
-            <w:r>
-              <w:rPr>
-                <w:noProof/>
-                <w:webHidden/>
-              </w:rPr>
-              <w:instrText xml:space="preserve"> PAGEREF _Toc107256915 \h </w:instrText>
-            </w:r>
-            <w:r>
-              <w:rPr>
-                <w:noProof/>
-                <w:webHidden/>
-              </w:rPr>
-            </w:r>
-            <w:r>
-              <w:rPr>
-                <w:noProof/>
-                <w:webHidden/>
-              </w:rPr>
-              <w:fldChar w:fldCharType="separate"/>
-            </w:r>
-            <w:r>
-              <w:rPr>
-                <w:noProof/>
-                <w:webHidden/>
-              </w:rPr>
-              <w:t>30</w:t>
-            </w:r>
-            <w:r>
-              <w:rPr>
-                <w:noProof/>
-                <w:webHidden/>
-              </w:rPr>
-              <w:fldChar w:fldCharType="end"/>
-            </w:r>
-          </w:hyperlink>
-        </w:p>
-        <w:p>
-          <w:pPr>
-            <w:pStyle w:val="TDC2"/>
-            <w:tabs>
-              <w:tab w:val="left" w:pos="880"/>
-              <w:tab w:val="right" w:leader="dot" w:pos="8777"/>
-            </w:tabs>
-            <w:rPr>
-              <w:rFonts w:asciiTheme="minorHAnsi" w:eastAsiaTheme="minorEastAsia" w:hAnsiTheme="minorHAnsi" w:cstheme="minorBidi"/>
-              <w:smallCaps w:val="0"/>
-              <w:noProof/>
-              <w:sz w:val="22"/>
-              <w:szCs w:val="22"/>
-              <w:lang w:eastAsia="es-ES"/>
-            </w:rPr>
-          </w:pPr>
-          <w:hyperlink w:anchor="_Toc107256916" w:history="1">
-            <w:r>
-              <w:rPr>
-                <w:rStyle w:val="Hipervnculo"/>
-                <w:noProof/>
-              </w:rPr>
-              <w:t>5.1.</w:t>
-            </w:r>
-            <w:r>
-              <w:rPr>
-                <w:rFonts w:asciiTheme="minorHAnsi" w:eastAsiaTheme="minorEastAsia" w:hAnsiTheme="minorHAnsi" w:cstheme="minorBidi"/>
-                <w:smallCaps w:val="0"/>
-                <w:noProof/>
-                <w:sz w:val="22"/>
-                <w:szCs w:val="22"/>
-                <w:lang w:eastAsia="es-ES"/>
-              </w:rPr>
-              <w:tab/>
-            </w:r>
-            <w:r>
-              <w:rPr>
-                <w:rStyle w:val="Hipervnculo"/>
-                <w:noProof/>
-              </w:rPr>
-              <w:t>Documento de diseño del videojuego de DIV</w:t>
-            </w:r>
-            <w:r>
-              <w:rPr>
-                <w:noProof/>
-                <w:webHidden/>
-              </w:rPr>
-              <w:tab/>
-            </w:r>
-            <w:r>
-              <w:rPr>
-                <w:noProof/>
-                <w:webHidden/>
-              </w:rPr>
-              <w:fldChar w:fldCharType="begin"/>
-            </w:r>
-            <w:r>
-              <w:rPr>
-                <w:noProof/>
-                <w:webHidden/>
-              </w:rPr>
-              <w:instrText xml:space="preserve"> PAGEREF _Toc107256916 \h </w:instrText>
+              <w:instrText xml:space="preserve"> PAGEREF _Toc107421569 \h </w:instrText>
             </w:r>
             <w:r>
               <w:rPr>
@@ -4055,13 +4247,13 @@
               <w:lang w:eastAsia="es-ES"/>
             </w:rPr>
           </w:pPr>
-          <w:hyperlink w:anchor="_Toc107256917" w:history="1">
+          <w:hyperlink w:anchor="_Toc107421570" w:history="1">
             <w:r>
               <w:rPr>
                 <w:rStyle w:val="Hipervnculo"/>
                 <w:noProof/>
               </w:rPr>
-              <w:t>5.1.1.</w:t>
+              <w:t>5.1.2.</w:t>
             </w:r>
             <w:r>
               <w:rPr>
@@ -4080,7 +4272,7 @@
                 <w:rStyle w:val="Hipervnculo"/>
                 <w:noProof/>
               </w:rPr>
-              <w:t>Ficha técnica</w:t>
+              <w:t>Concepto del videojuego</w:t>
             </w:r>
             <w:r>
               <w:rPr>
@@ -4101,7 +4293,7 @@
                 <w:noProof/>
                 <w:webHidden/>
               </w:rPr>
-              <w:instrText xml:space="preserve"> PAGEREF _Toc107256917 \h </w:instrText>
+              <w:instrText xml:space="preserve"> PAGEREF _Toc107421570 \h </w:instrText>
             </w:r>
             <w:r>
               <w:rPr>
@@ -4149,13 +4341,13 @@
               <w:lang w:eastAsia="es-ES"/>
             </w:rPr>
           </w:pPr>
-          <w:hyperlink w:anchor="_Toc107256918" w:history="1">
+          <w:hyperlink w:anchor="_Toc107421571" w:history="1">
             <w:r>
               <w:rPr>
                 <w:rStyle w:val="Hipervnculo"/>
                 <w:noProof/>
               </w:rPr>
-              <w:t>5.1.2.</w:t>
+              <w:t>5.1.3.</w:t>
             </w:r>
             <w:r>
               <w:rPr>
@@ -4174,7 +4366,7 @@
                 <w:rStyle w:val="Hipervnculo"/>
                 <w:noProof/>
               </w:rPr>
-              <w:t>Concepto del videojuego</w:t>
+              <w:t>Diagramas de flujo</w:t>
             </w:r>
             <w:r>
               <w:rPr>
@@ -4195,7 +4387,7 @@
                 <w:noProof/>
                 <w:webHidden/>
               </w:rPr>
-              <w:instrText xml:space="preserve"> PAGEREF _Toc107256918 \h </w:instrText>
+              <w:instrText xml:space="preserve"> PAGEREF _Toc107421571 \h </w:instrText>
             </w:r>
             <w:r>
               <w:rPr>
@@ -4215,7 +4407,7 @@
                 <w:noProof/>
                 <w:webHidden/>
               </w:rPr>
-              <w:t>30</w:t>
+              <w:t>31</w:t>
             </w:r>
             <w:r>
               <w:rPr>
@@ -4243,13 +4435,13 @@
               <w:lang w:eastAsia="es-ES"/>
             </w:rPr>
           </w:pPr>
-          <w:hyperlink w:anchor="_Toc107256919" w:history="1">
+          <w:hyperlink w:anchor="_Toc107421572" w:history="1">
             <w:r>
               <w:rPr>
                 <w:rStyle w:val="Hipervnculo"/>
                 <w:noProof/>
               </w:rPr>
-              <w:t>5.1.3.</w:t>
+              <w:t>5.1.4.</w:t>
             </w:r>
             <w:r>
               <w:rPr>
@@ -4268,7 +4460,7 @@
                 <w:rStyle w:val="Hipervnculo"/>
                 <w:noProof/>
               </w:rPr>
-              <w:t>Diagramas de flujo</w:t>
+              <w:t>Bocetos de pantallas</w:t>
             </w:r>
             <w:r>
               <w:rPr>
@@ -4289,7 +4481,7 @@
                 <w:noProof/>
                 <w:webHidden/>
               </w:rPr>
-              <w:instrText xml:space="preserve"> PAGEREF _Toc107256919 \h </w:instrText>
+              <w:instrText xml:space="preserve"> PAGEREF _Toc107421572 \h </w:instrText>
             </w:r>
             <w:r>
               <w:rPr>
@@ -4337,13 +4529,13 @@
               <w:lang w:eastAsia="es-ES"/>
             </w:rPr>
           </w:pPr>
-          <w:hyperlink w:anchor="_Toc107256920" w:history="1">
+          <w:hyperlink w:anchor="_Toc107421573" w:history="1">
             <w:r>
               <w:rPr>
                 <w:rStyle w:val="Hipervnculo"/>
                 <w:noProof/>
               </w:rPr>
-              <w:t>5.1.4.</w:t>
+              <w:t>5.1.5.</w:t>
             </w:r>
             <w:r>
               <w:rPr>
@@ -4362,7 +4554,7 @@
                 <w:rStyle w:val="Hipervnculo"/>
                 <w:noProof/>
               </w:rPr>
-              <w:t>Bocetos de pantallas</w:t>
+              <w:t>Arte final</w:t>
             </w:r>
             <w:r>
               <w:rPr>
@@ -4383,7 +4575,7 @@
                 <w:noProof/>
                 <w:webHidden/>
               </w:rPr>
-              <w:instrText xml:space="preserve"> PAGEREF _Toc107256920 \h </w:instrText>
+              <w:instrText xml:space="preserve"> PAGEREF _Toc107421573 \h </w:instrText>
             </w:r>
             <w:r>
               <w:rPr>
@@ -4403,7 +4595,7 @@
                 <w:noProof/>
                 <w:webHidden/>
               </w:rPr>
-              <w:t>31</w:t>
+              <w:t>32</w:t>
             </w:r>
             <w:r>
               <w:rPr>
@@ -4431,13 +4623,13 @@
               <w:lang w:eastAsia="es-ES"/>
             </w:rPr>
           </w:pPr>
-          <w:hyperlink w:anchor="_Toc107256921" w:history="1">
+          <w:hyperlink w:anchor="_Toc107421574" w:history="1">
             <w:r>
               <w:rPr>
                 <w:rStyle w:val="Hipervnculo"/>
                 <w:noProof/>
               </w:rPr>
-              <w:t>5.1.5.</w:t>
+              <w:t>5.1.6.</w:t>
             </w:r>
             <w:r>
               <w:rPr>
@@ -4456,7 +4648,7 @@
                 <w:rStyle w:val="Hipervnculo"/>
                 <w:noProof/>
               </w:rPr>
-              <w:t>Arte final</w:t>
+              <w:t>Sonido</w:t>
             </w:r>
             <w:r>
               <w:rPr>
@@ -4477,7 +4669,99 @@
                 <w:noProof/>
                 <w:webHidden/>
               </w:rPr>
-              <w:instrText xml:space="preserve"> PAGEREF _Toc107256921 \h </w:instrText>
+              <w:instrText xml:space="preserve"> PAGEREF _Toc107421574 \h </w:instrText>
+            </w:r>
+            <w:r>
+              <w:rPr>
+                <w:noProof/>
+                <w:webHidden/>
+              </w:rPr>
+            </w:r>
+            <w:r>
+              <w:rPr>
+                <w:noProof/>
+                <w:webHidden/>
+              </w:rPr>
+              <w:fldChar w:fldCharType="separate"/>
+            </w:r>
+            <w:r>
+              <w:rPr>
+                <w:noProof/>
+                <w:webHidden/>
+              </w:rPr>
+              <w:t>32</w:t>
+            </w:r>
+            <w:r>
+              <w:rPr>
+                <w:noProof/>
+                <w:webHidden/>
+              </w:rPr>
+              <w:fldChar w:fldCharType="end"/>
+            </w:r>
+          </w:hyperlink>
+        </w:p>
+        <w:p>
+          <w:pPr>
+            <w:pStyle w:val="TDC2"/>
+            <w:tabs>
+              <w:tab w:val="left" w:pos="880"/>
+              <w:tab w:val="right" w:leader="dot" w:pos="8777"/>
+            </w:tabs>
+            <w:rPr>
+              <w:rFonts w:asciiTheme="minorHAnsi" w:eastAsiaTheme="minorEastAsia" w:hAnsiTheme="minorHAnsi" w:cstheme="minorBidi"/>
+              <w:smallCaps w:val="0"/>
+              <w:noProof/>
+              <w:sz w:val="22"/>
+              <w:szCs w:val="22"/>
+              <w:lang w:eastAsia="es-ES"/>
+            </w:rPr>
+          </w:pPr>
+          <w:hyperlink w:anchor="_Toc107421575" w:history="1">
+            <w:r>
+              <w:rPr>
+                <w:rStyle w:val="Hipervnculo"/>
+                <w:noProof/>
+              </w:rPr>
+              <w:t>5.2.</w:t>
+            </w:r>
+            <w:r>
+              <w:rPr>
+                <w:rFonts w:asciiTheme="minorHAnsi" w:eastAsiaTheme="minorEastAsia" w:hAnsiTheme="minorHAnsi" w:cstheme="minorBidi"/>
+                <w:smallCaps w:val="0"/>
+                <w:noProof/>
+                <w:sz w:val="22"/>
+                <w:szCs w:val="22"/>
+                <w:lang w:eastAsia="es-ES"/>
+              </w:rPr>
+              <w:tab/>
+            </w:r>
+            <w:r>
+              <w:rPr>
+                <w:rStyle w:val="Hipervnculo"/>
+                <w:noProof/>
+              </w:rPr>
+              <w:t>Documento de diseño del videojuego de Ninja Run</w:t>
+            </w:r>
+            <w:r>
+              <w:rPr>
+                <w:noProof/>
+                <w:webHidden/>
+              </w:rPr>
+              <w:tab/>
+            </w:r>
+            <w:r>
+              <w:rPr>
+                <w:noProof/>
+                <w:webHidden/>
+              </w:rPr>
+              <w:fldChar w:fldCharType="begin"/>
+            </w:r>
+            <w:r>
+              <w:rPr>
+                <w:noProof/>
+                <w:webHidden/>
+              </w:rPr>
+              <w:instrText xml:space="preserve"> PAGEREF _Toc107421575 \h </w:instrText>
             </w:r>
             <w:r>
               <w:rPr>
@@ -4525,13 +4809,13 @@
               <w:lang w:eastAsia="es-ES"/>
             </w:rPr>
           </w:pPr>
-          <w:hyperlink w:anchor="_Toc107256922" w:history="1">
+          <w:hyperlink w:anchor="_Toc107421576" w:history="1">
             <w:r>
               <w:rPr>
                 <w:rStyle w:val="Hipervnculo"/>
                 <w:noProof/>
               </w:rPr>
-              <w:t>5.1.6.</w:t>
+              <w:t>5.2.1.</w:t>
             </w:r>
             <w:r>
               <w:rPr>
@@ -4550,7 +4834,7 @@
                 <w:rStyle w:val="Hipervnculo"/>
                 <w:noProof/>
               </w:rPr>
-              <w:t>Sonido</w:t>
+              <w:t>Ficha técnica</w:t>
             </w:r>
             <w:r>
               <w:rPr>
@@ -4571,99 +4855,7 @@
                 <w:noProof/>
                 <w:webHidden/>
               </w:rPr>
-              <w:instrText xml:space="preserve"> PAGEREF _Toc107256922 \h </w:instrText>
-            </w:r>
-            <w:r>
-              <w:rPr>
-                <w:noProof/>
-                <w:webHidden/>
-              </w:rPr>
-            </w:r>
-            <w:r>
-              <w:rPr>
-                <w:noProof/>
-                <w:webHidden/>
-              </w:rPr>
-              <w:fldChar w:fldCharType="separate"/>
-            </w:r>
-            <w:r>
-              <w:rPr>
-                <w:noProof/>
-                <w:webHidden/>
-              </w:rPr>
-              <w:t>32</w:t>
-            </w:r>
-            <w:r>
-              <w:rPr>
-                <w:noProof/>
-                <w:webHidden/>
-              </w:rPr>
-              <w:fldChar w:fldCharType="end"/>
-            </w:r>
-          </w:hyperlink>
-        </w:p>
-        <w:p>
-          <w:pPr>
-            <w:pStyle w:val="TDC2"/>
-            <w:tabs>
-              <w:tab w:val="left" w:pos="880"/>
-              <w:tab w:val="right" w:leader="dot" w:pos="8777"/>
-            </w:tabs>
-            <w:rPr>
-              <w:rFonts w:asciiTheme="minorHAnsi" w:eastAsiaTheme="minorEastAsia" w:hAnsiTheme="minorHAnsi" w:cstheme="minorBidi"/>
-              <w:smallCaps w:val="0"/>
-              <w:noProof/>
-              <w:sz w:val="22"/>
-              <w:szCs w:val="22"/>
-              <w:lang w:eastAsia="es-ES"/>
-            </w:rPr>
-          </w:pPr>
-          <w:hyperlink w:anchor="_Toc107256923" w:history="1">
-            <w:r>
-              <w:rPr>
-                <w:rStyle w:val="Hipervnculo"/>
-                <w:noProof/>
-              </w:rPr>
-              <w:t>5.2.</w:t>
-            </w:r>
-            <w:r>
-              <w:rPr>
-                <w:rFonts w:asciiTheme="minorHAnsi" w:eastAsiaTheme="minorEastAsia" w:hAnsiTheme="minorHAnsi" w:cstheme="minorBidi"/>
-                <w:smallCaps w:val="0"/>
-                <w:noProof/>
-                <w:sz w:val="22"/>
-                <w:szCs w:val="22"/>
-                <w:lang w:eastAsia="es-ES"/>
-              </w:rPr>
-              <w:tab/>
-            </w:r>
-            <w:r>
-              <w:rPr>
-                <w:rStyle w:val="Hipervnculo"/>
-                <w:noProof/>
-              </w:rPr>
-              <w:t>Documento de diseño del videojuego de Ninja Run</w:t>
-            </w:r>
-            <w:r>
-              <w:rPr>
-                <w:noProof/>
-                <w:webHidden/>
-              </w:rPr>
-              <w:tab/>
-            </w:r>
-            <w:r>
-              <w:rPr>
-                <w:noProof/>
-                <w:webHidden/>
-              </w:rPr>
-              <w:fldChar w:fldCharType="begin"/>
-            </w:r>
-            <w:r>
-              <w:rPr>
-                <w:noProof/>
-                <w:webHidden/>
-              </w:rPr>
-              <w:instrText xml:space="preserve"> PAGEREF _Toc107256923 \h </w:instrText>
+              <w:instrText xml:space="preserve"> PAGEREF _Toc107421576 \h </w:instrText>
             </w:r>
             <w:r>
               <w:rPr>
@@ -4711,13 +4903,13 @@
               <w:lang w:eastAsia="es-ES"/>
             </w:rPr>
           </w:pPr>
-          <w:hyperlink w:anchor="_Toc107256924" w:history="1">
+          <w:hyperlink w:anchor="_Toc107421577" w:history="1">
             <w:r>
               <w:rPr>
                 <w:rStyle w:val="Hipervnculo"/>
                 <w:noProof/>
               </w:rPr>
-              <w:t>5.2.1.</w:t>
+              <w:t>5.2.2.</w:t>
             </w:r>
             <w:r>
               <w:rPr>
@@ -4736,7 +4928,7 @@
                 <w:rStyle w:val="Hipervnculo"/>
                 <w:noProof/>
               </w:rPr>
-              <w:t>Ficha técnica</w:t>
+              <w:t>Concepto del videojuego</w:t>
             </w:r>
             <w:r>
               <w:rPr>
@@ -4757,7 +4949,7 @@
                 <w:noProof/>
                 <w:webHidden/>
               </w:rPr>
-              <w:instrText xml:space="preserve"> PAGEREF _Toc107256924 \h </w:instrText>
+              <w:instrText xml:space="preserve"> PAGEREF _Toc107421577 \h </w:instrText>
             </w:r>
             <w:r>
               <w:rPr>
@@ -4805,13 +4997,13 @@
               <w:lang w:eastAsia="es-ES"/>
             </w:rPr>
           </w:pPr>
-          <w:hyperlink w:anchor="_Toc107256925" w:history="1">
+          <w:hyperlink w:anchor="_Toc107421578" w:history="1">
             <w:r>
               <w:rPr>
                 <w:rStyle w:val="Hipervnculo"/>
                 <w:noProof/>
               </w:rPr>
-              <w:t>5.2.2.</w:t>
+              <w:t>5.2.3.</w:t>
             </w:r>
             <w:r>
               <w:rPr>
@@ -4830,7 +5022,7 @@
                 <w:rStyle w:val="Hipervnculo"/>
                 <w:noProof/>
               </w:rPr>
-              <w:t>Concepto del videojuego</w:t>
+              <w:t>Mecánicas</w:t>
             </w:r>
             <w:r>
               <w:rPr>
@@ -4851,7 +5043,7 @@
                 <w:noProof/>
                 <w:webHidden/>
               </w:rPr>
-              <w:instrText xml:space="preserve"> PAGEREF _Toc107256925 \h </w:instrText>
+              <w:instrText xml:space="preserve"> PAGEREF _Toc107421578 \h </w:instrText>
             </w:r>
             <w:r>
               <w:rPr>
@@ -4871,7 +5063,7 @@
                 <w:noProof/>
                 <w:webHidden/>
               </w:rPr>
-              <w:t>32</w:t>
+              <w:t>33</w:t>
             </w:r>
             <w:r>
               <w:rPr>
@@ -4899,13 +5091,13 @@
               <w:lang w:eastAsia="es-ES"/>
             </w:rPr>
           </w:pPr>
-          <w:hyperlink w:anchor="_Toc107256926" w:history="1">
+          <w:hyperlink w:anchor="_Toc107421579" w:history="1">
             <w:r>
               <w:rPr>
                 <w:rStyle w:val="Hipervnculo"/>
                 <w:noProof/>
               </w:rPr>
-              <w:t>5.2.3.</w:t>
+              <w:t>5.2.4.</w:t>
             </w:r>
             <w:r>
               <w:rPr>
@@ -4924,7 +5116,7 @@
                 <w:rStyle w:val="Hipervnculo"/>
                 <w:noProof/>
               </w:rPr>
-              <w:t>Mecánicas</w:t>
+              <w:t>Controles</w:t>
             </w:r>
             <w:r>
               <w:rPr>
@@ -4945,7 +5137,7 @@
                 <w:noProof/>
                 <w:webHidden/>
               </w:rPr>
-              <w:instrText xml:space="preserve"> PAGEREF _Toc107256926 \h </w:instrText>
+              <w:instrText xml:space="preserve"> PAGEREF _Toc107421579 \h </w:instrText>
             </w:r>
             <w:r>
               <w:rPr>
@@ -4993,13 +5185,13 @@
               <w:lang w:eastAsia="es-ES"/>
             </w:rPr>
           </w:pPr>
-          <w:hyperlink w:anchor="_Toc107256927" w:history="1">
+          <w:hyperlink w:anchor="_Toc107421580" w:history="1">
             <w:r>
               <w:rPr>
                 <w:rStyle w:val="Hipervnculo"/>
                 <w:noProof/>
               </w:rPr>
-              <w:t>5.2.4.</w:t>
+              <w:t>5.2.5.</w:t>
             </w:r>
             <w:r>
               <w:rPr>
@@ -5018,7 +5210,7 @@
                 <w:rStyle w:val="Hipervnculo"/>
                 <w:noProof/>
               </w:rPr>
-              <w:t>Controles</w:t>
+              <w:t>Diagramas de flujo</w:t>
             </w:r>
             <w:r>
               <w:rPr>
@@ -5039,7 +5231,7 @@
                 <w:noProof/>
                 <w:webHidden/>
               </w:rPr>
-              <w:instrText xml:space="preserve"> PAGEREF _Toc107256927 \h </w:instrText>
+              <w:instrText xml:space="preserve"> PAGEREF _Toc107421580 \h </w:instrText>
             </w:r>
             <w:r>
               <w:rPr>
@@ -5087,13 +5279,13 @@
               <w:lang w:eastAsia="es-ES"/>
             </w:rPr>
           </w:pPr>
-          <w:hyperlink w:anchor="_Toc107256928" w:history="1">
+          <w:hyperlink w:anchor="_Toc107421581" w:history="1">
             <w:r>
               <w:rPr>
                 <w:rStyle w:val="Hipervnculo"/>
                 <w:noProof/>
               </w:rPr>
-              <w:t>5.2.5.</w:t>
+              <w:t>5.2.6.</w:t>
             </w:r>
             <w:r>
               <w:rPr>
@@ -5112,7 +5304,7 @@
                 <w:rStyle w:val="Hipervnculo"/>
                 <w:noProof/>
               </w:rPr>
-              <w:t>Diagramas de flujo</w:t>
+              <w:t>Bocetos de pantallas</w:t>
             </w:r>
             <w:r>
               <w:rPr>
@@ -5133,7 +5325,7 @@
                 <w:noProof/>
                 <w:webHidden/>
               </w:rPr>
-              <w:instrText xml:space="preserve"> PAGEREF _Toc107256928 \h </w:instrText>
+              <w:instrText xml:space="preserve"> PAGEREF _Toc107421581 \h </w:instrText>
             </w:r>
             <w:r>
               <w:rPr>
@@ -5153,7 +5345,7 @@
                 <w:noProof/>
                 <w:webHidden/>
               </w:rPr>
-              <w:t>33</w:t>
+              <w:t>35</w:t>
             </w:r>
             <w:r>
               <w:rPr>
@@ -5181,13 +5373,13 @@
               <w:lang w:eastAsia="es-ES"/>
             </w:rPr>
           </w:pPr>
-          <w:hyperlink w:anchor="_Toc107256929" w:history="1">
+          <w:hyperlink w:anchor="_Toc107421582" w:history="1">
             <w:r>
               <w:rPr>
                 <w:rStyle w:val="Hipervnculo"/>
                 <w:noProof/>
               </w:rPr>
-              <w:t>5.2.6.</w:t>
+              <w:t>5.2.7.</w:t>
             </w:r>
             <w:r>
               <w:rPr>
@@ -5206,7 +5398,7 @@
                 <w:rStyle w:val="Hipervnculo"/>
                 <w:noProof/>
               </w:rPr>
-              <w:t>Bocetos de pantallas</w:t>
+              <w:t>Arte final</w:t>
             </w:r>
             <w:r>
               <w:rPr>
@@ -5227,7 +5419,7 @@
                 <w:noProof/>
                 <w:webHidden/>
               </w:rPr>
-              <w:instrText xml:space="preserve"> PAGEREF _Toc107256929 \h </w:instrText>
+              <w:instrText xml:space="preserve"> PAGEREF _Toc107421582 \h </w:instrText>
             </w:r>
             <w:r>
               <w:rPr>
@@ -5275,13 +5467,13 @@
               <w:lang w:eastAsia="es-ES"/>
             </w:rPr>
           </w:pPr>
-          <w:hyperlink w:anchor="_Toc107256930" w:history="1">
+          <w:hyperlink w:anchor="_Toc107421583" w:history="1">
             <w:r>
               <w:rPr>
                 <w:rStyle w:val="Hipervnculo"/>
                 <w:noProof/>
               </w:rPr>
-              <w:t>5.2.7.</w:t>
+              <w:t>5.2.8.</w:t>
             </w:r>
             <w:r>
               <w:rPr>
@@ -5300,7 +5492,7 @@
                 <w:rStyle w:val="Hipervnculo"/>
                 <w:noProof/>
               </w:rPr>
-              <w:t>Arte final</w:t>
+              <w:t>Sonido</w:t>
             </w:r>
             <w:r>
               <w:rPr>
@@ -5321,7 +5513,7 @@
                 <w:noProof/>
                 <w:webHidden/>
               </w:rPr>
-              <w:instrText xml:space="preserve"> PAGEREF _Toc107256930 \h </w:instrText>
+              <w:instrText xml:space="preserve"> PAGEREF _Toc107421583 \h </w:instrText>
             </w:r>
             <w:r>
               <w:rPr>
@@ -5342,6 +5534,98 @@
                 <w:webHidden/>
               </w:rPr>
               <w:t>35</w:t>
+            </w:r>
+            <w:r>
+              <w:rPr>
+                <w:noProof/>
+                <w:webHidden/>
+              </w:rPr>
+              <w:fldChar w:fldCharType="end"/>
+            </w:r>
+          </w:hyperlink>
+        </w:p>
+        <w:p>
+          <w:pPr>
+            <w:pStyle w:val="TDC2"/>
+            <w:tabs>
+              <w:tab w:val="left" w:pos="880"/>
+              <w:tab w:val="right" w:leader="dot" w:pos="8777"/>
+            </w:tabs>
+            <w:rPr>
+              <w:rFonts w:asciiTheme="minorHAnsi" w:eastAsiaTheme="minorEastAsia" w:hAnsiTheme="minorHAnsi" w:cstheme="minorBidi"/>
+              <w:smallCaps w:val="0"/>
+              <w:noProof/>
+              <w:sz w:val="22"/>
+              <w:szCs w:val="22"/>
+              <w:lang w:eastAsia="es-ES"/>
+            </w:rPr>
+          </w:pPr>
+          <w:hyperlink w:anchor="_Toc107421584" w:history="1">
+            <w:r>
+              <w:rPr>
+                <w:rStyle w:val="Hipervnculo"/>
+                <w:noProof/>
+              </w:rPr>
+              <w:t>5.3.</w:t>
+            </w:r>
+            <w:r>
+              <w:rPr>
+                <w:rFonts w:asciiTheme="minorHAnsi" w:eastAsiaTheme="minorEastAsia" w:hAnsiTheme="minorHAnsi" w:cstheme="minorBidi"/>
+                <w:smallCaps w:val="0"/>
+                <w:noProof/>
+                <w:sz w:val="22"/>
+                <w:szCs w:val="22"/>
+                <w:lang w:eastAsia="es-ES"/>
+              </w:rPr>
+              <w:tab/>
+            </w:r>
+            <w:r>
+              <w:rPr>
+                <w:rStyle w:val="Hipervnculo"/>
+                <w:noProof/>
+              </w:rPr>
+              <w:t>Documento de diseño del videojuego de Higher &amp; Lower</w:t>
+            </w:r>
+            <w:r>
+              <w:rPr>
+                <w:noProof/>
+                <w:webHidden/>
+              </w:rPr>
+              <w:tab/>
+            </w:r>
+            <w:r>
+              <w:rPr>
+                <w:noProof/>
+                <w:webHidden/>
+              </w:rPr>
+              <w:fldChar w:fldCharType="begin"/>
+            </w:r>
+            <w:r>
+              <w:rPr>
+                <w:noProof/>
+                <w:webHidden/>
+              </w:rPr>
+              <w:instrText xml:space="preserve"> PAGEREF _Toc107421584 \h </w:instrText>
+            </w:r>
+            <w:r>
+              <w:rPr>
+                <w:noProof/>
+                <w:webHidden/>
+              </w:rPr>
+            </w:r>
+            <w:r>
+              <w:rPr>
+                <w:noProof/>
+                <w:webHidden/>
+              </w:rPr>
+              <w:fldChar w:fldCharType="separate"/>
+            </w:r>
+            <w:r>
+              <w:rPr>
+                <w:noProof/>
+                <w:webHidden/>
+              </w:rPr>
+              <w:t>36</w:t>
             </w:r>
             <w:r>
               <w:rPr>
@@ -5369,13 +5653,13 @@
               <w:lang w:eastAsia="es-ES"/>
             </w:rPr>
           </w:pPr>
-          <w:hyperlink w:anchor="_Toc107256931" w:history="1">
+          <w:hyperlink w:anchor="_Toc107421585" w:history="1">
             <w:r>
               <w:rPr>
                 <w:rStyle w:val="Hipervnculo"/>
                 <w:noProof/>
               </w:rPr>
-              <w:t>5.2.8.</w:t>
+              <w:t>5.3.1.</w:t>
             </w:r>
             <w:r>
               <w:rPr>
@@ -5394,7 +5678,7 @@
                 <w:rStyle w:val="Hipervnculo"/>
                 <w:noProof/>
               </w:rPr>
-              <w:t>Sonido</w:t>
+              <w:t>Ficha técnica</w:t>
             </w:r>
             <w:r>
               <w:rPr>
@@ -5415,99 +5699,7 @@
                 <w:noProof/>
                 <w:webHidden/>
               </w:rPr>
-              <w:instrText xml:space="preserve"> PAGEREF _Toc107256931 \h </w:instrText>
-            </w:r>
-            <w:r>
-              <w:rPr>
-                <w:noProof/>
-                <w:webHidden/>
-              </w:rPr>
-            </w:r>
-            <w:r>
-              <w:rPr>
-                <w:noProof/>
-                <w:webHidden/>
-              </w:rPr>
-              <w:fldChar w:fldCharType="separate"/>
-            </w:r>
-            <w:r>
-              <w:rPr>
-                <w:noProof/>
-                <w:webHidden/>
-              </w:rPr>
-              <w:t>35</w:t>
-            </w:r>
-            <w:r>
-              <w:rPr>
-                <w:noProof/>
-                <w:webHidden/>
-              </w:rPr>
-              <w:fldChar w:fldCharType="end"/>
-            </w:r>
-          </w:hyperlink>
-        </w:p>
-        <w:p>
-          <w:pPr>
-            <w:pStyle w:val="TDC2"/>
-            <w:tabs>
-              <w:tab w:val="left" w:pos="880"/>
-              <w:tab w:val="right" w:leader="dot" w:pos="8777"/>
-            </w:tabs>
-            <w:rPr>
-              <w:rFonts w:asciiTheme="minorHAnsi" w:eastAsiaTheme="minorEastAsia" w:hAnsiTheme="minorHAnsi" w:cstheme="minorBidi"/>
-              <w:smallCaps w:val="0"/>
-              <w:noProof/>
-              <w:sz w:val="22"/>
-              <w:szCs w:val="22"/>
-              <w:lang w:eastAsia="es-ES"/>
-            </w:rPr>
-          </w:pPr>
-          <w:hyperlink w:anchor="_Toc107256932" w:history="1">
-            <w:r>
-              <w:rPr>
-                <w:rStyle w:val="Hipervnculo"/>
-                <w:noProof/>
-              </w:rPr>
-              <w:t>5.3.</w:t>
-            </w:r>
-            <w:r>
-              <w:rPr>
-                <w:rFonts w:asciiTheme="minorHAnsi" w:eastAsiaTheme="minorEastAsia" w:hAnsiTheme="minorHAnsi" w:cstheme="minorBidi"/>
-                <w:smallCaps w:val="0"/>
-                <w:noProof/>
-                <w:sz w:val="22"/>
-                <w:szCs w:val="22"/>
-                <w:lang w:eastAsia="es-ES"/>
-              </w:rPr>
-              <w:tab/>
-            </w:r>
-            <w:r>
-              <w:rPr>
-                <w:rStyle w:val="Hipervnculo"/>
-                <w:noProof/>
-              </w:rPr>
-              <w:t>Documento de diseño del videojuego de Higher &amp; Lower</w:t>
-            </w:r>
-            <w:r>
-              <w:rPr>
-                <w:noProof/>
-                <w:webHidden/>
-              </w:rPr>
-              <w:tab/>
-            </w:r>
-            <w:r>
-              <w:rPr>
-                <w:noProof/>
-                <w:webHidden/>
-              </w:rPr>
-              <w:fldChar w:fldCharType="begin"/>
-            </w:r>
-            <w:r>
-              <w:rPr>
-                <w:noProof/>
-                <w:webHidden/>
-              </w:rPr>
-              <w:instrText xml:space="preserve"> PAGEREF _Toc107256932 \h </w:instrText>
+              <w:instrText xml:space="preserve"> PAGEREF _Toc107421585 \h </w:instrText>
             </w:r>
             <w:r>
               <w:rPr>
@@ -5555,13 +5747,13 @@
               <w:lang w:eastAsia="es-ES"/>
             </w:rPr>
           </w:pPr>
-          <w:hyperlink w:anchor="_Toc107256933" w:history="1">
+          <w:hyperlink w:anchor="_Toc107421586" w:history="1">
             <w:r>
               <w:rPr>
                 <w:rStyle w:val="Hipervnculo"/>
                 <w:noProof/>
               </w:rPr>
-              <w:t>5.3.1.</w:t>
+              <w:t>5.3.2.</w:t>
             </w:r>
             <w:r>
               <w:rPr>
@@ -5580,7 +5772,7 @@
                 <w:rStyle w:val="Hipervnculo"/>
                 <w:noProof/>
               </w:rPr>
-              <w:t>Ficha técnica</w:t>
+              <w:t>Concepto del videojuego</w:t>
             </w:r>
             <w:r>
               <w:rPr>
@@ -5601,7 +5793,7 @@
                 <w:noProof/>
                 <w:webHidden/>
               </w:rPr>
-              <w:instrText xml:space="preserve"> PAGEREF _Toc107256933 \h </w:instrText>
+              <w:instrText xml:space="preserve"> PAGEREF _Toc107421586 \h </w:instrText>
             </w:r>
             <w:r>
               <w:rPr>
@@ -5649,13 +5841,13 @@
               <w:lang w:eastAsia="es-ES"/>
             </w:rPr>
           </w:pPr>
-          <w:hyperlink w:anchor="_Toc107256934" w:history="1">
+          <w:hyperlink w:anchor="_Toc107421587" w:history="1">
             <w:r>
               <w:rPr>
                 <w:rStyle w:val="Hipervnculo"/>
                 <w:noProof/>
               </w:rPr>
-              <w:t>5.3.2.</w:t>
+              <w:t>5.3.3.</w:t>
             </w:r>
             <w:r>
               <w:rPr>
@@ -5674,7 +5866,7 @@
                 <w:rStyle w:val="Hipervnculo"/>
                 <w:noProof/>
               </w:rPr>
-              <w:t>Concepto del videojuego</w:t>
+              <w:t>Mecánicas</w:t>
             </w:r>
             <w:r>
               <w:rPr>
@@ -5695,7 +5887,7 @@
                 <w:noProof/>
                 <w:webHidden/>
               </w:rPr>
-              <w:instrText xml:space="preserve"> PAGEREF _Toc107256934 \h </w:instrText>
+              <w:instrText xml:space="preserve"> PAGEREF _Toc107421587 \h </w:instrText>
             </w:r>
             <w:r>
               <w:rPr>
@@ -5743,13 +5935,13 @@
               <w:lang w:eastAsia="es-ES"/>
             </w:rPr>
           </w:pPr>
-          <w:hyperlink w:anchor="_Toc107256935" w:history="1">
+          <w:hyperlink w:anchor="_Toc107421588" w:history="1">
             <w:r>
               <w:rPr>
                 <w:rStyle w:val="Hipervnculo"/>
                 <w:noProof/>
               </w:rPr>
-              <w:t>5.3.3.</w:t>
+              <w:t>5.3.4.</w:t>
             </w:r>
             <w:r>
               <w:rPr>
@@ -5768,7 +5960,7 @@
                 <w:rStyle w:val="Hipervnculo"/>
                 <w:noProof/>
               </w:rPr>
-              <w:t>Mecánicas</w:t>
+              <w:t>Controles</w:t>
             </w:r>
             <w:r>
               <w:rPr>
@@ -5789,7 +5981,7 @@
                 <w:noProof/>
                 <w:webHidden/>
               </w:rPr>
-              <w:instrText xml:space="preserve"> PAGEREF _Toc107256935 \h </w:instrText>
+              <w:instrText xml:space="preserve"> PAGEREF _Toc107421588 \h </w:instrText>
             </w:r>
             <w:r>
               <w:rPr>
@@ -5837,13 +6029,13 @@
               <w:lang w:eastAsia="es-ES"/>
             </w:rPr>
           </w:pPr>
-          <w:hyperlink w:anchor="_Toc107256936" w:history="1">
+          <w:hyperlink w:anchor="_Toc107421589" w:history="1">
             <w:r>
               <w:rPr>
                 <w:rStyle w:val="Hipervnculo"/>
                 <w:noProof/>
               </w:rPr>
-              <w:t>5.3.4.</w:t>
+              <w:t>5.3.5.</w:t>
             </w:r>
             <w:r>
               <w:rPr>
@@ -5862,7 +6054,7 @@
                 <w:rStyle w:val="Hipervnculo"/>
                 <w:noProof/>
               </w:rPr>
-              <w:t>Controles</w:t>
+              <w:t>Diagramas de flujo</w:t>
             </w:r>
             <w:r>
               <w:rPr>
@@ -5883,7 +6075,7 @@
                 <w:noProof/>
                 <w:webHidden/>
               </w:rPr>
-              <w:instrText xml:space="preserve"> PAGEREF _Toc107256936 \h </w:instrText>
+              <w:instrText xml:space="preserve"> PAGEREF _Toc107421589 \h </w:instrText>
             </w:r>
             <w:r>
               <w:rPr>
@@ -5903,7 +6095,7 @@
                 <w:noProof/>
                 <w:webHidden/>
               </w:rPr>
-              <w:t>36</w:t>
+              <w:t>37</w:t>
             </w:r>
             <w:r>
               <w:rPr>
@@ -5931,13 +6123,13 @@
               <w:lang w:eastAsia="es-ES"/>
             </w:rPr>
           </w:pPr>
-          <w:hyperlink w:anchor="_Toc107256937" w:history="1">
+          <w:hyperlink w:anchor="_Toc107421590" w:history="1">
             <w:r>
               <w:rPr>
                 <w:rStyle w:val="Hipervnculo"/>
                 <w:noProof/>
               </w:rPr>
-              <w:t>5.3.5.</w:t>
+              <w:t>5.3.6.</w:t>
             </w:r>
             <w:r>
               <w:rPr>
@@ -5956,7 +6148,7 @@
                 <w:rStyle w:val="Hipervnculo"/>
                 <w:noProof/>
               </w:rPr>
-              <w:t>Diagramas de flujo</w:t>
+              <w:t>Bocetos de pantallas</w:t>
             </w:r>
             <w:r>
               <w:rPr>
@@ -5977,7 +6169,7 @@
                 <w:noProof/>
                 <w:webHidden/>
               </w:rPr>
-              <w:instrText xml:space="preserve"> PAGEREF _Toc107256937 \h </w:instrText>
+              <w:instrText xml:space="preserve"> PAGEREF _Toc107421590 \h </w:instrText>
             </w:r>
             <w:r>
               <w:rPr>
@@ -5997,7 +6189,7 @@
                 <w:noProof/>
                 <w:webHidden/>
               </w:rPr>
-              <w:t>37</w:t>
+              <w:t>38</w:t>
             </w:r>
             <w:r>
               <w:rPr>
@@ -6025,13 +6217,13 @@
               <w:lang w:eastAsia="es-ES"/>
             </w:rPr>
           </w:pPr>
-          <w:hyperlink w:anchor="_Toc107256938" w:history="1">
+          <w:hyperlink w:anchor="_Toc107421591" w:history="1">
             <w:r>
               <w:rPr>
                 <w:rStyle w:val="Hipervnculo"/>
                 <w:noProof/>
               </w:rPr>
-              <w:t>5.3.6.</w:t>
+              <w:t>5.3.7.</w:t>
             </w:r>
             <w:r>
               <w:rPr>
@@ -6050,7 +6242,7 @@
                 <w:rStyle w:val="Hipervnculo"/>
                 <w:noProof/>
               </w:rPr>
-              <w:t>Bocetos de pantallas</w:t>
+              <w:t>Arte final</w:t>
             </w:r>
             <w:r>
               <w:rPr>
@@ -6071,7 +6263,7 @@
                 <w:noProof/>
                 <w:webHidden/>
               </w:rPr>
-              <w:instrText xml:space="preserve"> PAGEREF _Toc107256938 \h </w:instrText>
+              <w:instrText xml:space="preserve"> PAGEREF _Toc107421591 \h </w:instrText>
             </w:r>
             <w:r>
               <w:rPr>
@@ -6119,13 +6311,13 @@
               <w:lang w:eastAsia="es-ES"/>
             </w:rPr>
           </w:pPr>
-          <w:hyperlink w:anchor="_Toc107256939" w:history="1">
+          <w:hyperlink w:anchor="_Toc107421592" w:history="1">
             <w:r>
               <w:rPr>
                 <w:rStyle w:val="Hipervnculo"/>
                 <w:noProof/>
               </w:rPr>
-              <w:t>5.3.7.</w:t>
+              <w:t>5.3.8.</w:t>
             </w:r>
             <w:r>
               <w:rPr>
@@ -6144,7 +6336,7 @@
                 <w:rStyle w:val="Hipervnculo"/>
                 <w:noProof/>
               </w:rPr>
-              <w:t>Arte final</w:t>
+              <w:t>Sonido</w:t>
             </w:r>
             <w:r>
               <w:rPr>
@@ -6165,101 +6357,7 @@
                 <w:noProof/>
                 <w:webHidden/>
               </w:rPr>
-              <w:instrText xml:space="preserve"> PAGEREF _Toc107256939 \h </w:instrText>
-            </w:r>
-            <w:r>
-              <w:rPr>
-                <w:noProof/>
-                <w:webHidden/>
-              </w:rPr>
-            </w:r>
-            <w:r>
-              <w:rPr>
-                <w:noProof/>
-                <w:webHidden/>
-              </w:rPr>
-              <w:fldChar w:fldCharType="separate"/>
-            </w:r>
-            <w:r>
-              <w:rPr>
-                <w:noProof/>
-                <w:webHidden/>
-              </w:rPr>
-              <w:t>38</w:t>
-            </w:r>
-            <w:r>
-              <w:rPr>
-                <w:noProof/>
-                <w:webHidden/>
-              </w:rPr>
-              <w:fldChar w:fldCharType="end"/>
-            </w:r>
-          </w:hyperlink>
-        </w:p>
-        <w:p>
-          <w:pPr>
-            <w:pStyle w:val="TDC3"/>
-            <w:tabs>
-              <w:tab w:val="left" w:pos="1320"/>
-              <w:tab w:val="right" w:leader="dot" w:pos="8777"/>
-            </w:tabs>
-            <w:rPr>
-              <w:rFonts w:asciiTheme="minorHAnsi" w:eastAsiaTheme="minorEastAsia" w:hAnsiTheme="minorHAnsi" w:cstheme="minorBidi"/>
-              <w:iCs w:val="0"/>
-              <w:smallCaps w:val="0"/>
-              <w:noProof/>
-              <w:sz w:val="22"/>
-              <w:szCs w:val="22"/>
-              <w:lang w:eastAsia="es-ES"/>
-            </w:rPr>
-          </w:pPr>
-          <w:hyperlink w:anchor="_Toc107256940" w:history="1">
-            <w:r>
-              <w:rPr>
-                <w:rStyle w:val="Hipervnculo"/>
-                <w:noProof/>
-              </w:rPr>
-              <w:t>5.3.8.</w:t>
-            </w:r>
-            <w:r>
-              <w:rPr>
-                <w:rFonts w:asciiTheme="minorHAnsi" w:eastAsiaTheme="minorEastAsia" w:hAnsiTheme="minorHAnsi" w:cstheme="minorBidi"/>
-                <w:iCs w:val="0"/>
-                <w:smallCaps w:val="0"/>
-                <w:noProof/>
-                <w:sz w:val="22"/>
-                <w:szCs w:val="22"/>
-                <w:lang w:eastAsia="es-ES"/>
-              </w:rPr>
-              <w:tab/>
-            </w:r>
-            <w:r>
-              <w:rPr>
-                <w:rStyle w:val="Hipervnculo"/>
-                <w:noProof/>
-              </w:rPr>
-              <w:t>Sonido</w:t>
-            </w:r>
-            <w:r>
-              <w:rPr>
-                <w:noProof/>
-                <w:webHidden/>
-              </w:rPr>
-              <w:tab/>
-            </w:r>
-            <w:r>
-              <w:rPr>
-                <w:noProof/>
-                <w:webHidden/>
-              </w:rPr>
-              <w:fldChar w:fldCharType="begin"/>
-            </w:r>
-            <w:r>
-              <w:rPr>
-                <w:noProof/>
-                <w:webHidden/>
-              </w:rPr>
-              <w:instrText xml:space="preserve"> PAGEREF _Toc107256940 \h </w:instrText>
+              <w:instrText xml:space="preserve"> PAGEREF _Toc107421592 \h </w:instrText>
             </w:r>
             <w:r>
               <w:rPr>
@@ -6305,7 +6403,7 @@
               <w:lang w:eastAsia="es-ES"/>
             </w:rPr>
           </w:pPr>
-          <w:hyperlink w:anchor="_Toc107256941" w:history="1">
+          <w:hyperlink w:anchor="_Toc107421593" w:history="1">
             <w:r>
               <w:rPr>
                 <w:rStyle w:val="Hipervnculo"/>
@@ -6332,7 +6430,7 @@
                 <w:noProof/>
                 <w:webHidden/>
               </w:rPr>
-              <w:instrText xml:space="preserve"> PAGEREF _Toc107256941 \h </w:instrText>
+              <w:instrText xml:space="preserve"> PAGEREF _Toc107421593 \h </w:instrText>
             </w:r>
             <w:r>
               <w:rPr>
@@ -6404,7 +6502,7 @@
       <w:bookmarkStart w:id="16" w:name="_Toc92968900"/>
       <w:bookmarkStart w:id="17" w:name="_Toc92968963"/>
       <w:bookmarkStart w:id="18" w:name="_Toc92969653"/>
-      <w:bookmarkStart w:id="19" w:name="_Toc107256892"/>
+      <w:bookmarkStart w:id="19" w:name="_Toc107421543"/>
       <w:r>
         <w:lastRenderedPageBreak/>
         <w:t>Introducción</w:t>
@@ -6700,7 +6798,7 @@
       <w:bookmarkStart w:id="20" w:name="_Toc92968901"/>
       <w:bookmarkStart w:id="21" w:name="_Toc92968964"/>
       <w:bookmarkStart w:id="22" w:name="_Toc92969654"/>
-      <w:bookmarkStart w:id="23" w:name="_Toc107256893"/>
+      <w:bookmarkStart w:id="23" w:name="_Toc107421544"/>
       <w:r>
         <w:lastRenderedPageBreak/>
         <w:t>Marco teórico</w:t>
@@ -6718,7 +6816,7 @@
           <w:numId w:val="2"/>
         </w:numPr>
       </w:pPr>
-      <w:bookmarkStart w:id="24" w:name="_Toc107256894"/>
+      <w:bookmarkStart w:id="24" w:name="_Toc107421545"/>
       <w:r>
         <w:t>Introducción</w:t>
       </w:r>
@@ -6800,15 +6898,7 @@
         <w:t>a cabo</w:t>
       </w:r>
       <w:r>
-        <w:t xml:space="preserve"> de una forma diferente, dando así lugar a la diversidad. El término fue propuesto por Javier Romañach Cabrero en el Foro de Vida Independiente en </w:t>
-      </w:r>
-      <w:proofErr w:type="gramStart"/>
-      <w:r>
-        <w:t>Enero</w:t>
-      </w:r>
-      <w:proofErr w:type="gramEnd"/>
-      <w:r>
-        <w:t xml:space="preserve"> del 2005 </w:t>
+        <w:t xml:space="preserve"> de una forma diferente, dando así lugar a la diversidad. El término fue propuesto por Javier Romañach Cabrero en el Foro de Vida Independiente en Enero del 2005 </w:t>
       </w:r>
       <w:sdt>
         <w:sdtPr>
@@ -6849,7 +6939,7 @@
           <w:numId w:val="2"/>
         </w:numPr>
       </w:pPr>
-      <w:bookmarkStart w:id="25" w:name="_Toc107256895"/>
+      <w:bookmarkStart w:id="25" w:name="_Toc107421546"/>
       <w:r>
         <w:t>La diversidad funcional</w:t>
       </w:r>
@@ -7004,7 +7094,7 @@
           <w:numId w:val="2"/>
         </w:numPr>
       </w:pPr>
-      <w:bookmarkStart w:id="26" w:name="_Toc107256896"/>
+      <w:bookmarkStart w:id="26" w:name="_Toc107421547"/>
       <w:r>
         <w:t>Afectados en relación con la población, por Comunidades Autónomas</w:t>
       </w:r>
@@ -7096,14 +7186,27 @@
       <w:r>
         <w:t xml:space="preserve">Ilustración </w:t>
       </w:r>
-      <w:fldSimple w:instr=" SEQ Ilustración \* ARABIC ">
-        <w:r>
-          <w:rPr>
-            <w:noProof/>
-          </w:rPr>
-          <w:t>1</w:t>
-        </w:r>
-      </w:fldSimple>
+      <w:r>
+        <w:fldChar w:fldCharType="begin"/>
+      </w:r>
+      <w:r>
+        <w:instrText xml:space="preserve"> SEQ Ilustración \* ARABIC </w:instrText>
+      </w:r>
+      <w:r>
+        <w:fldChar w:fldCharType="separate"/>
+      </w:r>
+      <w:r>
+        <w:rPr>
+          <w:noProof/>
+        </w:rPr>
+        <w:t>1</w:t>
+      </w:r>
+      <w:r>
+        <w:rPr>
+          <w:noProof/>
+        </w:rPr>
+        <w:fldChar w:fldCharType="end"/>
+      </w:r>
       <w:r>
         <w:t xml:space="preserve"> - Gráfico de personas con diversidad funcional reconocida comparado entre CCAA.</w:t>
       </w:r>
@@ -7126,7 +7229,7 @@
           <w:numId w:val="2"/>
         </w:numPr>
       </w:pPr>
-      <w:bookmarkStart w:id="27" w:name="_Toc107256897"/>
+      <w:bookmarkStart w:id="27" w:name="_Toc107421548"/>
       <w:r>
         <w:lastRenderedPageBreak/>
         <w:t>Personas con diversidad</w:t>
@@ -7217,14 +7320,30 @@
       <w:r>
         <w:t xml:space="preserve">Ilustración </w:t>
       </w:r>
-      <w:fldSimple w:instr=" SEQ Ilustración \* ARABIC ">
-        <w:r>
-          <w:rPr>
-            <w:noProof/>
-          </w:rPr>
-          <w:t>2</w:t>
-        </w:r>
-      </w:fldSimple>
+      <w:r>
+        <w:fldChar w:fldCharType="begin"/>
+      </w:r>
+      <w:r>
+        <w:instrText xml:space="preserve"> SEQ Ilustraci</w:instrText>
+      </w:r>
+      <w:r>
+        <w:instrText xml:space="preserve">ón \* ARABIC </w:instrText>
+      </w:r>
+      <w:r>
+        <w:fldChar w:fldCharType="separate"/>
+      </w:r>
+      <w:r>
+        <w:rPr>
+          <w:noProof/>
+        </w:rPr>
+        <w:t>2</w:t>
+      </w:r>
+      <w:r>
+        <w:rPr>
+          <w:noProof/>
+        </w:rPr>
+        <w:fldChar w:fldCharType="end"/>
+      </w:r>
       <w:r>
         <w:t xml:space="preserve"> - </w:t>
       </w:r>
@@ -7312,14 +7431,27 @@
       <w:r>
         <w:t xml:space="preserve">Ilustración </w:t>
       </w:r>
-      <w:fldSimple w:instr=" SEQ Ilustración \* ARABIC ">
-        <w:r>
-          <w:rPr>
-            <w:noProof/>
-          </w:rPr>
-          <w:t>3</w:t>
-        </w:r>
-      </w:fldSimple>
+      <w:r>
+        <w:fldChar w:fldCharType="begin"/>
+      </w:r>
+      <w:r>
+        <w:instrText xml:space="preserve"> SEQ Ilustración \* ARABIC </w:instrText>
+      </w:r>
+      <w:r>
+        <w:fldChar w:fldCharType="separate"/>
+      </w:r>
+      <w:r>
+        <w:rPr>
+          <w:noProof/>
+        </w:rPr>
+        <w:t>3</w:t>
+      </w:r>
+      <w:r>
+        <w:rPr>
+          <w:noProof/>
+        </w:rPr>
+        <w:fldChar w:fldCharType="end"/>
+      </w:r>
       <w:r>
         <w:t xml:space="preserve"> - Distribución de afectados por sexo y por Comunida</w:t>
       </w:r>
@@ -7339,7 +7471,7 @@
           <w:numId w:val="2"/>
         </w:numPr>
       </w:pPr>
-      <w:bookmarkStart w:id="28" w:name="_Toc107256898"/>
+      <w:bookmarkStart w:id="28" w:name="_Toc107421549"/>
       <w:r>
         <w:lastRenderedPageBreak/>
         <w:t>Personas con diversidad funcional por edad</w:t>
@@ -7357,18 +7489,10 @@
         <w:t xml:space="preserve">A continuación, se tratan los datos de personas afectadas divididos por rangos de edad, </w:t>
       </w:r>
       <w:r>
-        <w:t xml:space="preserve">se puede observar </w:t>
-      </w:r>
-      <w:proofErr w:type="gramStart"/>
-      <w:r>
-        <w:t xml:space="preserve">que </w:t>
-      </w:r>
-      <w:r>
-        <w:t xml:space="preserve"> un</w:t>
-      </w:r>
-      <w:proofErr w:type="gramEnd"/>
-      <w:r>
-        <w:t xml:space="preserve"> 45’4% del total de afectados son personas que tienen 65 años o más</w:t>
+        <w:t xml:space="preserve">se puede observar que </w:t>
+      </w:r>
+      <w:r>
+        <w:t xml:space="preserve"> un 45’4% del total de afectados son personas que tienen 65 años o más</w:t>
       </w:r>
       <w:r>
         <w:t xml:space="preserve">, comprensible también por </w:t>
@@ -7441,14 +7565,27 @@
       <w:r>
         <w:t xml:space="preserve">Ilustración </w:t>
       </w:r>
-      <w:fldSimple w:instr=" SEQ Ilustración \* ARABIC ">
-        <w:r>
-          <w:rPr>
-            <w:noProof/>
-          </w:rPr>
-          <w:t>4</w:t>
-        </w:r>
-      </w:fldSimple>
+      <w:r>
+        <w:fldChar w:fldCharType="begin"/>
+      </w:r>
+      <w:r>
+        <w:instrText xml:space="preserve"> SEQ Ilustración \* ARABIC </w:instrText>
+      </w:r>
+      <w:r>
+        <w:fldChar w:fldCharType="separate"/>
+      </w:r>
+      <w:r>
+        <w:rPr>
+          <w:noProof/>
+        </w:rPr>
+        <w:t>4</w:t>
+      </w:r>
+      <w:r>
+        <w:rPr>
+          <w:noProof/>
+        </w:rPr>
+        <w:fldChar w:fldCharType="end"/>
+      </w:r>
       <w:r>
         <w:t xml:space="preserve"> - </w:t>
       </w:r>
@@ -7534,14 +7671,27 @@
       <w:r>
         <w:t xml:space="preserve">Ilustración </w:t>
       </w:r>
-      <w:fldSimple w:instr=" SEQ Ilustración \* ARABIC ">
-        <w:r>
-          <w:rPr>
-            <w:noProof/>
-          </w:rPr>
-          <w:t>5</w:t>
-        </w:r>
-      </w:fldSimple>
+      <w:r>
+        <w:fldChar w:fldCharType="begin"/>
+      </w:r>
+      <w:r>
+        <w:instrText xml:space="preserve"> SEQ Ilustración \* ARABIC </w:instrText>
+      </w:r>
+      <w:r>
+        <w:fldChar w:fldCharType="separate"/>
+      </w:r>
+      <w:r>
+        <w:rPr>
+          <w:noProof/>
+        </w:rPr>
+        <w:t>5</w:t>
+      </w:r>
+      <w:r>
+        <w:rPr>
+          <w:noProof/>
+        </w:rPr>
+        <w:fldChar w:fldCharType="end"/>
+      </w:r>
       <w:r>
         <w:t xml:space="preserve"> - </w:t>
       </w:r>
@@ -7557,7 +7707,7 @@
           <w:numId w:val="2"/>
         </w:numPr>
       </w:pPr>
-      <w:bookmarkStart w:id="29" w:name="_Toc107256899"/>
+      <w:bookmarkStart w:id="29" w:name="_Toc107421550"/>
       <w:r>
         <w:lastRenderedPageBreak/>
         <w:t>Personas con diversidad funcional por grados</w:t>
@@ -7639,14 +7789,27 @@
       <w:r>
         <w:t xml:space="preserve">Ilustración </w:t>
       </w:r>
-      <w:fldSimple w:instr=" SEQ Ilustración \* ARABIC ">
-        <w:r>
-          <w:rPr>
-            <w:noProof/>
-          </w:rPr>
-          <w:t>6</w:t>
-        </w:r>
-      </w:fldSimple>
+      <w:r>
+        <w:fldChar w:fldCharType="begin"/>
+      </w:r>
+      <w:r>
+        <w:instrText xml:space="preserve"> SEQ Ilustración \* ARABIC </w:instrText>
+      </w:r>
+      <w:r>
+        <w:fldChar w:fldCharType="separate"/>
+      </w:r>
+      <w:r>
+        <w:rPr>
+          <w:noProof/>
+        </w:rPr>
+        <w:t>6</w:t>
+      </w:r>
+      <w:r>
+        <w:rPr>
+          <w:noProof/>
+        </w:rPr>
+        <w:fldChar w:fldCharType="end"/>
+      </w:r>
       <w:r>
         <w:t xml:space="preserve"> - </w:t>
       </w:r>
@@ -7737,14 +7900,27 @@
       <w:r>
         <w:t xml:space="preserve">Ilustración </w:t>
       </w:r>
-      <w:fldSimple w:instr=" SEQ Ilustración \* ARABIC ">
-        <w:r>
-          <w:rPr>
-            <w:noProof/>
-          </w:rPr>
-          <w:t>7</w:t>
-        </w:r>
-      </w:fldSimple>
+      <w:r>
+        <w:fldChar w:fldCharType="begin"/>
+      </w:r>
+      <w:r>
+        <w:instrText xml:space="preserve"> SEQ Ilustración \* ARABIC </w:instrText>
+      </w:r>
+      <w:r>
+        <w:fldChar w:fldCharType="separate"/>
+      </w:r>
+      <w:r>
+        <w:rPr>
+          <w:noProof/>
+        </w:rPr>
+        <w:t>7</w:t>
+      </w:r>
+      <w:r>
+        <w:rPr>
+          <w:noProof/>
+        </w:rPr>
+        <w:fldChar w:fldCharType="end"/>
+      </w:r>
       <w:r>
         <w:t xml:space="preserve"> - Gráfico de número de personas con diversidad funcional distribuido por grados, sexo y rangos de edad</w:t>
       </w:r>
@@ -7757,7 +7933,7 @@
           <w:numId w:val="2"/>
         </w:numPr>
       </w:pPr>
-      <w:bookmarkStart w:id="30" w:name="_Toc107256900"/>
+      <w:bookmarkStart w:id="30" w:name="_Toc107421551"/>
       <w:r>
         <w:t>Categorías</w:t>
       </w:r>
@@ -7785,15 +7961,7 @@
         <w:t xml:space="preserve">Con ayuda de </w:t>
       </w:r>
       <w:r>
-        <w:t xml:space="preserve">la Clasificación Internacional del Funcionamiento aprobada el 22 de </w:t>
-      </w:r>
-      <w:proofErr w:type="gramStart"/>
-      <w:r>
-        <w:t>Mayo</w:t>
-      </w:r>
-      <w:proofErr w:type="gramEnd"/>
-      <w:r>
-        <w:t xml:space="preserve"> del 2001 por los 191 países que integran la OMS </w:t>
+        <w:t xml:space="preserve">la Clasificación Internacional del Funcionamiento aprobada el 22 de Mayo del 2001 por los 191 países que integran la OMS </w:t>
       </w:r>
       <w:sdt>
         <w:sdtPr>
@@ -8058,7 +8226,7 @@
           <w:u w:val="single"/>
         </w:rPr>
       </w:pPr>
-      <w:bookmarkStart w:id="31" w:name="_Toc107256901"/>
+      <w:bookmarkStart w:id="31" w:name="_Toc107421552"/>
       <w:r>
         <w:t>Estigmas sociales</w:t>
       </w:r>
@@ -8299,13 +8467,8 @@
         <w:t xml:space="preserve">. </w:t>
       </w:r>
       <w:r>
-        <w:t xml:space="preserve">La talidomida era un sedante que comenzó a venderse a partir de 1957 y que se administraba como complemento inocuo para tratar las náuseas, la ansiedad, el insomnio y los vómitos matutinos de las embarazadas, pero que causó graves malformaciones en los </w:t>
-      </w:r>
-      <w:proofErr w:type="gramStart"/>
-      <w:r>
-        <w:t>fetos</w:t>
-      </w:r>
-      <w:proofErr w:type="gramEnd"/>
+        <w:t>La talidomida era un sedante que comenzó a venderse a partir de 1957 y que se administraba como complemento inocuo para tratar las náuseas, la ansiedad, el insomnio y los vómitos matutinos de las embarazadas, pero que causó graves malformaciones en los fetos</w:t>
+      </w:r>
       <w:r>
         <w:t xml:space="preserve"> así como ausencia de sus extremidades al nacer</w:t>
       </w:r>
@@ -8506,7 +8669,7 @@
           <w:numId w:val="2"/>
         </w:numPr>
       </w:pPr>
-      <w:bookmarkStart w:id="32" w:name="_Toc107256902"/>
+      <w:bookmarkStart w:id="32" w:name="_Toc107421553"/>
       <w:r>
         <w:lastRenderedPageBreak/>
         <w:t>Las TIC y la diversidad funcional</w:t>
@@ -8578,7 +8741,7 @@
           <w:numId w:val="2"/>
         </w:numPr>
       </w:pPr>
-      <w:bookmarkStart w:id="33" w:name="_Toc107256903"/>
+      <w:bookmarkStart w:id="33" w:name="_Toc107421554"/>
       <w:r>
         <w:t>Las TIC y la diversidad funcional física</w:t>
       </w:r>
@@ -8638,7 +8801,7 @@
           <w:numId w:val="2"/>
         </w:numPr>
       </w:pPr>
-      <w:bookmarkStart w:id="34" w:name="_Toc107256904"/>
+      <w:bookmarkStart w:id="34" w:name="_Toc107421555"/>
       <w:r>
         <w:t>Las TIC y la diversidad funcional sensorial</w:t>
       </w:r>
@@ -8740,7 +8903,7 @@
           <w:numId w:val="2"/>
         </w:numPr>
       </w:pPr>
-      <w:bookmarkStart w:id="35" w:name="_Toc107256905"/>
+      <w:bookmarkStart w:id="35" w:name="_Toc107421556"/>
       <w:r>
         <w:t>Las TIC y la diversidad funcional intelectual</w:t>
       </w:r>
@@ -8793,7 +8956,7 @@
           <w:numId w:val="2"/>
         </w:numPr>
       </w:pPr>
-      <w:bookmarkStart w:id="36" w:name="_Toc107256906"/>
+      <w:bookmarkStart w:id="36" w:name="_Toc107421557"/>
       <w:r>
         <w:lastRenderedPageBreak/>
         <w:t>Las TIC y la diversidad funcional psicosocial (mental)</w:t>
@@ -8911,7 +9074,7 @@
           <w:numId w:val="2"/>
         </w:numPr>
       </w:pPr>
-      <w:bookmarkStart w:id="37" w:name="_Toc107256907"/>
+      <w:bookmarkStart w:id="37" w:name="_Toc107421558"/>
       <w:r>
         <w:t>Videojuegos adaptados</w:t>
       </w:r>
@@ -8945,15 +9108,7 @@
         <w:t>,</w:t>
       </w:r>
       <w:r>
-        <w:t xml:space="preserve"> dentro del ámbito social los videojuegos actualmente ya son otro factor </w:t>
-      </w:r>
-      <w:proofErr w:type="gramStart"/>
-      <w:r>
-        <w:t>a</w:t>
-      </w:r>
-      <w:proofErr w:type="gramEnd"/>
-      <w:r>
-        <w:t xml:space="preserve"> tener en cuenta. </w:t>
+        <w:t xml:space="preserve"> dentro del ámbito social los videojuegos actualmente ya son otro factor a tener en cuenta. </w:t>
       </w:r>
       <w:r>
         <w:t>A su vez, como también se ha nombrado antes, las redes sociales juegan un papel cada día más relevante en esta sociedad y es una vía muy utilizada para que la gente se comunique y socialicen entre sí.</w:t>
@@ -9060,7 +9215,7 @@
           <w:numId w:val="2"/>
         </w:numPr>
       </w:pPr>
-      <w:bookmarkStart w:id="38" w:name="_Toc107256908"/>
+      <w:bookmarkStart w:id="38" w:name="_Toc107421559"/>
       <w:r>
         <w:t>Celeste</w:t>
       </w:r>
@@ -9190,14 +9345,27 @@
       <w:r>
         <w:t xml:space="preserve">Ilustración </w:t>
       </w:r>
-      <w:fldSimple w:instr=" SEQ Ilustración \* ARABIC ">
-        <w:r>
-          <w:rPr>
-            <w:noProof/>
-          </w:rPr>
-          <w:t>8</w:t>
-        </w:r>
-      </w:fldSimple>
+      <w:r>
+        <w:fldChar w:fldCharType="begin"/>
+      </w:r>
+      <w:r>
+        <w:instrText xml:space="preserve"> SEQ Ilustración \* ARABIC </w:instrText>
+      </w:r>
+      <w:r>
+        <w:fldChar w:fldCharType="separate"/>
+      </w:r>
+      <w:r>
+        <w:rPr>
+          <w:noProof/>
+        </w:rPr>
+        <w:t>8</w:t>
+      </w:r>
+      <w:r>
+        <w:rPr>
+          <w:noProof/>
+        </w:rPr>
+        <w:fldChar w:fldCharType="end"/>
+      </w:r>
       <w:r>
         <w:t xml:space="preserve"> - Activar modo de asistencia Celeste</w:t>
       </w:r>
@@ -9270,14 +9438,27 @@
       <w:r>
         <w:t xml:space="preserve">Ilustración </w:t>
       </w:r>
-      <w:fldSimple w:instr=" SEQ Ilustración \* ARABIC ">
-        <w:r>
-          <w:rPr>
-            <w:noProof/>
-          </w:rPr>
-          <w:t>9</w:t>
-        </w:r>
-      </w:fldSimple>
+      <w:r>
+        <w:fldChar w:fldCharType="begin"/>
+      </w:r>
+      <w:r>
+        <w:instrText xml:space="preserve"> SEQ Ilustración \* ARABIC </w:instrText>
+      </w:r>
+      <w:r>
+        <w:fldChar w:fldCharType="separate"/>
+      </w:r>
+      <w:r>
+        <w:rPr>
+          <w:noProof/>
+        </w:rPr>
+        <w:t>9</w:t>
+      </w:r>
+      <w:r>
+        <w:rPr>
+          <w:noProof/>
+        </w:rPr>
+        <w:fldChar w:fldCharType="end"/>
+      </w:r>
       <w:r>
         <w:t xml:space="preserve"> </w:t>
       </w:r>
@@ -9379,14 +9560,27 @@
       <w:r>
         <w:t xml:space="preserve">Ilustración </w:t>
       </w:r>
-      <w:fldSimple w:instr=" SEQ Ilustración \* ARABIC ">
-        <w:r>
-          <w:rPr>
-            <w:noProof/>
-          </w:rPr>
-          <w:t>10</w:t>
-        </w:r>
-      </w:fldSimple>
+      <w:r>
+        <w:fldChar w:fldCharType="begin"/>
+      </w:r>
+      <w:r>
+        <w:instrText xml:space="preserve"> SEQ Ilustración \* ARABIC </w:instrText>
+      </w:r>
+      <w:r>
+        <w:fldChar w:fldCharType="separate"/>
+      </w:r>
+      <w:r>
+        <w:rPr>
+          <w:noProof/>
+        </w:rPr>
+        <w:t>10</w:t>
+      </w:r>
+      <w:r>
+        <w:rPr>
+          <w:noProof/>
+        </w:rPr>
+        <w:fldChar w:fldCharType="end"/>
+      </w:r>
       <w:r>
         <w:t xml:space="preserve"> - Opciones del modo asistencia</w:t>
       </w:r>
@@ -9520,7 +9714,7 @@
           <w:lang w:val="en-US"/>
         </w:rPr>
       </w:pPr>
-      <w:bookmarkStart w:id="39" w:name="_Toc107256909"/>
+      <w:bookmarkStart w:id="39" w:name="_Toc107421560"/>
       <w:r>
         <w:rPr>
           <w:lang w:val="en-US"/>
@@ -9962,14 +10156,27 @@
       <w:r>
         <w:t xml:space="preserve">Ilustración </w:t>
       </w:r>
-      <w:fldSimple w:instr=" SEQ Ilustración \* ARABIC ">
-        <w:r>
-          <w:rPr>
-            <w:noProof/>
-          </w:rPr>
-          <w:t>11</w:t>
-        </w:r>
-      </w:fldSimple>
+      <w:r>
+        <w:fldChar w:fldCharType="begin"/>
+      </w:r>
+      <w:r>
+        <w:instrText xml:space="preserve"> SEQ Ilustración \* ARABIC </w:instrText>
+      </w:r>
+      <w:r>
+        <w:fldChar w:fldCharType="separate"/>
+      </w:r>
+      <w:r>
+        <w:rPr>
+          <w:noProof/>
+        </w:rPr>
+        <w:t>11</w:t>
+      </w:r>
+      <w:r>
+        <w:rPr>
+          <w:noProof/>
+        </w:rPr>
+        <w:fldChar w:fldCharType="end"/>
+      </w:r>
       <w:r>
         <w:t xml:space="preserve"> - Personalización de controles </w:t>
       </w:r>
@@ -10080,7 +10287,7 @@
           <w:numId w:val="2"/>
         </w:numPr>
       </w:pPr>
-      <w:bookmarkStart w:id="40" w:name="_Toc107256910"/>
+      <w:bookmarkStart w:id="40" w:name="_Toc107421561"/>
       <w:r>
         <w:lastRenderedPageBreak/>
         <w:t>Objetivos</w:t>
@@ -10209,7 +10416,13 @@
         </w:numPr>
       </w:pPr>
       <w:r>
-        <w:t>Adaptación de los videojuegos, una vez se asienten los principales cimientos de cada juego, se deberá modificar para hacer que las características del usuario no influyan en la jugabilidad.</w:t>
+        <w:t xml:space="preserve">Adaptación de los videojuegos, una vez se asienten los principales cimientos de cada juego, se deberá modificar para hacer que las características </w:t>
+      </w:r>
+      <w:r>
+        <w:t>de la persona que va a jugar</w:t>
+      </w:r>
+      <w:r>
+        <w:t xml:space="preserve"> no influyan en la jugabilidad.</w:t>
       </w:r>
     </w:p>
     <w:p>
@@ -10230,7 +10443,7 @@
           <w:numId w:val="2"/>
         </w:numPr>
       </w:pPr>
-      <w:bookmarkStart w:id="41" w:name="_Toc107256911"/>
+      <w:bookmarkStart w:id="41" w:name="_Toc107421562"/>
       <w:r>
         <w:lastRenderedPageBreak/>
         <w:t>Metodología</w:t>
@@ -10242,7 +10455,13 @@
         <w:pStyle w:val="TFG-Prrafo"/>
       </w:pPr>
       <w:r>
-        <w:t>La metodología empleada para el desarrollo de este trabajo ha sido un conjunto de la metodología ágil y el desarrollo por prototipos. Para la parte de control y gestión del proyecto se ha usado una metodología ágil, en concreto la metodología Scrum. Por otra parte, para el desarrollo del producto se ha empleado una metodología basada en modelos por prototipos. Asimismo, se ha llevado un control de versiones a través de GitHub.</w:t>
+        <w:t xml:space="preserve">La metodología empleada para el desarrollo de este trabajo ha sido </w:t>
+      </w:r>
+      <w:r>
+        <w:t>una combinación</w:t>
+      </w:r>
+      <w:r>
+        <w:t xml:space="preserve"> de la metodología ágil y el desarrollo por prototipos. Para la parte de control y gestión del proyecto se ha usado una metodología ágil, en concreto la metodología Scrum. Por otra parte, para el desarrollo del producto se ha empleado una metodología basada en modelos por prototipos. Asimismo, se ha llevado un control de versiones a través de GitHub.</w:t>
       </w:r>
     </w:p>
     <w:p>
@@ -10253,7 +10472,7 @@
           <w:numId w:val="2"/>
         </w:numPr>
       </w:pPr>
-      <w:bookmarkStart w:id="42" w:name="_Toc107256912"/>
+      <w:bookmarkStart w:id="42" w:name="_Toc107421563"/>
       <w:r>
         <w:t>Metodología de control y gestión del proyecto</w:t>
       </w:r>
@@ -10292,7 +10511,39 @@
         <w:pStyle w:val="TFG-Prrafo"/>
       </w:pPr>
       <w:r>
-        <w:t xml:space="preserve">Asimismo, se ha llevado a cabo un desarrollo iterativo, en el cual se planificaron unas iteraciones temporales, teniendo en cuenta la duración de cada una y asignándoseles una carga de trabajo correspondiente al tiempo real efectivo de éstas. Estas iteraciones se sincronizaban con las reuniones con el tutor de forma que las reuniones servían para corroborar cuán efectivas habían sido, haciendo una retrospectiva del trabajo realizado y en ellas se planificaban los objetivos para la siguiente iteración. </w:t>
+        <w:t>Asimismo, se ha llevado a cabo un desarrollo iterativo, en el cual se planificaron iteraciones temporales</w:t>
+      </w:r>
+      <w:r>
+        <w:t xml:space="preserve"> </w:t>
+      </w:r>
+      <w:r>
+        <w:rPr>
+          <w:b/>
+          <w:bCs/>
+          <w:u w:val="single"/>
+        </w:rPr>
+        <w:t xml:space="preserve">(concretar el </w:t>
+      </w:r>
+      <w:proofErr w:type="spellStart"/>
+      <w:r>
+        <w:rPr>
+          <w:b/>
+          <w:bCs/>
+          <w:u w:val="single"/>
+        </w:rPr>
+        <w:t>nº</w:t>
+      </w:r>
+      <w:proofErr w:type="spellEnd"/>
+      <w:r>
+        <w:rPr>
+          <w:b/>
+          <w:bCs/>
+          <w:u w:val="single"/>
+        </w:rPr>
+        <w:t xml:space="preserve"> de iteraciones por proyecto)</w:t>
+      </w:r>
+      <w:r>
+        <w:t xml:space="preserve">, teniendo en cuenta la duración de cada una y asignándoseles una carga de trabajo correspondiente al tiempo real efectivo de éstas. Estas iteraciones se sincronizaban con las reuniones con el tutor de forma que las reuniones servían para corroborar cuán efectivas habían sido, haciendo una retrospectiva del trabajo realizado y en ellas se planificaban los objetivos para la siguiente iteración. </w:t>
       </w:r>
     </w:p>
     <w:p>
@@ -10303,6 +10554,7 @@
           <w:numId w:val="2"/>
         </w:numPr>
       </w:pPr>
+      <w:bookmarkStart w:id="43" w:name="_Toc107421564"/>
       <w:r>
         <w:t xml:space="preserve">Microsoft </w:t>
       </w:r>
@@ -10310,6 +10562,7 @@
       <w:r>
         <w:t>Planner</w:t>
       </w:r>
+      <w:bookmarkEnd w:id="43"/>
       <w:proofErr w:type="spellEnd"/>
       <w:r>
         <w:t xml:space="preserve"> </w:t>
@@ -10367,13 +10620,8 @@
         <w:t>También</w:t>
       </w:r>
       <w:r>
-        <w:t xml:space="preserve"> se puede marcar una fecha objetivo además del grado de avance de </w:t>
-      </w:r>
-      <w:proofErr w:type="gramStart"/>
-      <w:r>
-        <w:t>la misma</w:t>
-      </w:r>
-      <w:proofErr w:type="gramEnd"/>
+        <w:t xml:space="preserve"> se puede marcar una fecha objetivo además del grado de avance de la misma</w:t>
+      </w:r>
       <w:r>
         <w:t>; en las tarjetas se da la posibilidad de</w:t>
       </w:r>
@@ -10428,9 +10676,11 @@
           <w:numId w:val="2"/>
         </w:numPr>
       </w:pPr>
+      <w:bookmarkStart w:id="44" w:name="_Toc107421565"/>
       <w:r>
         <w:t>Metodología de desarrollo del software</w:t>
       </w:r>
+      <w:bookmarkEnd w:id="44"/>
     </w:p>
     <w:p>
       <w:pPr>
@@ -10446,13 +10696,14 @@
         <w:t xml:space="preserve">Se trata de </w:t>
       </w:r>
       <w:r>
-        <w:t xml:space="preserve">un buen modelo a utilizar para dar al usuario una vista preliminar de parte del software. </w:t>
+        <w:t xml:space="preserve">un buen modelo a utilizar para dar al usuario una vista preliminar de parte del software </w:t>
       </w:r>
       <w:sdt>
         <w:sdtPr>
           <w:id w:val="-575203507"/>
           <w:citation/>
         </w:sdtPr>
+        <w:sdtEndPr/>
         <w:sdtContent>
           <w:r>
             <w:fldChar w:fldCharType="begin"/>
@@ -10474,6 +10725,9 @@
           </w:r>
         </w:sdtContent>
       </w:sdt>
+      <w:r>
+        <w:t>.</w:t>
+      </w:r>
     </w:p>
     <w:p>
       <w:pPr>
@@ -10510,10 +10764,12 @@
           <w:numId w:val="2"/>
         </w:numPr>
       </w:pPr>
+      <w:bookmarkStart w:id="45" w:name="_Toc107421566"/>
       <w:r>
         <w:lastRenderedPageBreak/>
         <w:t>Control de versiones</w:t>
       </w:r>
+      <w:bookmarkEnd w:id="45"/>
     </w:p>
     <w:p>
       <w:pPr>
@@ -10533,6 +10789,7 @@
           <w:id w:val="-480225536"/>
           <w:citation/>
         </w:sdtPr>
+        <w:sdtEndPr/>
         <w:sdtContent>
           <w:r>
             <w:fldChar w:fldCharType="begin"/>
@@ -10629,10 +10886,10 @@
           <w:numId w:val="2"/>
         </w:numPr>
       </w:pPr>
-      <w:bookmarkStart w:id="43" w:name="_Toc92968902"/>
-      <w:bookmarkStart w:id="44" w:name="_Toc92968965"/>
-      <w:bookmarkStart w:id="45" w:name="_Toc92969655"/>
-      <w:bookmarkStart w:id="46" w:name="_Toc107256915"/>
+      <w:bookmarkStart w:id="46" w:name="_Toc92968902"/>
+      <w:bookmarkStart w:id="47" w:name="_Toc92968965"/>
+      <w:bookmarkStart w:id="48" w:name="_Toc92969655"/>
+      <w:bookmarkStart w:id="49" w:name="_Toc107421567"/>
       <w:r>
         <w:lastRenderedPageBreak/>
         <w:t>Documento de Diseño del Videojue</w:t>
@@ -10640,10 +10897,10 @@
       <w:r>
         <w:t>go</w:t>
       </w:r>
-      <w:bookmarkEnd w:id="43"/>
-      <w:bookmarkEnd w:id="44"/>
-      <w:bookmarkEnd w:id="45"/>
       <w:bookmarkEnd w:id="46"/>
+      <w:bookmarkEnd w:id="47"/>
+      <w:bookmarkEnd w:id="48"/>
+      <w:bookmarkEnd w:id="49"/>
     </w:p>
     <w:p>
       <w:pPr>
@@ -10682,20 +10939,20 @@
           <w:numId w:val="2"/>
         </w:numPr>
       </w:pPr>
-      <w:bookmarkStart w:id="47" w:name="_Toc92968903"/>
-      <w:bookmarkStart w:id="48" w:name="_Toc92968966"/>
-      <w:bookmarkStart w:id="49" w:name="_Toc92969656"/>
-      <w:bookmarkStart w:id="50" w:name="_Toc107256916"/>
+      <w:bookmarkStart w:id="50" w:name="_Toc92968903"/>
+      <w:bookmarkStart w:id="51" w:name="_Toc92968966"/>
+      <w:bookmarkStart w:id="52" w:name="_Toc92969656"/>
+      <w:bookmarkStart w:id="53" w:name="_Toc107421568"/>
       <w:r>
         <w:t xml:space="preserve">Documento de diseño del videojuego de </w:t>
       </w:r>
       <w:r>
         <w:t>DIV</w:t>
       </w:r>
-      <w:bookmarkEnd w:id="47"/>
-      <w:bookmarkEnd w:id="48"/>
-      <w:bookmarkEnd w:id="49"/>
       <w:bookmarkEnd w:id="50"/>
+      <w:bookmarkEnd w:id="51"/>
+      <w:bookmarkEnd w:id="52"/>
+      <w:bookmarkEnd w:id="53"/>
     </w:p>
     <w:p>
       <w:pPr>
@@ -10705,17 +10962,17 @@
           <w:numId w:val="2"/>
         </w:numPr>
       </w:pPr>
-      <w:bookmarkStart w:id="51" w:name="_Toc92968904"/>
-      <w:bookmarkStart w:id="52" w:name="_Toc92968967"/>
-      <w:bookmarkStart w:id="53" w:name="_Toc92969657"/>
-      <w:bookmarkStart w:id="54" w:name="_Toc107256917"/>
+      <w:bookmarkStart w:id="54" w:name="_Toc92968904"/>
+      <w:bookmarkStart w:id="55" w:name="_Toc92968967"/>
+      <w:bookmarkStart w:id="56" w:name="_Toc92969657"/>
+      <w:bookmarkStart w:id="57" w:name="_Toc107421569"/>
       <w:r>
         <w:t>Ficha técnica</w:t>
       </w:r>
-      <w:bookmarkEnd w:id="51"/>
-      <w:bookmarkEnd w:id="52"/>
-      <w:bookmarkEnd w:id="53"/>
       <w:bookmarkEnd w:id="54"/>
+      <w:bookmarkEnd w:id="55"/>
+      <w:bookmarkEnd w:id="56"/>
+      <w:bookmarkEnd w:id="57"/>
     </w:p>
     <w:p>
       <w:pPr>
@@ -10859,13 +11116,8 @@
         <w:t>:</w:t>
       </w:r>
       <w:r>
-        <w:t xml:space="preserve"> </w:t>
-      </w:r>
-      <w:proofErr w:type="gramStart"/>
-      <w:r>
-        <w:t>Inglés</w:t>
-      </w:r>
-      <w:proofErr w:type="gramEnd"/>
+        <w:t xml:space="preserve"> Inglés</w:t>
+      </w:r>
     </w:p>
     <w:p>
       <w:pPr>
@@ -10875,17 +11127,17 @@
           <w:numId w:val="2"/>
         </w:numPr>
       </w:pPr>
-      <w:bookmarkStart w:id="55" w:name="_Toc92968905"/>
-      <w:bookmarkStart w:id="56" w:name="_Toc92968968"/>
-      <w:bookmarkStart w:id="57" w:name="_Toc92969658"/>
-      <w:bookmarkStart w:id="58" w:name="_Toc107256918"/>
+      <w:bookmarkStart w:id="58" w:name="_Toc92968905"/>
+      <w:bookmarkStart w:id="59" w:name="_Toc92968968"/>
+      <w:bookmarkStart w:id="60" w:name="_Toc92969658"/>
+      <w:bookmarkStart w:id="61" w:name="_Toc107421570"/>
       <w:r>
         <w:t>Concepto del videojuego</w:t>
       </w:r>
-      <w:bookmarkEnd w:id="55"/>
-      <w:bookmarkEnd w:id="56"/>
-      <w:bookmarkEnd w:id="57"/>
       <w:bookmarkEnd w:id="58"/>
+      <w:bookmarkEnd w:id="59"/>
+      <w:bookmarkEnd w:id="60"/>
+      <w:bookmarkEnd w:id="61"/>
     </w:p>
     <w:p>
       <w:pPr>
@@ -10914,18 +11166,18 @@
           <w:numId w:val="2"/>
         </w:numPr>
       </w:pPr>
-      <w:bookmarkStart w:id="59" w:name="_Toc92968906"/>
-      <w:bookmarkStart w:id="60" w:name="_Toc92968969"/>
-      <w:bookmarkStart w:id="61" w:name="_Toc92969659"/>
-      <w:bookmarkStart w:id="62" w:name="_Toc107256919"/>
+      <w:bookmarkStart w:id="62" w:name="_Toc92968906"/>
+      <w:bookmarkStart w:id="63" w:name="_Toc92968969"/>
+      <w:bookmarkStart w:id="64" w:name="_Toc92969659"/>
+      <w:bookmarkStart w:id="65" w:name="_Toc107421571"/>
       <w:r>
         <w:lastRenderedPageBreak/>
         <w:t>Diagramas de flujo</w:t>
       </w:r>
-      <w:bookmarkEnd w:id="59"/>
-      <w:bookmarkEnd w:id="60"/>
-      <w:bookmarkEnd w:id="61"/>
       <w:bookmarkEnd w:id="62"/>
+      <w:bookmarkEnd w:id="63"/>
+      <w:bookmarkEnd w:id="64"/>
+      <w:bookmarkEnd w:id="65"/>
     </w:p>
     <w:p>
       <w:pPr>
@@ -11017,14 +11269,27 @@
       <w:r>
         <w:t xml:space="preserve">Ilustración </w:t>
       </w:r>
-      <w:fldSimple w:instr=" SEQ Ilustración \* ARABIC ">
-        <w:r>
-          <w:rPr>
-            <w:noProof/>
-          </w:rPr>
-          <w:t>12</w:t>
-        </w:r>
-      </w:fldSimple>
+      <w:r>
+        <w:fldChar w:fldCharType="begin"/>
+      </w:r>
+      <w:r>
+        <w:instrText xml:space="preserve"> SEQ Ilustración \* ARABIC </w:instrText>
+      </w:r>
+      <w:r>
+        <w:fldChar w:fldCharType="separate"/>
+      </w:r>
+      <w:r>
+        <w:rPr>
+          <w:noProof/>
+        </w:rPr>
+        <w:t>12</w:t>
+      </w:r>
+      <w:r>
+        <w:rPr>
+          <w:noProof/>
+        </w:rPr>
+        <w:fldChar w:fldCharType="end"/>
+      </w:r>
       <w:r>
         <w:t xml:space="preserve"> - Diagrama de flujo de DIV</w:t>
       </w:r>
@@ -11042,17 +11307,17 @@
           <w:numId w:val="2"/>
         </w:numPr>
       </w:pPr>
-      <w:bookmarkStart w:id="63" w:name="_Toc92968907"/>
-      <w:bookmarkStart w:id="64" w:name="_Toc92968970"/>
-      <w:bookmarkStart w:id="65" w:name="_Toc92969660"/>
-      <w:bookmarkStart w:id="66" w:name="_Toc107256920"/>
+      <w:bookmarkStart w:id="66" w:name="_Toc92968907"/>
+      <w:bookmarkStart w:id="67" w:name="_Toc92968970"/>
+      <w:bookmarkStart w:id="68" w:name="_Toc92969660"/>
+      <w:bookmarkStart w:id="69" w:name="_Toc107421572"/>
       <w:r>
         <w:t>Bocetos de pantallas</w:t>
       </w:r>
-      <w:bookmarkEnd w:id="63"/>
-      <w:bookmarkEnd w:id="64"/>
-      <w:bookmarkEnd w:id="65"/>
       <w:bookmarkEnd w:id="66"/>
+      <w:bookmarkEnd w:id="67"/>
+      <w:bookmarkEnd w:id="68"/>
+      <w:bookmarkEnd w:id="69"/>
     </w:p>
     <w:p>
       <w:pPr>
@@ -11132,14 +11397,27 @@
       <w:r>
         <w:t xml:space="preserve">Ilustración </w:t>
       </w:r>
-      <w:fldSimple w:instr=" SEQ Ilustración \* ARABIC ">
-        <w:r>
-          <w:rPr>
-            <w:noProof/>
-          </w:rPr>
-          <w:t>13</w:t>
-        </w:r>
-      </w:fldSimple>
+      <w:r>
+        <w:fldChar w:fldCharType="begin"/>
+      </w:r>
+      <w:r>
+        <w:instrText xml:space="preserve"> SEQ Ilustración \* ARABIC </w:instrText>
+      </w:r>
+      <w:r>
+        <w:fldChar w:fldCharType="separate"/>
+      </w:r>
+      <w:r>
+        <w:rPr>
+          <w:noProof/>
+        </w:rPr>
+        <w:t>13</w:t>
+      </w:r>
+      <w:r>
+        <w:rPr>
+          <w:noProof/>
+        </w:rPr>
+        <w:fldChar w:fldCharType="end"/>
+      </w:r>
       <w:r>
         <w:t xml:space="preserve"> - Boceto con la pantalla inicial de DIV</w:t>
       </w:r>
@@ -11157,17 +11435,17 @@
           <w:numId w:val="2"/>
         </w:numPr>
       </w:pPr>
-      <w:bookmarkStart w:id="67" w:name="_Toc92968908"/>
-      <w:bookmarkStart w:id="68" w:name="_Toc92968971"/>
-      <w:bookmarkStart w:id="69" w:name="_Toc92969661"/>
-      <w:bookmarkStart w:id="70" w:name="_Toc107256921"/>
+      <w:bookmarkStart w:id="70" w:name="_Toc92968908"/>
+      <w:bookmarkStart w:id="71" w:name="_Toc92968971"/>
+      <w:bookmarkStart w:id="72" w:name="_Toc92969661"/>
+      <w:bookmarkStart w:id="73" w:name="_Toc107421573"/>
       <w:r>
         <w:t>Arte final</w:t>
       </w:r>
-      <w:bookmarkEnd w:id="67"/>
-      <w:bookmarkEnd w:id="68"/>
-      <w:bookmarkEnd w:id="69"/>
       <w:bookmarkEnd w:id="70"/>
+      <w:bookmarkEnd w:id="71"/>
+      <w:bookmarkEnd w:id="72"/>
+      <w:bookmarkEnd w:id="73"/>
     </w:p>
     <w:p>
       <w:pPr>
@@ -11182,17 +11460,17 @@
           <w:numId w:val="2"/>
         </w:numPr>
       </w:pPr>
-      <w:bookmarkStart w:id="71" w:name="_Toc92968909"/>
-      <w:bookmarkStart w:id="72" w:name="_Toc92968972"/>
-      <w:bookmarkStart w:id="73" w:name="_Toc92969662"/>
-      <w:bookmarkStart w:id="74" w:name="_Toc107256922"/>
+      <w:bookmarkStart w:id="74" w:name="_Toc92968909"/>
+      <w:bookmarkStart w:id="75" w:name="_Toc92968972"/>
+      <w:bookmarkStart w:id="76" w:name="_Toc92969662"/>
+      <w:bookmarkStart w:id="77" w:name="_Toc107421574"/>
       <w:r>
         <w:t>Sonido</w:t>
       </w:r>
-      <w:bookmarkEnd w:id="71"/>
-      <w:bookmarkEnd w:id="72"/>
-      <w:bookmarkEnd w:id="73"/>
       <w:bookmarkEnd w:id="74"/>
+      <w:bookmarkEnd w:id="75"/>
+      <w:bookmarkEnd w:id="76"/>
+      <w:bookmarkEnd w:id="77"/>
     </w:p>
     <w:p>
       <w:pPr>
@@ -11212,17 +11490,17 @@
           <w:numId w:val="2"/>
         </w:numPr>
       </w:pPr>
-      <w:bookmarkStart w:id="75" w:name="_Toc92968910"/>
-      <w:bookmarkStart w:id="76" w:name="_Toc92968973"/>
-      <w:bookmarkStart w:id="77" w:name="_Toc92969663"/>
-      <w:bookmarkStart w:id="78" w:name="_Toc107256923"/>
+      <w:bookmarkStart w:id="78" w:name="_Toc92968910"/>
+      <w:bookmarkStart w:id="79" w:name="_Toc92968973"/>
+      <w:bookmarkStart w:id="80" w:name="_Toc92969663"/>
+      <w:bookmarkStart w:id="81" w:name="_Toc107421575"/>
       <w:r>
         <w:t>Documento de diseño del videojuego de Ninja Run</w:t>
       </w:r>
-      <w:bookmarkEnd w:id="75"/>
-      <w:bookmarkEnd w:id="76"/>
-      <w:bookmarkEnd w:id="77"/>
       <w:bookmarkEnd w:id="78"/>
+      <w:bookmarkEnd w:id="79"/>
+      <w:bookmarkEnd w:id="80"/>
+      <w:bookmarkEnd w:id="81"/>
     </w:p>
     <w:p>
       <w:pPr>
@@ -11232,17 +11510,17 @@
           <w:numId w:val="2"/>
         </w:numPr>
       </w:pPr>
-      <w:bookmarkStart w:id="79" w:name="_Toc92968911"/>
-      <w:bookmarkStart w:id="80" w:name="_Toc92968974"/>
-      <w:bookmarkStart w:id="81" w:name="_Toc92969664"/>
-      <w:bookmarkStart w:id="82" w:name="_Toc107256924"/>
+      <w:bookmarkStart w:id="82" w:name="_Toc92968911"/>
+      <w:bookmarkStart w:id="83" w:name="_Toc92968974"/>
+      <w:bookmarkStart w:id="84" w:name="_Toc92969664"/>
+      <w:bookmarkStart w:id="85" w:name="_Toc107421576"/>
       <w:r>
         <w:t>Ficha técnica</w:t>
       </w:r>
-      <w:bookmarkEnd w:id="79"/>
-      <w:bookmarkEnd w:id="80"/>
-      <w:bookmarkEnd w:id="81"/>
       <w:bookmarkEnd w:id="82"/>
+      <w:bookmarkEnd w:id="83"/>
+      <w:bookmarkEnd w:id="84"/>
+      <w:bookmarkEnd w:id="85"/>
     </w:p>
     <w:p>
       <w:pPr>
@@ -11394,13 +11672,8 @@
         <w:t>:</w:t>
       </w:r>
       <w:r>
-        <w:t xml:space="preserve"> </w:t>
-      </w:r>
-      <w:proofErr w:type="gramStart"/>
-      <w:r>
-        <w:t>Inglés</w:t>
-      </w:r>
-      <w:proofErr w:type="gramEnd"/>
+        <w:t xml:space="preserve"> Inglés</w:t>
+      </w:r>
     </w:p>
     <w:p>
       <w:pPr>
@@ -11410,17 +11683,17 @@
           <w:numId w:val="2"/>
         </w:numPr>
       </w:pPr>
-      <w:bookmarkStart w:id="83" w:name="_Toc92968912"/>
-      <w:bookmarkStart w:id="84" w:name="_Toc92968975"/>
-      <w:bookmarkStart w:id="85" w:name="_Toc92969665"/>
-      <w:bookmarkStart w:id="86" w:name="_Toc107256925"/>
+      <w:bookmarkStart w:id="86" w:name="_Toc92968912"/>
+      <w:bookmarkStart w:id="87" w:name="_Toc92968975"/>
+      <w:bookmarkStart w:id="88" w:name="_Toc92969665"/>
+      <w:bookmarkStart w:id="89" w:name="_Toc107421577"/>
       <w:r>
         <w:t>Concepto del videojuego</w:t>
       </w:r>
-      <w:bookmarkEnd w:id="83"/>
-      <w:bookmarkEnd w:id="84"/>
-      <w:bookmarkEnd w:id="85"/>
       <w:bookmarkEnd w:id="86"/>
+      <w:bookmarkEnd w:id="87"/>
+      <w:bookmarkEnd w:id="88"/>
+      <w:bookmarkEnd w:id="89"/>
     </w:p>
     <w:p>
       <w:pPr>
@@ -11482,17 +11755,17 @@
           <w:numId w:val="2"/>
         </w:numPr>
       </w:pPr>
-      <w:bookmarkStart w:id="87" w:name="_Toc92968913"/>
-      <w:bookmarkStart w:id="88" w:name="_Toc92968976"/>
-      <w:bookmarkStart w:id="89" w:name="_Toc92969666"/>
-      <w:bookmarkStart w:id="90" w:name="_Toc107256926"/>
+      <w:bookmarkStart w:id="90" w:name="_Toc92968913"/>
+      <w:bookmarkStart w:id="91" w:name="_Toc92968976"/>
+      <w:bookmarkStart w:id="92" w:name="_Toc92969666"/>
+      <w:bookmarkStart w:id="93" w:name="_Toc107421578"/>
       <w:r>
         <w:t>Mecánicas</w:t>
       </w:r>
-      <w:bookmarkEnd w:id="87"/>
-      <w:bookmarkEnd w:id="88"/>
-      <w:bookmarkEnd w:id="89"/>
       <w:bookmarkEnd w:id="90"/>
+      <w:bookmarkEnd w:id="91"/>
+      <w:bookmarkEnd w:id="92"/>
+      <w:bookmarkEnd w:id="93"/>
     </w:p>
     <w:p>
       <w:pPr>
@@ -11570,15 +11843,7 @@
         <w:pStyle w:val="TFG-Prrafo"/>
       </w:pPr>
       <w:r>
-        <w:t xml:space="preserve">Por otra </w:t>
-      </w:r>
-      <w:proofErr w:type="gramStart"/>
-      <w:r>
-        <w:t>parte</w:t>
-      </w:r>
-      <w:proofErr w:type="gramEnd"/>
-      <w:r>
-        <w:t xml:space="preserve"> los obstáculos </w:t>
+        <w:t xml:space="preserve">Por otra parte los obstáculos </w:t>
       </w:r>
       <w:r>
         <w:t>se crearán a diferentes alturas, pero su única mecánica será el desplazamiento en el eje X, para esquivar estos obstáculos el jugador deberá saltar o no.</w:t>
@@ -11592,17 +11857,17 @@
           <w:numId w:val="2"/>
         </w:numPr>
       </w:pPr>
-      <w:bookmarkStart w:id="91" w:name="_Toc92968914"/>
-      <w:bookmarkStart w:id="92" w:name="_Toc92968977"/>
-      <w:bookmarkStart w:id="93" w:name="_Toc92969667"/>
-      <w:bookmarkStart w:id="94" w:name="_Toc107256927"/>
+      <w:bookmarkStart w:id="94" w:name="_Toc92968914"/>
+      <w:bookmarkStart w:id="95" w:name="_Toc92968977"/>
+      <w:bookmarkStart w:id="96" w:name="_Toc92969667"/>
+      <w:bookmarkStart w:id="97" w:name="_Toc107421579"/>
       <w:r>
         <w:t>Controles</w:t>
       </w:r>
-      <w:bookmarkEnd w:id="91"/>
-      <w:bookmarkEnd w:id="92"/>
-      <w:bookmarkEnd w:id="93"/>
       <w:bookmarkEnd w:id="94"/>
+      <w:bookmarkEnd w:id="95"/>
+      <w:bookmarkEnd w:id="96"/>
+      <w:bookmarkEnd w:id="97"/>
     </w:p>
     <w:p>
       <w:pPr>
@@ -11620,17 +11885,17 @@
           <w:numId w:val="2"/>
         </w:numPr>
       </w:pPr>
-      <w:bookmarkStart w:id="95" w:name="_Toc92968915"/>
-      <w:bookmarkStart w:id="96" w:name="_Toc92968978"/>
-      <w:bookmarkStart w:id="97" w:name="_Toc92969668"/>
-      <w:bookmarkStart w:id="98" w:name="_Toc107256928"/>
+      <w:bookmarkStart w:id="98" w:name="_Toc92968915"/>
+      <w:bookmarkStart w:id="99" w:name="_Toc92968978"/>
+      <w:bookmarkStart w:id="100" w:name="_Toc92969668"/>
+      <w:bookmarkStart w:id="101" w:name="_Toc107421580"/>
       <w:r>
         <w:t>Diagramas de flujo</w:t>
       </w:r>
-      <w:bookmarkEnd w:id="95"/>
-      <w:bookmarkEnd w:id="96"/>
-      <w:bookmarkEnd w:id="97"/>
       <w:bookmarkEnd w:id="98"/>
+      <w:bookmarkEnd w:id="99"/>
+      <w:bookmarkEnd w:id="100"/>
+      <w:bookmarkEnd w:id="101"/>
     </w:p>
     <w:p>
       <w:pPr>
@@ -11708,14 +11973,27 @@
       <w:r>
         <w:t xml:space="preserve">Ilustración </w:t>
       </w:r>
-      <w:fldSimple w:instr=" SEQ Ilustración \* ARABIC ">
-        <w:r>
-          <w:rPr>
-            <w:noProof/>
-          </w:rPr>
-          <w:t>14</w:t>
-        </w:r>
-      </w:fldSimple>
+      <w:r>
+        <w:fldChar w:fldCharType="begin"/>
+      </w:r>
+      <w:r>
+        <w:instrText xml:space="preserve"> SEQ Ilustración \* ARABIC </w:instrText>
+      </w:r>
+      <w:r>
+        <w:fldChar w:fldCharType="separate"/>
+      </w:r>
+      <w:r>
+        <w:rPr>
+          <w:noProof/>
+        </w:rPr>
+        <w:t>14</w:t>
+      </w:r>
+      <w:r>
+        <w:rPr>
+          <w:noProof/>
+        </w:rPr>
+        <w:fldChar w:fldCharType="end"/>
+      </w:r>
       <w:r>
         <w:t xml:space="preserve"> - Diagrama de flujo de Ninja Run</w:t>
       </w:r>
@@ -11729,17 +12007,17 @@
           <w:numId w:val="2"/>
         </w:numPr>
       </w:pPr>
-      <w:bookmarkStart w:id="99" w:name="_Toc92968916"/>
-      <w:bookmarkStart w:id="100" w:name="_Toc92968979"/>
-      <w:bookmarkStart w:id="101" w:name="_Toc92969669"/>
-      <w:bookmarkStart w:id="102" w:name="_Toc107256929"/>
+      <w:bookmarkStart w:id="102" w:name="_Toc92968916"/>
+      <w:bookmarkStart w:id="103" w:name="_Toc92968979"/>
+      <w:bookmarkStart w:id="104" w:name="_Toc92969669"/>
+      <w:bookmarkStart w:id="105" w:name="_Toc107421581"/>
       <w:r>
         <w:t>Bocetos de pantallas</w:t>
       </w:r>
-      <w:bookmarkEnd w:id="99"/>
-      <w:bookmarkEnd w:id="100"/>
-      <w:bookmarkEnd w:id="101"/>
       <w:bookmarkEnd w:id="102"/>
+      <w:bookmarkEnd w:id="103"/>
+      <w:bookmarkEnd w:id="104"/>
+      <w:bookmarkEnd w:id="105"/>
     </w:p>
     <w:p>
       <w:pPr>
@@ -11802,28 +12080,33 @@
       <w:r>
         <w:t xml:space="preserve">Ilustración </w:t>
       </w:r>
-      <w:fldSimple w:instr=" SEQ Ilustración \* ARABIC ">
-        <w:r>
-          <w:rPr>
-            <w:noProof/>
-          </w:rPr>
-          <w:t>15</w:t>
-        </w:r>
-      </w:fldSimple>
+      <w:r>
+        <w:fldChar w:fldCharType="begin"/>
+      </w:r>
+      <w:r>
+        <w:instrText xml:space="preserve"> SEQ Ilustración \* ARABIC </w:instrText>
+      </w:r>
+      <w:r>
+        <w:fldChar w:fldCharType="separate"/>
+      </w:r>
+      <w:r>
+        <w:rPr>
+          <w:noProof/>
+        </w:rPr>
+        <w:t>15</w:t>
+      </w:r>
+      <w:r>
+        <w:rPr>
+          <w:noProof/>
+        </w:rPr>
+        <w:fldChar w:fldCharType="end"/>
+      </w:r>
       <w:r>
         <w:t xml:space="preserve"> - Boceto de la pantalla </w:t>
       </w:r>
       <w:r>
-        <w:t xml:space="preserve">de </w:t>
-      </w:r>
-      <w:proofErr w:type="spellStart"/>
-      <w:r>
-        <w:t>juego</w:t>
-      </w:r>
-      <w:r>
-        <w:t>l</w:t>
-      </w:r>
-      <w:proofErr w:type="spellEnd"/>
+        <w:t>de juego</w:t>
+      </w:r>
       <w:r>
         <w:t xml:space="preserve"> de Ninja Run</w:t>
       </w:r>
@@ -11896,14 +12179,27 @@
       <w:r>
         <w:t xml:space="preserve">Ilustración </w:t>
       </w:r>
-      <w:fldSimple w:instr=" SEQ Ilustración \* ARABIC ">
-        <w:r>
-          <w:rPr>
-            <w:noProof/>
-          </w:rPr>
-          <w:t>16</w:t>
-        </w:r>
-      </w:fldSimple>
+      <w:r>
+        <w:fldChar w:fldCharType="begin"/>
+      </w:r>
+      <w:r>
+        <w:instrText xml:space="preserve"> SEQ Ilustración \* ARABIC </w:instrText>
+      </w:r>
+      <w:r>
+        <w:fldChar w:fldCharType="separate"/>
+      </w:r>
+      <w:r>
+        <w:rPr>
+          <w:noProof/>
+        </w:rPr>
+        <w:t>16</w:t>
+      </w:r>
+      <w:r>
+        <w:rPr>
+          <w:noProof/>
+        </w:rPr>
+        <w:fldChar w:fldCharType="end"/>
+      </w:r>
       <w:r>
         <w:t>- Representación del salto en Ninja Run</w:t>
       </w:r>
@@ -11962,17 +12258,17 @@
           <w:numId w:val="2"/>
         </w:numPr>
       </w:pPr>
-      <w:bookmarkStart w:id="103" w:name="_Toc92968917"/>
-      <w:bookmarkStart w:id="104" w:name="_Toc92968980"/>
-      <w:bookmarkStart w:id="105" w:name="_Toc92969670"/>
-      <w:bookmarkStart w:id="106" w:name="_Toc107256930"/>
+      <w:bookmarkStart w:id="106" w:name="_Toc92968917"/>
+      <w:bookmarkStart w:id="107" w:name="_Toc92968980"/>
+      <w:bookmarkStart w:id="108" w:name="_Toc92969670"/>
+      <w:bookmarkStart w:id="109" w:name="_Toc107421582"/>
       <w:r>
         <w:t>Arte final</w:t>
       </w:r>
-      <w:bookmarkEnd w:id="103"/>
-      <w:bookmarkEnd w:id="104"/>
-      <w:bookmarkEnd w:id="105"/>
       <w:bookmarkEnd w:id="106"/>
+      <w:bookmarkEnd w:id="107"/>
+      <w:bookmarkEnd w:id="108"/>
+      <w:bookmarkEnd w:id="109"/>
     </w:p>
     <w:p>
       <w:pPr>
@@ -11987,17 +12283,17 @@
           <w:numId w:val="2"/>
         </w:numPr>
       </w:pPr>
-      <w:bookmarkStart w:id="107" w:name="_Toc92968918"/>
-      <w:bookmarkStart w:id="108" w:name="_Toc92968981"/>
-      <w:bookmarkStart w:id="109" w:name="_Toc92969671"/>
-      <w:bookmarkStart w:id="110" w:name="_Toc107256931"/>
+      <w:bookmarkStart w:id="110" w:name="_Toc92968918"/>
+      <w:bookmarkStart w:id="111" w:name="_Toc92968981"/>
+      <w:bookmarkStart w:id="112" w:name="_Toc92969671"/>
+      <w:bookmarkStart w:id="113" w:name="_Toc107421583"/>
       <w:r>
         <w:t>Sonido</w:t>
       </w:r>
-      <w:bookmarkEnd w:id="107"/>
-      <w:bookmarkEnd w:id="108"/>
-      <w:bookmarkEnd w:id="109"/>
       <w:bookmarkEnd w:id="110"/>
+      <w:bookmarkEnd w:id="111"/>
+      <w:bookmarkEnd w:id="112"/>
+      <w:bookmarkEnd w:id="113"/>
     </w:p>
     <w:p>
       <w:pPr>
@@ -12017,18 +12313,18 @@
           <w:numId w:val="2"/>
         </w:numPr>
       </w:pPr>
-      <w:bookmarkStart w:id="111" w:name="_Toc92968919"/>
-      <w:bookmarkStart w:id="112" w:name="_Toc92968982"/>
-      <w:bookmarkStart w:id="113" w:name="_Toc92969672"/>
-      <w:bookmarkStart w:id="114" w:name="_Toc107256932"/>
+      <w:bookmarkStart w:id="114" w:name="_Toc92968919"/>
+      <w:bookmarkStart w:id="115" w:name="_Toc92968982"/>
+      <w:bookmarkStart w:id="116" w:name="_Toc92969672"/>
+      <w:bookmarkStart w:id="117" w:name="_Toc107421584"/>
       <w:r>
         <w:lastRenderedPageBreak/>
         <w:t>Documento de diseño del videojuego de Higher &amp; Lower</w:t>
       </w:r>
-      <w:bookmarkEnd w:id="111"/>
-      <w:bookmarkEnd w:id="112"/>
-      <w:bookmarkEnd w:id="113"/>
       <w:bookmarkEnd w:id="114"/>
+      <w:bookmarkEnd w:id="115"/>
+      <w:bookmarkEnd w:id="116"/>
+      <w:bookmarkEnd w:id="117"/>
     </w:p>
     <w:p>
       <w:pPr>
@@ -12038,17 +12334,17 @@
           <w:numId w:val="2"/>
         </w:numPr>
       </w:pPr>
-      <w:bookmarkStart w:id="115" w:name="_Toc92968920"/>
-      <w:bookmarkStart w:id="116" w:name="_Toc92968983"/>
-      <w:bookmarkStart w:id="117" w:name="_Toc92969673"/>
-      <w:bookmarkStart w:id="118" w:name="_Toc107256933"/>
+      <w:bookmarkStart w:id="118" w:name="_Toc92968920"/>
+      <w:bookmarkStart w:id="119" w:name="_Toc92968983"/>
+      <w:bookmarkStart w:id="120" w:name="_Toc92969673"/>
+      <w:bookmarkStart w:id="121" w:name="_Toc107421585"/>
       <w:r>
         <w:t>Ficha técnica</w:t>
       </w:r>
-      <w:bookmarkEnd w:id="115"/>
-      <w:bookmarkEnd w:id="116"/>
-      <w:bookmarkEnd w:id="117"/>
       <w:bookmarkEnd w:id="118"/>
+      <w:bookmarkEnd w:id="119"/>
+      <w:bookmarkEnd w:id="120"/>
+      <w:bookmarkEnd w:id="121"/>
     </w:p>
     <w:p>
       <w:pPr>
@@ -12195,13 +12491,8 @@
         <w:t>:</w:t>
       </w:r>
       <w:r>
-        <w:t xml:space="preserve"> </w:t>
-      </w:r>
-      <w:proofErr w:type="gramStart"/>
-      <w:r>
-        <w:t>Inglés</w:t>
-      </w:r>
-      <w:proofErr w:type="gramEnd"/>
+        <w:t xml:space="preserve"> Inglés</w:t>
+      </w:r>
     </w:p>
     <w:p>
       <w:pPr>
@@ -12211,17 +12502,17 @@
           <w:numId w:val="2"/>
         </w:numPr>
       </w:pPr>
-      <w:bookmarkStart w:id="119" w:name="_Toc92968921"/>
-      <w:bookmarkStart w:id="120" w:name="_Toc92968984"/>
-      <w:bookmarkStart w:id="121" w:name="_Toc92969674"/>
-      <w:bookmarkStart w:id="122" w:name="_Toc107256934"/>
+      <w:bookmarkStart w:id="122" w:name="_Toc92968921"/>
+      <w:bookmarkStart w:id="123" w:name="_Toc92968984"/>
+      <w:bookmarkStart w:id="124" w:name="_Toc92969674"/>
+      <w:bookmarkStart w:id="125" w:name="_Toc107421586"/>
       <w:r>
         <w:t>Concepto del videojuego</w:t>
       </w:r>
-      <w:bookmarkEnd w:id="119"/>
-      <w:bookmarkEnd w:id="120"/>
-      <w:bookmarkEnd w:id="121"/>
       <w:bookmarkEnd w:id="122"/>
+      <w:bookmarkEnd w:id="123"/>
+      <w:bookmarkEnd w:id="124"/>
+      <w:bookmarkEnd w:id="125"/>
     </w:p>
     <w:p>
       <w:pPr>
@@ -12254,17 +12545,17 @@
           <w:numId w:val="2"/>
         </w:numPr>
       </w:pPr>
-      <w:bookmarkStart w:id="123" w:name="_Toc92968922"/>
-      <w:bookmarkStart w:id="124" w:name="_Toc92968985"/>
-      <w:bookmarkStart w:id="125" w:name="_Toc92969675"/>
-      <w:bookmarkStart w:id="126" w:name="_Toc107256935"/>
+      <w:bookmarkStart w:id="126" w:name="_Toc92968922"/>
+      <w:bookmarkStart w:id="127" w:name="_Toc92968985"/>
+      <w:bookmarkStart w:id="128" w:name="_Toc92969675"/>
+      <w:bookmarkStart w:id="129" w:name="_Toc107421587"/>
       <w:r>
         <w:t>Mecánicas</w:t>
       </w:r>
-      <w:bookmarkEnd w:id="123"/>
-      <w:bookmarkEnd w:id="124"/>
-      <w:bookmarkEnd w:id="125"/>
       <w:bookmarkEnd w:id="126"/>
+      <w:bookmarkEnd w:id="127"/>
+      <w:bookmarkEnd w:id="128"/>
+      <w:bookmarkEnd w:id="129"/>
     </w:p>
     <w:p>
       <w:pPr>
@@ -12285,17 +12576,17 @@
           <w:numId w:val="2"/>
         </w:numPr>
       </w:pPr>
-      <w:bookmarkStart w:id="127" w:name="_Toc92968923"/>
-      <w:bookmarkStart w:id="128" w:name="_Toc92968986"/>
-      <w:bookmarkStart w:id="129" w:name="_Toc92969676"/>
-      <w:bookmarkStart w:id="130" w:name="_Toc107256936"/>
+      <w:bookmarkStart w:id="130" w:name="_Toc92968923"/>
+      <w:bookmarkStart w:id="131" w:name="_Toc92968986"/>
+      <w:bookmarkStart w:id="132" w:name="_Toc92969676"/>
+      <w:bookmarkStart w:id="133" w:name="_Toc107421588"/>
       <w:r>
         <w:t>Controles</w:t>
       </w:r>
-      <w:bookmarkEnd w:id="127"/>
-      <w:bookmarkEnd w:id="128"/>
-      <w:bookmarkEnd w:id="129"/>
       <w:bookmarkEnd w:id="130"/>
+      <w:bookmarkEnd w:id="131"/>
+      <w:bookmarkEnd w:id="132"/>
+      <w:bookmarkEnd w:id="133"/>
     </w:p>
     <w:p>
       <w:pPr>
@@ -12323,18 +12614,18 @@
           <w:numId w:val="2"/>
         </w:numPr>
       </w:pPr>
-      <w:bookmarkStart w:id="131" w:name="_Toc92968924"/>
-      <w:bookmarkStart w:id="132" w:name="_Toc92968987"/>
-      <w:bookmarkStart w:id="133" w:name="_Toc92969677"/>
-      <w:bookmarkStart w:id="134" w:name="_Toc107256937"/>
+      <w:bookmarkStart w:id="134" w:name="_Toc92968924"/>
+      <w:bookmarkStart w:id="135" w:name="_Toc92968987"/>
+      <w:bookmarkStart w:id="136" w:name="_Toc92969677"/>
+      <w:bookmarkStart w:id="137" w:name="_Toc107421589"/>
       <w:r>
         <w:lastRenderedPageBreak/>
         <w:t>Diagramas de flujo</w:t>
       </w:r>
-      <w:bookmarkEnd w:id="131"/>
-      <w:bookmarkEnd w:id="132"/>
-      <w:bookmarkEnd w:id="133"/>
       <w:bookmarkEnd w:id="134"/>
+      <w:bookmarkEnd w:id="135"/>
+      <w:bookmarkEnd w:id="136"/>
+      <w:bookmarkEnd w:id="137"/>
     </w:p>
     <w:p>
       <w:pPr>
@@ -12397,14 +12688,27 @@
       <w:r>
         <w:t xml:space="preserve">Ilustración </w:t>
       </w:r>
-      <w:fldSimple w:instr=" SEQ Ilustración \* ARABIC ">
-        <w:r>
-          <w:rPr>
-            <w:noProof/>
-          </w:rPr>
-          <w:t>17</w:t>
-        </w:r>
-      </w:fldSimple>
+      <w:r>
+        <w:fldChar w:fldCharType="begin"/>
+      </w:r>
+      <w:r>
+        <w:instrText xml:space="preserve"> SEQ Ilustración \* ARABIC </w:instrText>
+      </w:r>
+      <w:r>
+        <w:fldChar w:fldCharType="separate"/>
+      </w:r>
+      <w:r>
+        <w:rPr>
+          <w:noProof/>
+        </w:rPr>
+        <w:t>17</w:t>
+      </w:r>
+      <w:r>
+        <w:rPr>
+          <w:noProof/>
+        </w:rPr>
+        <w:fldChar w:fldCharType="end"/>
+      </w:r>
       <w:r>
         <w:t xml:space="preserve"> - Diagrama de flujo de Higher &amp; Lower</w:t>
       </w:r>
@@ -12417,18 +12721,18 @@
           <w:numId w:val="2"/>
         </w:numPr>
       </w:pPr>
-      <w:bookmarkStart w:id="135" w:name="_Toc92968925"/>
-      <w:bookmarkStart w:id="136" w:name="_Toc92968988"/>
-      <w:bookmarkStart w:id="137" w:name="_Toc92969678"/>
-      <w:bookmarkStart w:id="138" w:name="_Toc107256938"/>
+      <w:bookmarkStart w:id="138" w:name="_Toc92968925"/>
+      <w:bookmarkStart w:id="139" w:name="_Toc92968988"/>
+      <w:bookmarkStart w:id="140" w:name="_Toc92969678"/>
+      <w:bookmarkStart w:id="141" w:name="_Toc107421590"/>
       <w:r>
         <w:lastRenderedPageBreak/>
         <w:t>Bocetos de pantallas</w:t>
       </w:r>
-      <w:bookmarkEnd w:id="135"/>
-      <w:bookmarkEnd w:id="136"/>
-      <w:bookmarkEnd w:id="137"/>
       <w:bookmarkEnd w:id="138"/>
+      <w:bookmarkEnd w:id="139"/>
+      <w:bookmarkEnd w:id="140"/>
+      <w:bookmarkEnd w:id="141"/>
     </w:p>
     <w:p>
       <w:pPr>
@@ -12491,14 +12795,27 @@
       <w:r>
         <w:t xml:space="preserve">Ilustración </w:t>
       </w:r>
-      <w:fldSimple w:instr=" SEQ Ilustración \* ARABIC ">
-        <w:r>
-          <w:rPr>
-            <w:noProof/>
-          </w:rPr>
-          <w:t>18</w:t>
-        </w:r>
-      </w:fldSimple>
+      <w:r>
+        <w:fldChar w:fldCharType="begin"/>
+      </w:r>
+      <w:r>
+        <w:instrText xml:space="preserve"> SEQ Ilustración \* ARABIC </w:instrText>
+      </w:r>
+      <w:r>
+        <w:fldChar w:fldCharType="separate"/>
+      </w:r>
+      <w:r>
+        <w:rPr>
+          <w:noProof/>
+        </w:rPr>
+        <w:t>18</w:t>
+      </w:r>
+      <w:r>
+        <w:rPr>
+          <w:noProof/>
+        </w:rPr>
+        <w:fldChar w:fldCharType="end"/>
+      </w:r>
       <w:r>
         <w:t xml:space="preserve"> - Boceto de la pantalla de juego de Higher &amp; Lower</w:t>
       </w:r>
@@ -12531,17 +12848,17 @@
           <w:numId w:val="2"/>
         </w:numPr>
       </w:pPr>
-      <w:bookmarkStart w:id="139" w:name="_Toc92968926"/>
-      <w:bookmarkStart w:id="140" w:name="_Toc92968989"/>
-      <w:bookmarkStart w:id="141" w:name="_Toc92969679"/>
-      <w:bookmarkStart w:id="142" w:name="_Toc107256939"/>
+      <w:bookmarkStart w:id="142" w:name="_Toc92968926"/>
+      <w:bookmarkStart w:id="143" w:name="_Toc92968989"/>
+      <w:bookmarkStart w:id="144" w:name="_Toc92969679"/>
+      <w:bookmarkStart w:id="145" w:name="_Toc107421591"/>
       <w:r>
         <w:t>Arte final</w:t>
       </w:r>
-      <w:bookmarkEnd w:id="139"/>
-      <w:bookmarkEnd w:id="140"/>
-      <w:bookmarkEnd w:id="141"/>
       <w:bookmarkEnd w:id="142"/>
+      <w:bookmarkEnd w:id="143"/>
+      <w:bookmarkEnd w:id="144"/>
+      <w:bookmarkEnd w:id="145"/>
     </w:p>
     <w:p>
       <w:pPr>
@@ -12556,17 +12873,17 @@
           <w:numId w:val="2"/>
         </w:numPr>
       </w:pPr>
-      <w:bookmarkStart w:id="143" w:name="_Toc92968927"/>
-      <w:bookmarkStart w:id="144" w:name="_Toc92968990"/>
-      <w:bookmarkStart w:id="145" w:name="_Toc92969680"/>
-      <w:bookmarkStart w:id="146" w:name="_Toc107256940"/>
+      <w:bookmarkStart w:id="146" w:name="_Toc92968927"/>
+      <w:bookmarkStart w:id="147" w:name="_Toc92968990"/>
+      <w:bookmarkStart w:id="148" w:name="_Toc92969680"/>
+      <w:bookmarkStart w:id="149" w:name="_Toc107421592"/>
       <w:r>
         <w:t>Sonido</w:t>
       </w:r>
-      <w:bookmarkEnd w:id="143"/>
-      <w:bookmarkEnd w:id="144"/>
-      <w:bookmarkEnd w:id="145"/>
       <w:bookmarkEnd w:id="146"/>
+      <w:bookmarkEnd w:id="147"/>
+      <w:bookmarkEnd w:id="148"/>
+      <w:bookmarkEnd w:id="149"/>
     </w:p>
     <w:p>
       <w:pPr>
@@ -12588,10 +12905,10 @@
         <w:br w:type="page"/>
       </w:r>
     </w:p>
-    <w:bookmarkStart w:id="147" w:name="_Toc92968928" w:displacedByCustomXml="next"/>
-    <w:bookmarkStart w:id="148" w:name="_Toc92968991" w:displacedByCustomXml="next"/>
-    <w:bookmarkStart w:id="149" w:name="_Toc92969681" w:displacedByCustomXml="next"/>
-    <w:bookmarkStart w:id="150" w:name="_Toc107256941" w:displacedByCustomXml="next"/>
+    <w:bookmarkStart w:id="150" w:name="_Toc107421593" w:displacedByCustomXml="next"/>
+    <w:bookmarkStart w:id="151" w:name="_Toc92969681" w:displacedByCustomXml="next"/>
+    <w:bookmarkStart w:id="152" w:name="_Toc92968991" w:displacedByCustomXml="next"/>
+    <w:bookmarkStart w:id="153" w:name="_Toc92968928" w:displacedByCustomXml="next"/>
     <w:sdt>
       <w:sdtPr>
         <w:rPr>
@@ -12615,10 +12932,10 @@
           <w:r>
             <w:t>Bibliografía</w:t>
           </w:r>
+          <w:bookmarkEnd w:id="153"/>
+          <w:bookmarkEnd w:id="152"/>
+          <w:bookmarkEnd w:id="151"/>
           <w:bookmarkEnd w:id="150"/>
-          <w:bookmarkEnd w:id="149"/>
-          <w:bookmarkEnd w:id="148"/>
-          <w:bookmarkEnd w:id="147"/>
         </w:p>
         <w:sdt>
           <w:sdtPr>
@@ -12668,6 +12985,35 @@
                   <w:lang w:val="en-US"/>
                 </w:rPr>
                 <w:t>. Obtenido de Can I Play That?: https://caniplaythat.com/2020/06/12/the-last-of-us-2-deaf-hoh-review/</w:t>
+              </w:r>
+            </w:p>
+            <w:p>
+              <w:pPr>
+                <w:pStyle w:val="Bibliografa"/>
+                <w:ind w:left="720" w:hanging="720"/>
+                <w:rPr>
+                  <w:noProof/>
+                </w:rPr>
+              </w:pPr>
+              <w:r>
+                <w:rPr>
+                  <w:noProof/>
+                </w:rPr>
+                <w:t xml:space="preserve">EcuRed. (29 de Agosto de 2019). </w:t>
+              </w:r>
+              <w:r>
+                <w:rPr>
+                  <w:i/>
+                  <w:iCs/>
+                  <w:noProof/>
+                </w:rPr>
+                <w:t>Modelo de prototipos</w:t>
+              </w:r>
+              <w:r>
+                <w:rPr>
+                  <w:noProof/>
+                </w:rPr>
+                <w:t>. Obtenido de EcuRed: https://www.ecured.cu/index.php?title=Modelo_de_prototipos&amp;oldid=3532289</w:t>
               </w:r>
             </w:p>
             <w:p>
@@ -12758,6 +13104,35 @@
                   <w:noProof/>
                 </w:rPr>
                 <w:t>. Obtenido de Gobierno de España: https://www.imserso.es/InterPresent2/groups/imserso/documents/binario/435cif.pdf</w:t>
+              </w:r>
+            </w:p>
+            <w:p>
+              <w:pPr>
+                <w:pStyle w:val="Bibliografa"/>
+                <w:ind w:left="720" w:hanging="720"/>
+                <w:rPr>
+                  <w:noProof/>
+                </w:rPr>
+              </w:pPr>
+              <w:r>
+                <w:rPr>
+                  <w:noProof/>
+                </w:rPr>
+                <w:t xml:space="preserve">pepe. (2020). </w:t>
+              </w:r>
+              <w:r>
+                <w:rPr>
+                  <w:i/>
+                  <w:iCs/>
+                  <w:noProof/>
+                </w:rPr>
+                <w:t>pata</w:t>
+              </w:r>
+              <w:r>
+                <w:rPr>
+                  <w:noProof/>
+                </w:rPr>
+                <w:t>. Obtenido de pata2: asñlkjsle.com</w:t>
               </w:r>
             </w:p>
             <w:p>
@@ -12883,6 +13258,35 @@
                   <w:noProof/>
                 </w:rPr>
                 <w:t>. Obtenido de PlayStation: https://www.playstation.com/es-es/games/the-last-of-us-part-ii/accessibility/</w:t>
+              </w:r>
+            </w:p>
+            <w:p>
+              <w:pPr>
+                <w:pStyle w:val="Bibliografa"/>
+                <w:ind w:left="720" w:hanging="720"/>
+                <w:rPr>
+                  <w:noProof/>
+                </w:rPr>
+              </w:pPr>
+              <w:r>
+                <w:rPr>
+                  <w:noProof/>
+                </w:rPr>
+                <w:t xml:space="preserve">Wikipedia. (2022). </w:t>
+              </w:r>
+              <w:r>
+                <w:rPr>
+                  <w:i/>
+                  <w:iCs/>
+                  <w:noProof/>
+                </w:rPr>
+                <w:t>GitHub</w:t>
+              </w:r>
+              <w:r>
+                <w:rPr>
+                  <w:noProof/>
+                </w:rPr>
+                <w:t>. Obtenido de Wikipedia La Enciclopedia Libre: https://es.wikipedia.org/wiki/GitHub</w:t>
               </w:r>
             </w:p>
             <w:p>

</xml_diff>

<commit_message>
Actualización GDD y fuente Ninja Run
</commit_message>
<xml_diff>
--- a/Docs/TFG - Jessica Hernández Gómez.docx
+++ b/Docs/TFG - Jessica Hernández Gómez.docx
@@ -16,234 +16,89 @@
             <w:rPr>
               <w:noProof/>
             </w:rPr>
-            <mc:AlternateContent>
-              <mc:Choice Requires="wps">
-                <w:drawing>
-                  <wp:anchor distT="0" distB="0" distL="114300" distR="114300" simplePos="0" relativeHeight="251659264" behindDoc="0" locked="0" layoutInCell="1" allowOverlap="1" wp14:anchorId="5AEED1E6" wp14:editId="22319F41">
-                    <wp:simplePos x="0" y="0"/>
-                    <wp:positionH relativeFrom="page">
-                      <wp:align>right</wp:align>
-                    </wp:positionH>
-                    <wp:positionV relativeFrom="paragraph">
-                      <wp:posOffset>-915035</wp:posOffset>
-                    </wp:positionV>
-                    <wp:extent cx="7559675" cy="8161361"/>
-                    <wp:effectExtent l="0" t="0" r="3175" b="0"/>
-                    <wp:wrapNone/>
-                    <wp:docPr id="1" name="Cuadro de texto 1"/>
-                    <wp:cNvGraphicFramePr/>
-                    <a:graphic xmlns:a="http://schemas.openxmlformats.org/drawingml/2006/main">
-                      <a:graphicData uri="http://schemas.microsoft.com/office/word/2010/wordprocessingShape">
-                        <wps:wsp>
-                          <wps:cNvSpPr txBox="1"/>
-                          <wps:spPr>
-                            <a:xfrm>
-                              <a:off x="0" y="0"/>
-                              <a:ext cx="7559675" cy="8161361"/>
-                            </a:xfrm>
-                            <a:prstGeom prst="rect">
-                              <a:avLst/>
-                            </a:prstGeom>
-                            <a:solidFill>
-                              <a:srgbClr val="EFCE35"/>
-                            </a:solidFill>
-                            <a:ln w="6350">
-                              <a:noFill/>
-                            </a:ln>
-                            <a:effectLst/>
-                          </wps:spPr>
-                          <wps:style>
-                            <a:lnRef idx="0">
-                              <a:schemeClr val="accent1"/>
-                            </a:lnRef>
-                            <a:fillRef idx="0">
-                              <a:schemeClr val="accent1"/>
-                            </a:fillRef>
-                            <a:effectRef idx="0">
-                              <a:schemeClr val="accent1"/>
-                            </a:effectRef>
-                            <a:fontRef idx="minor">
-                              <a:schemeClr val="dk1"/>
-                            </a:fontRef>
-                          </wps:style>
-                          <wps:txbx>
-                            <w:txbxContent>
-                              <w:p>
-                                <w:pPr>
-                                  <w:rPr>
-                                    <w:rFonts w:ascii="Helvetica LT Std Cond" w:hAnsi="Helvetica LT Std Cond"/>
-                                    <w:color w:val="FFFFFF" w:themeColor="background1"/>
-                                    <w:sz w:val="110"/>
-                                    <w:szCs w:val="110"/>
-                                  </w:rPr>
-                                </w:pPr>
-                              </w:p>
-                              <w:p>
-                                <w:pPr>
-                                  <w:rPr>
-                                    <w:rFonts w:ascii="Helvetica LT Std Cond" w:hAnsi="Helvetica LT Std Cond"/>
-                                    <w:color w:val="FFFFFF" w:themeColor="background1"/>
-                                    <w:sz w:val="110"/>
-                                    <w:szCs w:val="110"/>
-                                  </w:rPr>
-                                </w:pPr>
-                              </w:p>
-                              <w:p>
-                                <w:pPr>
-                                  <w:ind w:left="1134"/>
-                                  <w:rPr>
-                                    <w:rFonts w:ascii="Helvetica LT Std Cond" w:hAnsi="Helvetica LT Std Cond"/>
-                                    <w:sz w:val="110"/>
-                                    <w:szCs w:val="110"/>
-                                  </w:rPr>
-                                </w:pPr>
-                                <w:r>
-                                  <w:rPr>
-                                    <w:rFonts w:ascii="Helvetica LT Std Cond" w:hAnsi="Helvetica LT Std Cond"/>
-                                    <w:sz w:val="110"/>
-                                    <w:szCs w:val="110"/>
-                                  </w:rPr>
-                                  <w:t>D</w:t>
-                                </w:r>
-                                <w:r>
-                                  <w:rPr>
-                                    <w:rFonts w:ascii="Helvetica LT Std Cond" w:hAnsi="Helvetica LT Std Cond"/>
-                                    <w:sz w:val="110"/>
-                                    <w:szCs w:val="110"/>
-                                  </w:rPr>
-                                  <w:t>esarrollo de videojuego para personas con diversidad funcional</w:t>
-                                </w:r>
-                              </w:p>
-                              <w:p>
-                                <w:pPr>
-                                  <w:spacing w:before="240" w:after="0"/>
-                                  <w:ind w:left="2552"/>
-                                  <w:rPr>
-                                    <w:rFonts w:ascii="Helvetica" w:hAnsi="Helvetica"/>
-                                  </w:rPr>
-                                </w:pPr>
-                                <w:r>
-                                  <w:rPr>
-                                    <w:rFonts w:ascii="Helvetica" w:hAnsi="Helvetica"/>
-                                    <w:sz w:val="40"/>
-                                    <w:szCs w:val="40"/>
-                                  </w:rPr>
-                                  <w:t xml:space="preserve">   Grado en Ingeniería Multimedia</w:t>
-                                </w:r>
-                                <w:r>
-                                  <w:rPr>
-                                    <w:rFonts w:ascii="Helvetica" w:hAnsi="Helvetica"/>
-                                    <w:noProof/>
-                                  </w:rPr>
-                                  <w:t xml:space="preserve"> </w:t>
-                                </w:r>
-                              </w:p>
-                            </w:txbxContent>
-                          </wps:txbx>
-                          <wps:bodyPr rot="0" spcFirstLastPara="0" vertOverflow="overflow" horzOverflow="overflow" vert="horz" wrap="square" lIns="91440" tIns="45720" rIns="91440" bIns="45720" numCol="1" spcCol="0" rtlCol="0" fromWordArt="0" anchor="t" anchorCtr="0" forceAA="0" compatLnSpc="1">
-                            <a:prstTxWarp prst="textNoShape">
-                              <a:avLst/>
-                            </a:prstTxWarp>
-                            <a:noAutofit/>
-                          </wps:bodyPr>
-                        </wps:wsp>
-                      </a:graphicData>
-                    </a:graphic>
-                    <wp14:sizeRelH relativeFrom="margin">
-                      <wp14:pctWidth>0</wp14:pctWidth>
-                    </wp14:sizeRelH>
-                    <wp14:sizeRelV relativeFrom="margin">
-                      <wp14:pctHeight>0</wp14:pctHeight>
-                    </wp14:sizeRelV>
-                  </wp:anchor>
-                </w:drawing>
-              </mc:Choice>
-              <mc:Fallback>
-                <w:pict>
-                  <v:shapetype w14:anchorId="5AEED1E6" id="_x0000_t202" coordsize="21600,21600" o:spt="202" path="m,l,21600r21600,l21600,xe">
-                    <v:stroke joinstyle="miter"/>
-                    <v:path gradientshapeok="t" o:connecttype="rect"/>
-                  </v:shapetype>
-                  <v:shape id="Cuadro de texto 1" o:spid="_x0000_s1026" type="#_x0000_t202" style="position:absolute;margin-left:544.05pt;margin-top:-72.05pt;width:595.25pt;height:642.65pt;z-index:251659264;visibility:visible;mso-wrap-style:square;mso-width-percent:0;mso-height-percent:0;mso-wrap-distance-left:9pt;mso-wrap-distance-top:0;mso-wrap-distance-right:9pt;mso-wrap-distance-bottom:0;mso-position-horizontal:right;mso-position-horizontal-relative:page;mso-position-vertical:absolute;mso-position-vertical-relative:text;mso-width-percent:0;mso-height-percent:0;mso-width-relative:margin;mso-height-relative:margin;v-text-anchor:top" o:gfxdata="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" fillcolor="#efce35" stroked="f" strokeweight=".5pt">
-                    <v:textbox>
-                      <w:txbxContent>
-                        <w:p>
-                          <w:pPr>
-                            <w:rPr>
-                              <w:rFonts w:ascii="Helvetica LT Std Cond" w:hAnsi="Helvetica LT Std Cond"/>
-                              <w:color w:val="FFFFFF" w:themeColor="background1"/>
-                              <w:sz w:val="110"/>
-                              <w:szCs w:val="110"/>
-                            </w:rPr>
-                          </w:pPr>
-                        </w:p>
-                        <w:p>
-                          <w:pPr>
-                            <w:rPr>
-                              <w:rFonts w:ascii="Helvetica LT Std Cond" w:hAnsi="Helvetica LT Std Cond"/>
-                              <w:color w:val="FFFFFF" w:themeColor="background1"/>
-                              <w:sz w:val="110"/>
-                              <w:szCs w:val="110"/>
-                            </w:rPr>
-                          </w:pPr>
-                        </w:p>
-                        <w:p>
-                          <w:pPr>
-                            <w:ind w:left="1134"/>
-                            <w:rPr>
-                              <w:rFonts w:ascii="Helvetica LT Std Cond" w:hAnsi="Helvetica LT Std Cond"/>
-                              <w:sz w:val="110"/>
-                              <w:szCs w:val="110"/>
-                            </w:rPr>
-                          </w:pPr>
-                          <w:r>
-                            <w:rPr>
-                              <w:rFonts w:ascii="Helvetica LT Std Cond" w:hAnsi="Helvetica LT Std Cond"/>
-                              <w:sz w:val="110"/>
-                              <w:szCs w:val="110"/>
-                            </w:rPr>
-                            <w:t>D</w:t>
-                          </w:r>
-                          <w:r>
-                            <w:rPr>
-                              <w:rFonts w:ascii="Helvetica LT Std Cond" w:hAnsi="Helvetica LT Std Cond"/>
-                              <w:sz w:val="110"/>
-                              <w:szCs w:val="110"/>
-                            </w:rPr>
-                            <w:t>esarrollo de videojuego para personas con diversidad funcional</w:t>
-                          </w:r>
-                        </w:p>
-                        <w:p>
-                          <w:pPr>
-                            <w:spacing w:before="240" w:after="0"/>
-                            <w:ind w:left="2552"/>
-                            <w:rPr>
-                              <w:rFonts w:ascii="Helvetica" w:hAnsi="Helvetica"/>
-                            </w:rPr>
-                          </w:pPr>
-                          <w:r>
-                            <w:rPr>
-                              <w:rFonts w:ascii="Helvetica" w:hAnsi="Helvetica"/>
-                              <w:sz w:val="40"/>
-                              <w:szCs w:val="40"/>
-                            </w:rPr>
-                            <w:t xml:space="preserve">   Grado en Ingeniería Multimedia</w:t>
-                          </w:r>
-                          <w:r>
-                            <w:rPr>
-                              <w:rFonts w:ascii="Helvetica" w:hAnsi="Helvetica"/>
-                              <w:noProof/>
-                            </w:rPr>
-                            <w:t xml:space="preserve"> </w:t>
-                          </w:r>
-                        </w:p>
-                      </w:txbxContent>
-                    </v:textbox>
-                    <w10:wrap anchorx="page"/>
-                  </v:shape>
-                </w:pict>
-              </mc:Fallback>
-            </mc:AlternateContent>
+            <w:pict w14:anchorId="6BC38899">
+              <v:shapetype id="_x0000_t202" coordsize="21600,21600" o:spt="202" path="m,l,21600r21600,l21600,xe">
+                <v:stroke joinstyle="miter"/>
+                <v:path gradientshapeok="t" o:connecttype="rect"/>
+              </v:shapetype>
+              <v:shape id="Cuadro de texto 1" o:spid="_x0000_s2051" type="#_x0000_t202" style="position:absolute;margin-left:1632.15pt;margin-top:-72.05pt;width:595.25pt;height:642.65pt;z-index:251659264;visibility:visible;mso-wrap-style:square;mso-width-percent:0;mso-height-percent:0;mso-wrap-distance-left:9pt;mso-wrap-distance-top:0;mso-wrap-distance-right:9pt;mso-wrap-distance-bottom:0;mso-position-horizontal:right;mso-position-horizontal-relative:page;mso-position-vertical:absolute;mso-position-vertical-relative:text;mso-width-percent:0;mso-height-percent:0;mso-width-relative:margin;mso-height-relative:margin;v-text-anchor:top" o:gfxdata="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" fillcolor="#efce35" stroked="f" strokeweight=".5pt">
+                <v:textbox>
+                  <w:txbxContent>
+                    <w:p>
+                      <w:pPr>
+                        <w:rPr>
+                          <w:rFonts w:ascii="Helvetica LT Std Cond" w:hAnsi="Helvetica LT Std Cond"/>
+                          <w:color w:val="FFFFFF" w:themeColor="background1"/>
+                          <w:sz w:val="110"/>
+                          <w:szCs w:val="110"/>
+                        </w:rPr>
+                      </w:pPr>
+                    </w:p>
+                    <w:p>
+                      <w:pPr>
+                        <w:rPr>
+                          <w:rFonts w:ascii="Helvetica LT Std Cond" w:hAnsi="Helvetica LT Std Cond"/>
+                          <w:color w:val="FFFFFF" w:themeColor="background1"/>
+                          <w:sz w:val="110"/>
+                          <w:szCs w:val="110"/>
+                        </w:rPr>
+                      </w:pPr>
+                    </w:p>
+                    <w:p>
+                      <w:pPr>
+                        <w:ind w:left="1134"/>
+                        <w:rPr>
+                          <w:rFonts w:ascii="Helvetica LT Std Cond" w:hAnsi="Helvetica LT Std Cond"/>
+                          <w:sz w:val="110"/>
+                          <w:szCs w:val="110"/>
+                        </w:rPr>
+                      </w:pPr>
+                      <w:r>
+                        <w:rPr>
+                          <w:rFonts w:ascii="Helvetica LT Std Cond" w:hAnsi="Helvetica LT Std Cond"/>
+                          <w:sz w:val="110"/>
+                          <w:szCs w:val="110"/>
+                        </w:rPr>
+                        <w:t>D</w:t>
+                      </w:r>
+                      <w:r>
+                        <w:rPr>
+                          <w:rFonts w:ascii="Helvetica LT Std Cond" w:hAnsi="Helvetica LT Std Cond"/>
+                          <w:sz w:val="110"/>
+                          <w:szCs w:val="110"/>
+                        </w:rPr>
+                        <w:t>esarrollo de videojuego para personas con diversidad funcional</w:t>
+                      </w:r>
+                    </w:p>
+                    <w:p>
+                      <w:pPr>
+                        <w:spacing w:before="240" w:after="0"/>
+                        <w:ind w:left="2552"/>
+                        <w:rPr>
+                          <w:rFonts w:ascii="Helvetica" w:hAnsi="Helvetica"/>
+                        </w:rPr>
+                      </w:pPr>
+                      <w:r>
+                        <w:rPr>
+                          <w:rFonts w:ascii="Helvetica" w:hAnsi="Helvetica"/>
+                          <w:sz w:val="40"/>
+                          <w:szCs w:val="40"/>
+                        </w:rPr>
+                        <w:t xml:space="preserve">   Grado en Ingeniería Multimedia</w:t>
+                      </w:r>
+                      <w:r>
+                        <w:rPr>
+                          <w:rFonts w:ascii="Helvetica" w:hAnsi="Helvetica"/>
+                          <w:noProof/>
+                        </w:rPr>
+                        <w:t xml:space="preserve"> </w:t>
+                      </w:r>
+                    </w:p>
+                  </w:txbxContent>
+                </v:textbox>
+                <w10:wrap anchorx="page"/>
+              </v:shape>
+            </w:pict>
           </w:r>
           <w:r>
             <w:rPr>
@@ -398,464 +253,201 @@
             <w:rPr>
               <w:noProof/>
             </w:rPr>
-            <mc:AlternateContent>
-              <mc:Choice Requires="wps">
-                <w:drawing>
-                  <wp:anchor distT="0" distB="0" distL="114300" distR="114300" simplePos="0" relativeHeight="251660288" behindDoc="0" locked="0" layoutInCell="1" allowOverlap="1" wp14:anchorId="5DD7BF3E" wp14:editId="262F3B24">
-                    <wp:simplePos x="0" y="0"/>
-                    <wp:positionH relativeFrom="page">
-                      <wp:align>right</wp:align>
-                    </wp:positionH>
-                    <wp:positionV relativeFrom="paragraph">
-                      <wp:posOffset>381900</wp:posOffset>
-                    </wp:positionV>
-                    <wp:extent cx="7560000" cy="3037399"/>
-                    <wp:effectExtent l="0" t="0" r="22225" b="10795"/>
-                    <wp:wrapNone/>
-                    <wp:docPr id="6" name="Cuadro de texto 6"/>
-                    <wp:cNvGraphicFramePr/>
-                    <a:graphic xmlns:a="http://schemas.openxmlformats.org/drawingml/2006/main">
-                      <a:graphicData uri="http://schemas.microsoft.com/office/word/2010/wordprocessingShape">
-                        <wps:wsp>
-                          <wps:cNvSpPr txBox="1"/>
-                          <wps:spPr>
-                            <a:xfrm>
-                              <a:off x="0" y="0"/>
-                              <a:ext cx="7560000" cy="3037399"/>
-                            </a:xfrm>
-                            <a:prstGeom prst="rect">
-                              <a:avLst/>
-                            </a:prstGeom>
-                            <a:solidFill>
-                              <a:srgbClr val="231F20"/>
-                            </a:solidFill>
-                            <a:ln w="6350">
-                              <a:solidFill>
-                                <a:schemeClr val="bg1"/>
-                              </a:solidFill>
-                            </a:ln>
-                            <a:effectLst/>
-                          </wps:spPr>
-                          <wps:style>
-                            <a:lnRef idx="0">
-                              <a:schemeClr val="accent1"/>
-                            </a:lnRef>
-                            <a:fillRef idx="0">
-                              <a:schemeClr val="accent1"/>
-                            </a:fillRef>
-                            <a:effectRef idx="0">
-                              <a:schemeClr val="accent1"/>
-                            </a:effectRef>
-                            <a:fontRef idx="minor">
-                              <a:schemeClr val="dk1"/>
-                            </a:fontRef>
-                          </wps:style>
-                          <wps:txbx>
-                            <w:txbxContent>
-                              <w:p>
-                                <w:pPr>
-                                  <w:spacing w:after="0"/>
-                                  <w:ind w:left="992"/>
-                                  <w:rPr>
-                                    <w:sz w:val="24"/>
-                                    <w:szCs w:val="24"/>
-                                  </w:rPr>
-                                </w:pPr>
-                              </w:p>
-                              <w:p>
-                                <w:pPr>
-                                  <w:spacing w:after="0"/>
-                                  <w:ind w:left="1134"/>
-                                  <w:rPr>
-                                    <w:rFonts w:ascii="Helvetica" w:hAnsi="Helvetica"/>
-                                    <w:color w:val="FFFFFF" w:themeColor="background1"/>
-                                    <w:sz w:val="40"/>
-                                    <w:szCs w:val="40"/>
-                                  </w:rPr>
-                                </w:pPr>
-                                <w:r>
-                                  <w:rPr>
-                                    <w:rFonts w:ascii="Helvetica" w:hAnsi="Helvetica"/>
-                                    <w:color w:val="FFFFFF" w:themeColor="background1"/>
-                                    <w:sz w:val="40"/>
-                                    <w:szCs w:val="40"/>
-                                  </w:rPr>
-                                  <w:t>Trabajo F</w:t>
-                                </w:r>
-                                <w:r>
-                                  <w:rPr>
-                                    <w:rFonts w:ascii="Helvetica" w:hAnsi="Helvetica"/>
-                                    <w:color w:val="FFFFFF" w:themeColor="background1"/>
-                                    <w:sz w:val="40"/>
-                                    <w:szCs w:val="40"/>
-                                  </w:rPr>
-                                  <w:t>in de Grado</w:t>
-                                </w:r>
-                              </w:p>
-                              <w:p>
-                                <w:pPr>
-                                  <w:spacing w:after="0"/>
-                                  <w:ind w:left="1134"/>
-                                  <w:rPr>
-                                    <w:color w:val="FFFFFF" w:themeColor="background1"/>
-                                  </w:rPr>
-                                </w:pPr>
-                              </w:p>
-                              <w:p>
-                                <w:pPr>
-                                  <w:spacing w:after="0"/>
-                                  <w:ind w:left="1134"/>
-                                  <w:rPr>
-                                    <w:rFonts w:ascii="Helvetica" w:hAnsi="Helvetica"/>
-                                    <w:color w:val="FFFFFF" w:themeColor="background1"/>
-                                    <w:sz w:val="24"/>
-                                    <w:szCs w:val="24"/>
-                                  </w:rPr>
-                                </w:pPr>
-                                <w:r>
-                                  <w:rPr>
-                                    <w:rFonts w:ascii="Helvetica" w:hAnsi="Helvetica"/>
-                                    <w:color w:val="FFFFFF" w:themeColor="background1"/>
-                                    <w:sz w:val="24"/>
-                                    <w:szCs w:val="24"/>
-                                  </w:rPr>
-                                  <w:t>Autor:</w:t>
-                                </w:r>
-                              </w:p>
-                              <w:p>
-                                <w:pPr>
-                                  <w:spacing w:after="120"/>
-                                  <w:ind w:left="1134"/>
-                                  <w:rPr>
-                                    <w:rFonts w:ascii="Helvetica" w:hAnsi="Helvetica"/>
-                                    <w:color w:val="FFFFFF" w:themeColor="background1"/>
-                                    <w:sz w:val="24"/>
-                                    <w:szCs w:val="24"/>
-                                  </w:rPr>
-                                </w:pPr>
-                                <w:r>
-                                  <w:rPr>
-                                    <w:rFonts w:ascii="Helvetica" w:hAnsi="Helvetica"/>
-                                    <w:color w:val="FFFFFF" w:themeColor="background1"/>
-                                    <w:sz w:val="24"/>
-                                    <w:szCs w:val="24"/>
-                                  </w:rPr>
-                                  <w:t>Jessica Hernández Gómez</w:t>
-                                </w:r>
-                              </w:p>
-                              <w:p>
-                                <w:pPr>
-                                  <w:spacing w:after="0"/>
-                                  <w:ind w:left="1134"/>
-                                  <w:rPr>
-                                    <w:rFonts w:ascii="Helvetica" w:hAnsi="Helvetica"/>
-                                    <w:color w:val="FFFFFF" w:themeColor="background1"/>
-                                    <w:sz w:val="24"/>
-                                    <w:szCs w:val="24"/>
-                                  </w:rPr>
-                                </w:pPr>
-                                <w:r>
-                                  <w:rPr>
-                                    <w:rFonts w:ascii="Helvetica" w:hAnsi="Helvetica"/>
-                                    <w:color w:val="FFFFFF" w:themeColor="background1"/>
-                                    <w:sz w:val="24"/>
-                                    <w:szCs w:val="24"/>
-                                  </w:rPr>
-                                  <w:t>Tutor:</w:t>
-                                </w:r>
-                              </w:p>
-                              <w:p>
-                                <w:pPr>
-                                  <w:spacing w:after="120"/>
-                                  <w:ind w:left="1134"/>
-                                  <w:rPr>
-                                    <w:rFonts w:ascii="Helvetica" w:hAnsi="Helvetica"/>
-                                    <w:color w:val="FFFFFF" w:themeColor="background1"/>
-                                    <w:sz w:val="24"/>
-                                    <w:szCs w:val="24"/>
-                                  </w:rPr>
-                                </w:pPr>
-                                <w:r>
-                                  <w:rPr>
-                                    <w:rFonts w:ascii="Helvetica" w:hAnsi="Helvetica"/>
-                                    <w:color w:val="FFFFFF" w:themeColor="background1"/>
-                                    <w:sz w:val="24"/>
-                                    <w:szCs w:val="24"/>
-                                  </w:rPr>
-                                  <w:t>Carlos J. Villagrá Arnedo</w:t>
-                                </w:r>
-                              </w:p>
-                              <w:p>
-                                <w:pPr>
-                                  <w:spacing w:before="480"/>
-                                  <w:ind w:left="1134"/>
-                                  <w:rPr>
-                                    <w:rFonts w:ascii="Helvetica" w:hAnsi="Helvetica"/>
-                                    <w:color w:val="FFFFFF" w:themeColor="background1"/>
-                                    <w:sz w:val="24"/>
-                                    <w:szCs w:val="24"/>
-                                  </w:rPr>
-                                </w:pPr>
-                                <w:r>
-                                  <w:rPr>
-                                    <w:rFonts w:ascii="Helvetica" w:hAnsi="Helvetica"/>
-                                    <w:color w:val="FFFFFF" w:themeColor="background1"/>
-                                    <w:sz w:val="24"/>
-                                    <w:szCs w:val="24"/>
-                                  </w:rPr>
-                                  <w:t>Ju</w:t>
-                                </w:r>
-                                <w:r>
-                                  <w:rPr>
-                                    <w:rFonts w:ascii="Helvetica" w:hAnsi="Helvetica"/>
-                                    <w:color w:val="FFFFFF" w:themeColor="background1"/>
-                                    <w:sz w:val="24"/>
-                                    <w:szCs w:val="24"/>
-                                  </w:rPr>
-                                  <w:t>l</w:t>
-                                </w:r>
-                                <w:r>
-                                  <w:rPr>
-                                    <w:rFonts w:ascii="Helvetica" w:hAnsi="Helvetica"/>
-                                    <w:color w:val="FFFFFF" w:themeColor="background1"/>
-                                    <w:sz w:val="24"/>
-                                    <w:szCs w:val="24"/>
-                                  </w:rPr>
-                                  <w:t>io 2022</w:t>
-                                </w:r>
-                              </w:p>
-                              <w:p>
-                                <w:pPr>
-                                  <w:rPr>
-                                    <w:color w:val="FFFFFF" w:themeColor="background1"/>
-                                  </w:rPr>
-                                </w:pPr>
-                              </w:p>
-                              <w:p/>
-                              <w:p/>
-                              <w:p/>
-                              <w:p/>
-                              <w:p/>
-                              <w:p/>
-                              <w:p/>
-                            </w:txbxContent>
-                          </wps:txbx>
-                          <wps:bodyPr rot="0" spcFirstLastPara="0" vertOverflow="overflow" horzOverflow="overflow" vert="horz" wrap="square" lIns="91440" tIns="45720" rIns="91440" bIns="45720" numCol="1" spcCol="0" rtlCol="0" fromWordArt="0" anchor="t" anchorCtr="0" forceAA="0" compatLnSpc="1">
-                            <a:prstTxWarp prst="textNoShape">
-                              <a:avLst/>
-                            </a:prstTxWarp>
-                            <a:noAutofit/>
-                          </wps:bodyPr>
-                        </wps:wsp>
-                      </a:graphicData>
-                    </a:graphic>
-                    <wp14:sizeRelH relativeFrom="margin">
-                      <wp14:pctWidth>0</wp14:pctWidth>
-                    </wp14:sizeRelH>
-                    <wp14:sizeRelV relativeFrom="margin">
-                      <wp14:pctHeight>0</wp14:pctHeight>
-                    </wp14:sizeRelV>
-                  </wp:anchor>
-                </w:drawing>
-              </mc:Choice>
-              <mc:Fallback>
-                <w:pict>
-                  <v:shape w14:anchorId="5DD7BF3E" id="Cuadro de texto 6" o:spid="_x0000_s1027" type="#_x0000_t202" style="position:absolute;margin-left:544.1pt;margin-top:30.05pt;width:595.3pt;height:239.15pt;z-index:251660288;visibility:visible;mso-wrap-style:square;mso-width-percent:0;mso-height-percent:0;mso-wrap-distance-left:9pt;mso-wrap-distance-top:0;mso-wrap-distance-right:9pt;mso-wrap-distance-bottom:0;mso-position-horizontal:right;mso-position-horizontal-relative:page;mso-position-vertical:absolute;mso-position-vertical-relative:text;mso-width-percent:0;mso-height-percent:0;mso-width-relative:margin;mso-height-relative:margin;v-text-anchor:top" o:gfxdata="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" fillcolor="#231f20" strokecolor="white [3212]" strokeweight=".5pt">
-                    <v:textbox>
-                      <w:txbxContent>
-                        <w:p>
-                          <w:pPr>
-                            <w:spacing w:after="0"/>
-                            <w:ind w:left="992"/>
-                            <w:rPr>
-                              <w:sz w:val="24"/>
-                              <w:szCs w:val="24"/>
-                            </w:rPr>
-                          </w:pPr>
-                        </w:p>
-                        <w:p>
-                          <w:pPr>
-                            <w:spacing w:after="0"/>
-                            <w:ind w:left="1134"/>
-                            <w:rPr>
-                              <w:rFonts w:ascii="Helvetica" w:hAnsi="Helvetica"/>
-                              <w:color w:val="FFFFFF" w:themeColor="background1"/>
-                              <w:sz w:val="40"/>
-                              <w:szCs w:val="40"/>
-                            </w:rPr>
-                          </w:pPr>
-                          <w:r>
-                            <w:rPr>
-                              <w:rFonts w:ascii="Helvetica" w:hAnsi="Helvetica"/>
-                              <w:color w:val="FFFFFF" w:themeColor="background1"/>
-                              <w:sz w:val="40"/>
-                              <w:szCs w:val="40"/>
-                            </w:rPr>
-                            <w:t>Trabajo F</w:t>
-                          </w:r>
-                          <w:r>
-                            <w:rPr>
-                              <w:rFonts w:ascii="Helvetica" w:hAnsi="Helvetica"/>
-                              <w:color w:val="FFFFFF" w:themeColor="background1"/>
-                              <w:sz w:val="40"/>
-                              <w:szCs w:val="40"/>
-                            </w:rPr>
-                            <w:t>in de Grado</w:t>
-                          </w:r>
-                        </w:p>
-                        <w:p>
-                          <w:pPr>
-                            <w:spacing w:after="0"/>
-                            <w:ind w:left="1134"/>
-                            <w:rPr>
-                              <w:color w:val="FFFFFF" w:themeColor="background1"/>
-                            </w:rPr>
-                          </w:pPr>
-                        </w:p>
-                        <w:p>
-                          <w:pPr>
-                            <w:spacing w:after="0"/>
-                            <w:ind w:left="1134"/>
-                            <w:rPr>
-                              <w:rFonts w:ascii="Helvetica" w:hAnsi="Helvetica"/>
-                              <w:color w:val="FFFFFF" w:themeColor="background1"/>
-                              <w:sz w:val="24"/>
-                              <w:szCs w:val="24"/>
-                            </w:rPr>
-                          </w:pPr>
-                          <w:r>
-                            <w:rPr>
-                              <w:rFonts w:ascii="Helvetica" w:hAnsi="Helvetica"/>
-                              <w:color w:val="FFFFFF" w:themeColor="background1"/>
-                              <w:sz w:val="24"/>
-                              <w:szCs w:val="24"/>
-                            </w:rPr>
-                            <w:t>Autor:</w:t>
-                          </w:r>
-                        </w:p>
-                        <w:p>
-                          <w:pPr>
-                            <w:spacing w:after="120"/>
-                            <w:ind w:left="1134"/>
-                            <w:rPr>
-                              <w:rFonts w:ascii="Helvetica" w:hAnsi="Helvetica"/>
-                              <w:color w:val="FFFFFF" w:themeColor="background1"/>
-                              <w:sz w:val="24"/>
-                              <w:szCs w:val="24"/>
-                            </w:rPr>
-                          </w:pPr>
-                          <w:r>
-                            <w:rPr>
-                              <w:rFonts w:ascii="Helvetica" w:hAnsi="Helvetica"/>
-                              <w:color w:val="FFFFFF" w:themeColor="background1"/>
-                              <w:sz w:val="24"/>
-                              <w:szCs w:val="24"/>
-                            </w:rPr>
-                            <w:t>Jessica Hernández Gómez</w:t>
-                          </w:r>
-                        </w:p>
-                        <w:p>
-                          <w:pPr>
-                            <w:spacing w:after="0"/>
-                            <w:ind w:left="1134"/>
-                            <w:rPr>
-                              <w:rFonts w:ascii="Helvetica" w:hAnsi="Helvetica"/>
-                              <w:color w:val="FFFFFF" w:themeColor="background1"/>
-                              <w:sz w:val="24"/>
-                              <w:szCs w:val="24"/>
-                            </w:rPr>
-                          </w:pPr>
-                          <w:r>
-                            <w:rPr>
-                              <w:rFonts w:ascii="Helvetica" w:hAnsi="Helvetica"/>
-                              <w:color w:val="FFFFFF" w:themeColor="background1"/>
-                              <w:sz w:val="24"/>
-                              <w:szCs w:val="24"/>
-                            </w:rPr>
-                            <w:t>Tutor:</w:t>
-                          </w:r>
-                        </w:p>
-                        <w:p>
-                          <w:pPr>
-                            <w:spacing w:after="120"/>
-                            <w:ind w:left="1134"/>
-                            <w:rPr>
-                              <w:rFonts w:ascii="Helvetica" w:hAnsi="Helvetica"/>
-                              <w:color w:val="FFFFFF" w:themeColor="background1"/>
-                              <w:sz w:val="24"/>
-                              <w:szCs w:val="24"/>
-                            </w:rPr>
-                          </w:pPr>
-                          <w:r>
-                            <w:rPr>
-                              <w:rFonts w:ascii="Helvetica" w:hAnsi="Helvetica"/>
-                              <w:color w:val="FFFFFF" w:themeColor="background1"/>
-                              <w:sz w:val="24"/>
-                              <w:szCs w:val="24"/>
-                            </w:rPr>
-                            <w:t>Carlos J. Villagrá Arnedo</w:t>
-                          </w:r>
-                        </w:p>
-                        <w:p>
-                          <w:pPr>
-                            <w:spacing w:before="480"/>
-                            <w:ind w:left="1134"/>
-                            <w:rPr>
-                              <w:rFonts w:ascii="Helvetica" w:hAnsi="Helvetica"/>
-                              <w:color w:val="FFFFFF" w:themeColor="background1"/>
-                              <w:sz w:val="24"/>
-                              <w:szCs w:val="24"/>
-                            </w:rPr>
-                          </w:pPr>
-                          <w:r>
-                            <w:rPr>
-                              <w:rFonts w:ascii="Helvetica" w:hAnsi="Helvetica"/>
-                              <w:color w:val="FFFFFF" w:themeColor="background1"/>
-                              <w:sz w:val="24"/>
-                              <w:szCs w:val="24"/>
-                            </w:rPr>
-                            <w:t>Ju</w:t>
-                          </w:r>
-                          <w:r>
-                            <w:rPr>
-                              <w:rFonts w:ascii="Helvetica" w:hAnsi="Helvetica"/>
-                              <w:color w:val="FFFFFF" w:themeColor="background1"/>
-                              <w:sz w:val="24"/>
-                              <w:szCs w:val="24"/>
-                            </w:rPr>
-                            <w:t>l</w:t>
-                          </w:r>
-                          <w:r>
-                            <w:rPr>
-                              <w:rFonts w:ascii="Helvetica" w:hAnsi="Helvetica"/>
-                              <w:color w:val="FFFFFF" w:themeColor="background1"/>
-                              <w:sz w:val="24"/>
-                              <w:szCs w:val="24"/>
-                            </w:rPr>
-                            <w:t>io 2022</w:t>
-                          </w:r>
-                        </w:p>
-                        <w:p>
-                          <w:pPr>
-                            <w:rPr>
-                              <w:color w:val="FFFFFF" w:themeColor="background1"/>
-                            </w:rPr>
-                          </w:pPr>
-                        </w:p>
-                        <w:p/>
-                        <w:p/>
-                        <w:p/>
-                        <w:p/>
-                        <w:p/>
-                        <w:p/>
-                        <w:p/>
-                      </w:txbxContent>
-                    </v:textbox>
-                    <w10:wrap anchorx="page"/>
-                  </v:shape>
-                </w:pict>
-              </mc:Fallback>
-            </mc:AlternateContent>
+            <w:pict w14:anchorId="4BEAF42D">
+              <v:shape id="Cuadro de texto 6" o:spid="_x0000_s2050" type="#_x0000_t202" style="position:absolute;margin-left:1632.3pt;margin-top:30.05pt;width:595.3pt;height:239.15pt;z-index:251660288;visibility:visible;mso-wrap-style:square;mso-width-percent:0;mso-height-percent:0;mso-wrap-distance-left:9pt;mso-wrap-distance-top:0;mso-wrap-distance-right:9pt;mso-wrap-distance-bottom:0;mso-position-horizontal:right;mso-position-horizontal-relative:page;mso-position-vertical:absolute;mso-position-vertical-relative:text;mso-width-percent:0;mso-height-percent:0;mso-width-relative:margin;mso-height-relative:margin;v-text-anchor:top" o:gfxdata="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" fillcolor="#231f20" strokecolor="white [3212]" strokeweight=".5pt">
+                <v:textbox>
+                  <w:txbxContent>
+                    <w:p>
+                      <w:pPr>
+                        <w:spacing w:after="0"/>
+                        <w:ind w:left="992"/>
+                        <w:rPr>
+                          <w:sz w:val="24"/>
+                          <w:szCs w:val="24"/>
+                        </w:rPr>
+                      </w:pPr>
+                    </w:p>
+                    <w:p>
+                      <w:pPr>
+                        <w:spacing w:after="0"/>
+                        <w:ind w:left="1134"/>
+                        <w:rPr>
+                          <w:rFonts w:ascii="Helvetica" w:hAnsi="Helvetica"/>
+                          <w:color w:val="FFFFFF" w:themeColor="background1"/>
+                          <w:sz w:val="40"/>
+                          <w:szCs w:val="40"/>
+                        </w:rPr>
+                      </w:pPr>
+                      <w:r>
+                        <w:rPr>
+                          <w:rFonts w:ascii="Helvetica" w:hAnsi="Helvetica"/>
+                          <w:color w:val="FFFFFF" w:themeColor="background1"/>
+                          <w:sz w:val="40"/>
+                          <w:szCs w:val="40"/>
+                        </w:rPr>
+                        <w:t>Trabajo F</w:t>
+                      </w:r>
+                      <w:r>
+                        <w:rPr>
+                          <w:rFonts w:ascii="Helvetica" w:hAnsi="Helvetica"/>
+                          <w:color w:val="FFFFFF" w:themeColor="background1"/>
+                          <w:sz w:val="40"/>
+                          <w:szCs w:val="40"/>
+                        </w:rPr>
+                        <w:t>in de Grado</w:t>
+                      </w:r>
+                    </w:p>
+                    <w:p>
+                      <w:pPr>
+                        <w:spacing w:after="0"/>
+                        <w:ind w:left="1134"/>
+                        <w:rPr>
+                          <w:color w:val="FFFFFF" w:themeColor="background1"/>
+                        </w:rPr>
+                      </w:pPr>
+                    </w:p>
+                    <w:p>
+                      <w:pPr>
+                        <w:spacing w:after="0"/>
+                        <w:ind w:left="1134"/>
+                        <w:rPr>
+                          <w:rFonts w:ascii="Helvetica" w:hAnsi="Helvetica"/>
+                          <w:color w:val="FFFFFF" w:themeColor="background1"/>
+                          <w:sz w:val="24"/>
+                          <w:szCs w:val="24"/>
+                        </w:rPr>
+                      </w:pPr>
+                      <w:r>
+                        <w:rPr>
+                          <w:rFonts w:ascii="Helvetica" w:hAnsi="Helvetica"/>
+                          <w:color w:val="FFFFFF" w:themeColor="background1"/>
+                          <w:sz w:val="24"/>
+                          <w:szCs w:val="24"/>
+                        </w:rPr>
+                        <w:t>Autor:</w:t>
+                      </w:r>
+                    </w:p>
+                    <w:p>
+                      <w:pPr>
+                        <w:spacing w:after="120"/>
+                        <w:ind w:left="1134"/>
+                        <w:rPr>
+                          <w:rFonts w:ascii="Helvetica" w:hAnsi="Helvetica"/>
+                          <w:color w:val="FFFFFF" w:themeColor="background1"/>
+                          <w:sz w:val="24"/>
+                          <w:szCs w:val="24"/>
+                        </w:rPr>
+                      </w:pPr>
+                      <w:r>
+                        <w:rPr>
+                          <w:rFonts w:ascii="Helvetica" w:hAnsi="Helvetica"/>
+                          <w:color w:val="FFFFFF" w:themeColor="background1"/>
+                          <w:sz w:val="24"/>
+                          <w:szCs w:val="24"/>
+                        </w:rPr>
+                        <w:t>Jessica Hernández Gómez</w:t>
+                      </w:r>
+                    </w:p>
+                    <w:p>
+                      <w:pPr>
+                        <w:spacing w:after="0"/>
+                        <w:ind w:left="1134"/>
+                        <w:rPr>
+                          <w:rFonts w:ascii="Helvetica" w:hAnsi="Helvetica"/>
+                          <w:color w:val="FFFFFF" w:themeColor="background1"/>
+                          <w:sz w:val="24"/>
+                          <w:szCs w:val="24"/>
+                        </w:rPr>
+                      </w:pPr>
+                      <w:r>
+                        <w:rPr>
+                          <w:rFonts w:ascii="Helvetica" w:hAnsi="Helvetica"/>
+                          <w:color w:val="FFFFFF" w:themeColor="background1"/>
+                          <w:sz w:val="24"/>
+                          <w:szCs w:val="24"/>
+                        </w:rPr>
+                        <w:t>Tutor:</w:t>
+                      </w:r>
+                    </w:p>
+                    <w:p>
+                      <w:pPr>
+                        <w:spacing w:after="120"/>
+                        <w:ind w:left="1134"/>
+                        <w:rPr>
+                          <w:rFonts w:ascii="Helvetica" w:hAnsi="Helvetica"/>
+                          <w:color w:val="FFFFFF" w:themeColor="background1"/>
+                          <w:sz w:val="24"/>
+                          <w:szCs w:val="24"/>
+                        </w:rPr>
+                      </w:pPr>
+                      <w:r>
+                        <w:rPr>
+                          <w:rFonts w:ascii="Helvetica" w:hAnsi="Helvetica"/>
+                          <w:color w:val="FFFFFF" w:themeColor="background1"/>
+                          <w:sz w:val="24"/>
+                          <w:szCs w:val="24"/>
+                        </w:rPr>
+                        <w:t>Carlos J. Villagrá Arnedo</w:t>
+                      </w:r>
+                    </w:p>
+                    <w:p>
+                      <w:pPr>
+                        <w:spacing w:before="480"/>
+                        <w:ind w:left="1134"/>
+                        <w:rPr>
+                          <w:rFonts w:ascii="Helvetica" w:hAnsi="Helvetica"/>
+                          <w:color w:val="FFFFFF" w:themeColor="background1"/>
+                          <w:sz w:val="24"/>
+                          <w:szCs w:val="24"/>
+                        </w:rPr>
+                      </w:pPr>
+                      <w:r>
+                        <w:rPr>
+                          <w:rFonts w:ascii="Helvetica" w:hAnsi="Helvetica"/>
+                          <w:color w:val="FFFFFF" w:themeColor="background1"/>
+                          <w:sz w:val="24"/>
+                          <w:szCs w:val="24"/>
+                        </w:rPr>
+                        <w:t>Ju</w:t>
+                      </w:r>
+                      <w:r>
+                        <w:rPr>
+                          <w:rFonts w:ascii="Helvetica" w:hAnsi="Helvetica"/>
+                          <w:color w:val="FFFFFF" w:themeColor="background1"/>
+                          <w:sz w:val="24"/>
+                          <w:szCs w:val="24"/>
+                        </w:rPr>
+                        <w:t>l</w:t>
+                      </w:r>
+                      <w:r>
+                        <w:rPr>
+                          <w:rFonts w:ascii="Helvetica" w:hAnsi="Helvetica"/>
+                          <w:color w:val="FFFFFF" w:themeColor="background1"/>
+                          <w:sz w:val="24"/>
+                          <w:szCs w:val="24"/>
+                        </w:rPr>
+                        <w:t>io 2022</w:t>
+                      </w:r>
+                    </w:p>
+                    <w:p>
+                      <w:pPr>
+                        <w:rPr>
+                          <w:color w:val="FFFFFF" w:themeColor="background1"/>
+                        </w:rPr>
+                      </w:pPr>
+                    </w:p>
+                    <w:p/>
+                    <w:p/>
+                    <w:p/>
+                    <w:p/>
+                    <w:p/>
+                    <w:p/>
+                    <w:p/>
+                  </w:txbxContent>
+                </v:textbox>
+                <w10:wrap anchorx="page"/>
+              </v:shape>
+            </w:pict>
           </w:r>
         </w:p>
         <w:p>
@@ -6916,11 +6508,11 @@
         <w:pStyle w:val="TFG-Prrafo"/>
       </w:pPr>
       <w:r>
-        <w:t xml:space="preserve">El Instituto de Mayores y Servicios Sociales pone a disposición de los ciudadanos una Base de Datos Estatal de personas con discapacidad donde se recogen las valoraciones hechas en las diferentes Comunidades Autónomas que constituyen el Estado español, incluyendo Ceuta y Melilla. Esta base de datos está actualizada a fecha de 31 de diciembre de 2019 y </w:t>
+        <w:t xml:space="preserve">El Instituto de Mayores y Servicios Sociales pone a disposición de los ciudadanos una Base de Datos Estatal de personas con discapacidad donde se recogen las valoraciones hechas en las diferentes Comunidades Autónomas que constituyen el Estado español, incluyendo Ceuta y Melilla. Esta base de datos está actualizada a fecha de 31 de diciembre </w:t>
       </w:r>
       <w:r>
         <w:lastRenderedPageBreak/>
-        <w:t>sus datos nos van a servir para poder poner cifras y entender mejor cuál es la extensión total de las personas afectadas</w:t>
+        <w:t>de 2019 y sus datos nos van a servir para poder poner cifras y entender mejor cuál es la extensión total de las personas afectadas</w:t>
       </w:r>
       <w:r>
         <w:t xml:space="preserve"> </w:t>
@@ -8529,7 +8121,11 @@
         <w:t>Y</w:t>
       </w:r>
       <w:r>
-        <w:t xml:space="preserve"> aquí se hace hincapié en la palabra discapacidad porque el hecho de que no pueda acceder al edificio no se considera discriminación por el hecho de que simplemente la persona no tiene la capacidad necesaria y normal que tiene cualquiera para realizar esa acción.</w:t>
+        <w:t xml:space="preserve"> aquí se hace hincapié en la palabra discapacidad porque el hecho de que no pueda acceder al edificio no se considera discriminación por el hecho de que simplemente la </w:t>
+      </w:r>
+      <w:r>
+        <w:lastRenderedPageBreak/>
+        <w:t>persona no tiene la capacidad necesaria y normal que tiene cualquiera para realizar esa acción.</w:t>
       </w:r>
     </w:p>
     <w:p>
@@ -8542,7 +8138,6 @@
       </w:pPr>
       <w:bookmarkStart w:id="32" w:name="_Toc107421553"/>
       <w:r>
-        <w:lastRenderedPageBreak/>
         <w:t>Las TIC y la diversidad funcional</w:t>
       </w:r>
       <w:bookmarkEnd w:id="32"/>
@@ -8674,6 +8269,7 @@
       </w:pPr>
       <w:bookmarkStart w:id="34" w:name="_Toc107421555"/>
       <w:r>
+        <w:lastRenderedPageBreak/>
         <w:t>Las TIC y la diversidad funcional sensorial</w:t>
       </w:r>
       <w:bookmarkEnd w:id="34"/>
@@ -8697,7 +8293,6 @@
         <w:pStyle w:val="TFG-Prrafo"/>
       </w:pPr>
       <w:r>
-        <w:lastRenderedPageBreak/>
         <w:t>Es bien conocido que los móviles ya no se usan sólo para llamar y como hemos dicho antes una diversidad funcional puede traer muchas barreras sociales. Con la actual expansión de las redes sociales es muy importante que personas con diversidad funcional puedan socializar igual que cualquier otra persona</w:t>
       </w:r>
       <w:r>
@@ -8788,7 +8383,11 @@
         <w:pStyle w:val="TFG-Prrafo"/>
       </w:pPr>
       <w:r>
-        <w:t>Además, estas tecnologías también son utilizadas para la creación de programas específicos para el diagnóstico y el tratamiento de algunas deficiencias, dado que se pueden tener diversas unidades didácticas para diversos grados. Este material didáctico se deja en disposición del usuario para su consulta cuando quiera, solventando problemas de extravío de los materiales.</w:t>
+        <w:t xml:space="preserve">Además, estas tecnologías también son utilizadas para la creación de programas específicos para el diagnóstico y el tratamiento de algunas deficiencias, dado que se pueden tener diversas unidades didácticas para diversos grados. Este material didáctico </w:t>
+      </w:r>
+      <w:r>
+        <w:lastRenderedPageBreak/>
+        <w:t>se deja en disposición del usuario para su consulta cuando quiera, solventando problemas de extravío de los materiales.</w:t>
       </w:r>
     </w:p>
     <w:p>
@@ -8821,7 +8420,6 @@
       </w:pPr>
       <w:bookmarkStart w:id="36" w:name="_Toc107421557"/>
       <w:r>
-        <w:lastRenderedPageBreak/>
         <w:t>Las TIC y la diversidad funcional psicosocial (mental)</w:t>
       </w:r>
       <w:bookmarkEnd w:id="36"/>
@@ -8937,7 +8535,11 @@
         <w:t>,</w:t>
       </w:r>
       <w:r>
-        <w:t xml:space="preserve"> dentro del ámbito social los videojuegos actualmente ya son otro factor a tener en cuenta. </w:t>
+        <w:t xml:space="preserve"> dentro del ámbito social los videojuegos actualmente ya son otro factor a tener </w:t>
+      </w:r>
+      <w:r>
+        <w:lastRenderedPageBreak/>
+        <w:t xml:space="preserve">en cuenta. </w:t>
       </w:r>
       <w:r>
         <w:t>A su vez, como también se ha nombrado antes, las redes sociales juegan un papel cada día más relevante en esta sociedad y es una vía muy utilizada para que la gente se comunique y socialicen entre sí.</w:t>
@@ -8958,11 +8560,7 @@
         <w:t>influencers</w:t>
       </w:r>
       <w:r>
-        <w:t xml:space="preserve"> y hay un numeroso público juvenil que sigue de cerca a los que juegan a videojuegos, ya sea para </w:t>
-      </w:r>
-      <w:r>
-        <w:lastRenderedPageBreak/>
-        <w:t>entretenerse y pasar el rato, como para aprender a jugar mejor. Saber sobre la actualidad del mundo del videojuego es algo tan común como hablar de fútbol.</w:t>
+        <w:t xml:space="preserve"> y hay un numeroso público juvenil que sigue de cerca a los que juegan a videojuegos, ya sea para entretenerse y pasar el rato, como para aprender a jugar mejor. Saber sobre la actualidad del mundo del videojuego es algo tan común como hablar de fútbol.</w:t>
       </w:r>
       <w:r>
         <w:t xml:space="preserve"> Los creadores de contenido a menudo se juntan para crear competiciones entre sí y fácilmente en una conversación de colegio puedes encontrar a unos hablando de quién ha ganado la liga o quién ha quedado primero en un torneo donde han participado diversos famosos.</w:t>
@@ -9022,7 +8620,11 @@
         <w:t>audiencias</w:t>
       </w:r>
       <w:r>
-        <w:t>. Llegados a este punto se va a tratar en qué videojuegos podemos encontrar esto verdaderamente reflejado y cómo lo han llevado a cabo.</w:t>
+        <w:t xml:space="preserve">. Llegados a este </w:t>
+      </w:r>
+      <w:r>
+        <w:lastRenderedPageBreak/>
+        <w:t>punto se va a tratar en qué videojuegos podemos encontrar esto verdaderamente reflejado y cómo lo han llevado a cabo.</w:t>
       </w:r>
     </w:p>
     <w:p>
@@ -9050,11 +8652,7 @@
         <w:t xml:space="preserve"> ejemplo de producto que ha llevado esto a cabo de una manera muy completa es sin duda Celeste:</w:t>
       </w:r>
       <w:r>
-        <w:t xml:space="preserve"> un videojuego de plataformas cuya historia trata precisamente de la superación ante las adversidades y para ello cuenta su historia a través de un viaje hasta la </w:t>
-      </w:r>
-      <w:r>
-        <w:lastRenderedPageBreak/>
-        <w:t>cima de la montaña Celeste</w:t>
+        <w:t xml:space="preserve"> un videojuego de plataformas cuya historia trata precisamente de la superación ante las adversidades y para ello cuenta su historia a través de un viaje hasta la cima de la montaña Celeste</w:t>
       </w:r>
       <w:r>
         <w:t xml:space="preserve">. Pese a ser un juego de plataformas desafiante, existe la posibilidad de modificar la velocidad del juego y activar la invulnerabilidad de la protagonista o la energía infinita. </w:t>
@@ -9112,6 +8710,7 @@
         <w:rPr>
           <w:noProof/>
         </w:rPr>
+        <w:lastRenderedPageBreak/>
         <w:drawing>
           <wp:inline distT="0" distB="0" distL="0" distR="0" wp14:anchorId="0FAAAEC3" wp14:editId="23CF45CB">
             <wp:extent cx="5579745" cy="3138805"/>
@@ -9191,7 +8790,6 @@
         <w:rPr>
           <w:noProof/>
         </w:rPr>
-        <w:lastRenderedPageBreak/>
         <w:drawing>
           <wp:inline distT="0" distB="0" distL="0" distR="0" wp14:anchorId="5928493B" wp14:editId="56C5B33E">
             <wp:extent cx="5579745" cy="3138805"/>
@@ -9289,6 +8887,7 @@
         <w:pStyle w:val="TFG-Prrafo"/>
       </w:pPr>
       <w:r>
+        <w:lastRenderedPageBreak/>
         <w:t>Por último, las opciones que ofrece este modo asistencia se encuentran a través del menú de pausa, seguidamente podemos ver todas las opciones que hay.</w:t>
       </w:r>
     </w:p>
@@ -9369,7 +8968,6 @@
         <w:pStyle w:val="TFG-Prrafo"/>
       </w:pPr>
       <w:r>
-        <w:lastRenderedPageBreak/>
         <w:t xml:space="preserve">Como conclusión, añadir todas estas opciones no sólo hace el juego más accesible a personas con diversidad funcional, sino que para el resto de </w:t>
       </w:r>
       <w:r>
@@ -9440,6 +9038,7 @@
         <w:rPr>
           <w:lang w:val="en-US"/>
         </w:rPr>
+        <w:lastRenderedPageBreak/>
         <w:t>The Last of Us P</w:t>
       </w:r>
       <w:r>
@@ -9483,7 +9082,7 @@
         <w:t>Las puntuaciones obtenidas para The Last of Us Parte II s</w:t>
       </w:r>
       <w:r>
-        <w:t>on de un 9’5 para el apartado de adaptación para las deficiencias visuales</w:t>
+        <w:t>on de un 9’5 para el apartado de adaptación para las deficiencias visuale</w:t>
       </w:r>
       <w:r>
         <w:t xml:space="preserve"> </w:t>
@@ -9515,6 +9114,15 @@
         </w:sdtContent>
       </w:sdt>
       <w:r>
+        <w:t xml:space="preserve"> </w:t>
+      </w:r>
+      <w:r>
+        <w:t>s</w:t>
+      </w:r>
+      <w:r>
+        <w:t xml:space="preserve"> </w:t>
+      </w:r>
+      <w:r>
         <w:t xml:space="preserve"> y un 10 para el apartado sonoro</w:t>
       </w:r>
       <w:r>
@@ -9612,7 +9220,6 @@
           <w:rFonts w:ascii="Tahoma" w:hAnsi="Tahoma" w:cs="Tahoma"/>
           <w:color w:val="4472C4" w:themeColor="accent1"/>
         </w:rPr>
-        <w:lastRenderedPageBreak/>
         <w:t>Accesibilidad motora</w:t>
       </w:r>
     </w:p>
@@ -9698,6 +9305,7 @@
         <w:pStyle w:val="TFG-Prrafo"/>
       </w:pPr>
       <w:r>
+        <w:lastRenderedPageBreak/>
         <w:t xml:space="preserve">Tras mencionar los ajustes más destacados de cada grupo, otra de las medidas de accesibilidad desarrollada es la de controles alternativos, donde se pueden personalizar completamente los controles. </w:t>
       </w:r>
     </w:p>
@@ -9733,7 +9341,6 @@
         <w:rPr>
           <w:noProof/>
         </w:rPr>
-        <w:lastRenderedPageBreak/>
         <w:drawing>
           <wp:inline distT="0" distB="0" distL="0" distR="0" wp14:anchorId="59F878D6" wp14:editId="15EA47D8">
             <wp:extent cx="5579312" cy="3138985"/>
@@ -9850,7 +9457,11 @@
         <w:t xml:space="preserve">Con toda esta información recopilada sobre cómo diversos estudios han implementado cada uno sus opciones de accesibilidad </w:t>
       </w:r>
       <w:r>
-        <w:t>y las casuísticas que se pueden encontrar las personas afectadas a la hora de jugar a un videojuego, se pretenden aplicar los conocimientos adquiridos para el correcto desarrollo de DIV, un videojuego inclusivo enfocado principalmente en la diversidad funcional visual y auditiva.</w:t>
+        <w:t xml:space="preserve">y las casuísticas que se pueden encontrar las </w:t>
+      </w:r>
+      <w:r>
+        <w:lastRenderedPageBreak/>
+        <w:t>personas afectadas a la hora de jugar a un videojuego, se pretenden aplicar los conocimientos adquiridos para el correcto desarrollo de DIV, un videojuego inclusivo enfocado principalmente en la diversidad funcional visual y auditiva.</w:t>
       </w:r>
     </w:p>
     <w:p>
@@ -10064,7 +9675,36 @@
         <w:t>metodología</w:t>
       </w:r>
       <w:r>
-        <w:t xml:space="preserve"> se suele aplicar en proyectos llevados a cabo grupalmente, ya que así las tareas se pueden separar correctamente para que todos los miembros tengan un trabajo que no dependa de ningún otro y así se obtengan rápidamente resultados. </w:t>
+        <w:t xml:space="preserve"> se suele aplicar en proyectos llevados a cabo grupalmente, ya que así las tareas se pueden separar correctamente para que todos los miembros tengan un trabajo que no dependa de ningún otro y así se obtengan rápidamente resultados </w:t>
+      </w:r>
+      <w:sdt>
+        <w:sdtPr>
+          <w:id w:val="-843237193"/>
+          <w:citation/>
+        </w:sdtPr>
+        <w:sdtContent>
+          <w:r>
+            <w:fldChar w:fldCharType="begin"/>
+          </w:r>
+          <w:r>
+            <w:instrText xml:space="preserve">CITATION Qué20 \l 3082 </w:instrText>
+          </w:r>
+          <w:r>
+            <w:fldChar w:fldCharType="separate"/>
+          </w:r>
+          <w:r>
+            <w:rPr>
+              <w:noProof/>
+            </w:rPr>
+            <w:t>(Proyectos Ágiles, 2020)</w:t>
+          </w:r>
+          <w:r>
+            <w:fldChar w:fldCharType="end"/>
+          </w:r>
+        </w:sdtContent>
+      </w:sdt>
+      <w:r>
+        <w:t>.</w:t>
       </w:r>
     </w:p>
     <w:p>
@@ -10095,12 +9735,19 @@
         <w:rPr>
           <w:b/>
           <w:bCs/>
+          <w:highlight w:val="yellow"/>
           <w:u w:val="single"/>
         </w:rPr>
         <w:t>(concretar el nº de iteraciones por proyecto)</w:t>
       </w:r>
       <w:r>
-        <w:t xml:space="preserve">, teniendo en cuenta la duración de cada una y asignándoseles una carga de trabajo correspondiente al tiempo real efectivo de éstas. Estas iteraciones se sincronizaban con las reuniones con el tutor de forma que las reuniones servían para corroborar cuán efectivas habían sido, haciendo una retrospectiva del trabajo realizado y en ellas se planificaban los objetivos para la siguiente iteración. </w:t>
+        <w:rPr>
+          <w:highlight w:val="yellow"/>
+        </w:rPr>
+        <w:t>,</w:t>
+      </w:r>
+      <w:r>
+        <w:t xml:space="preserve"> teniendo en cuenta la duración de cada una y asignándoseles una carga de trabajo correspondiente al tiempo real efectivo de éstas. Estas iteraciones se sincronizaban con las reuniones con el tutor de forma que las reuniones servían para corroborar cuán efectivas habían sido, haciendo una retrospectiva del trabajo realizado y en ellas se planificaban los objetivos para la siguiente iteración. </w:t>
       </w:r>
     </w:p>
     <w:p>
@@ -10125,7 +9772,7 @@
         <w:pStyle w:val="TFG-Prrafo"/>
       </w:pPr>
       <w:r>
-        <w:t xml:space="preserve">Como complemento para un correcto uso de esta metodología, se han </w:t>
+        <w:t xml:space="preserve">Como complemento para un correcto uso de esta metodología, se ha </w:t>
       </w:r>
       <w:r>
         <w:t>utilizado Microsoft Planner. Esta herramienta</w:t>
@@ -10201,7 +9848,185 @@
         <w:t>estas</w:t>
       </w:r>
       <w:r>
-        <w:t>, así como para añadir anotaciones de ideas sobre tareas que no eran objetivo de esa iteración pero que no se querían que cayesen en el olvido.</w:t>
+        <w:t xml:space="preserve">, así como para añadir anotaciones de ideas sobre tareas que no eran objetivo de esa iteración pero que no </w:t>
+      </w:r>
+      <w:r>
+        <w:t xml:space="preserve">se </w:t>
+      </w:r>
+      <w:r>
+        <w:t>quería que cayesen en el olvido.</w:t>
+      </w:r>
+    </w:p>
+    <w:p>
+      <w:pPr>
+        <w:pStyle w:val="TFG-Prrafo"/>
+        <w:keepNext/>
+        <w:ind w:hanging="993"/>
+      </w:pPr>
+      <w:r>
+        <w:rPr>
+          <w:noProof/>
+        </w:rPr>
+        <w:drawing>
+          <wp:inline distT="0" distB="0" distL="0" distR="0" wp14:anchorId="498993DF" wp14:editId="1276D3FF">
+            <wp:extent cx="6734224" cy="3489350"/>
+            <wp:effectExtent l="0" t="0" r="9525" b="0"/>
+            <wp:docPr id="19" name="Imagen 19" descr="Imagen del estado actual del tablero de Microsoft Planner donde se ven las diversas tarjetas de tareas pendientes y tareas finalizadas."/>
+            <wp:cNvGraphicFramePr>
+              <a:graphicFrameLocks xmlns:a="http://schemas.openxmlformats.org/drawingml/2006/main" noChangeAspect="1"/>
+            </wp:cNvGraphicFramePr>
+            <a:graphic xmlns:a="http://schemas.openxmlformats.org/drawingml/2006/main">
+              <a:graphicData uri="http://schemas.openxmlformats.org/drawingml/2006/picture">
+                <pic:pic xmlns:pic="http://schemas.openxmlformats.org/drawingml/2006/picture">
+                  <pic:nvPicPr>
+                    <pic:cNvPr id="19" name="Imagen 19" descr="Imagen del estado actual del tablero de Microsoft Planner donde se ven las diversas tarjetas de tareas pendientes y tareas finalizadas."/>
+                    <pic:cNvPicPr/>
+                  </pic:nvPicPr>
+                  <pic:blipFill>
+                    <a:blip r:embed="rId29" cstate="print">
+                      <a:extLst>
+                        <a:ext uri="{28A0092B-C50C-407E-A947-70E740481C1C}">
+                          <a14:useLocalDpi xmlns:a14="http://schemas.microsoft.com/office/drawing/2010/main" val="0"/>
+                        </a:ext>
+                      </a:extLst>
+                    </a:blip>
+                    <a:stretch>
+                      <a:fillRect/>
+                    </a:stretch>
+                  </pic:blipFill>
+                  <pic:spPr>
+                    <a:xfrm>
+                      <a:off x="0" y="0"/>
+                      <a:ext cx="6758666" cy="3502015"/>
+                    </a:xfrm>
+                    <a:prstGeom prst="rect">
+                      <a:avLst/>
+                    </a:prstGeom>
+                  </pic:spPr>
+                </pic:pic>
+              </a:graphicData>
+            </a:graphic>
+          </wp:inline>
+        </w:drawing>
+      </w:r>
+    </w:p>
+    <w:p>
+      <w:pPr>
+        <w:pStyle w:val="Descripcin"/>
+        <w:jc w:val="center"/>
+      </w:pPr>
+      <w:r>
+        <w:t xml:space="preserve">Ilustración </w:t>
+      </w:r>
+      <w:fldSimple w:instr=" SEQ Ilustración \* ARABIC ">
+        <w:r>
+          <w:rPr>
+            <w:noProof/>
+          </w:rPr>
+          <w:t>12</w:t>
+        </w:r>
+      </w:fldSimple>
+      <w:r>
+        <w:t xml:space="preserve"> - </w:t>
+      </w:r>
+      <w:r>
+        <w:t>Imagen del estado actual del tablero de Microsoft Planner.</w:t>
+      </w:r>
+    </w:p>
+    <w:p>
+      <w:pPr>
+        <w:pStyle w:val="TFG-Prrafo"/>
+      </w:pPr>
+      <w:r>
+        <w:t>Las tarjetas que aparecen tachadas son tareas que ya se han completado, las que no, son tareas que están pendientes aún, con su fecha máxima de finalización, asimismo cada tarea tiene una prioridad, si tienen el símbolo de ! significa que la</w:t>
+      </w:r>
+      <w:r>
+        <w:t xml:space="preserve"> prioridad de la tarea es importante y si tienen el símbolo de campana es que es urgente</w:t>
+      </w:r>
+      <w:r>
+        <w:t xml:space="preserve">. El tablero está separado en columnas que corresponden a las diversas secciones del trabajo. </w:t>
+      </w:r>
+    </w:p>
+    <w:p>
+      <w:pPr>
+        <w:pStyle w:val="TFG-Prrafo"/>
+        <w:keepNext/>
+        <w:ind w:hanging="993"/>
+      </w:pPr>
+      <w:r>
+        <w:rPr>
+          <w:noProof/>
+        </w:rPr>
+        <w:lastRenderedPageBreak/>
+        <w:drawing>
+          <wp:inline distT="0" distB="0" distL="0" distR="0" wp14:anchorId="6457F7B7" wp14:editId="6BBE69AA">
+            <wp:extent cx="6871850" cy="3555187"/>
+            <wp:effectExtent l="0" t="0" r="5715" b="7620"/>
+            <wp:docPr id="23" name="Imagen 23" descr="Captura de la parte de Gráficos de Microsoft Planner donde se incluyen estadísticas de las tareas"/>
+            <wp:cNvGraphicFramePr>
+              <a:graphicFrameLocks xmlns:a="http://schemas.openxmlformats.org/drawingml/2006/main" noChangeAspect="1"/>
+            </wp:cNvGraphicFramePr>
+            <a:graphic xmlns:a="http://schemas.openxmlformats.org/drawingml/2006/main">
+              <a:graphicData uri="http://schemas.openxmlformats.org/drawingml/2006/picture">
+                <pic:pic xmlns:pic="http://schemas.openxmlformats.org/drawingml/2006/picture">
+                  <pic:nvPicPr>
+                    <pic:cNvPr id="23" name="Imagen 23" descr="Captura de la parte de Gráficos de Microsoft Planner donde se incluyen estadísticas de las tareas"/>
+                    <pic:cNvPicPr/>
+                  </pic:nvPicPr>
+                  <pic:blipFill>
+                    <a:blip r:embed="rId30" cstate="print">
+                      <a:extLst>
+                        <a:ext uri="{28A0092B-C50C-407E-A947-70E740481C1C}">
+                          <a14:useLocalDpi xmlns:a14="http://schemas.microsoft.com/office/drawing/2010/main" val="0"/>
+                        </a:ext>
+                      </a:extLst>
+                    </a:blip>
+                    <a:stretch>
+                      <a:fillRect/>
+                    </a:stretch>
+                  </pic:blipFill>
+                  <pic:spPr>
+                    <a:xfrm>
+                      <a:off x="0" y="0"/>
+                      <a:ext cx="6881560" cy="3560211"/>
+                    </a:xfrm>
+                    <a:prstGeom prst="rect">
+                      <a:avLst/>
+                    </a:prstGeom>
+                  </pic:spPr>
+                </pic:pic>
+              </a:graphicData>
+            </a:graphic>
+          </wp:inline>
+        </w:drawing>
+      </w:r>
+    </w:p>
+    <w:p>
+      <w:pPr>
+        <w:pStyle w:val="Descripcin"/>
+        <w:jc w:val="center"/>
+      </w:pPr>
+      <w:r>
+        <w:t xml:space="preserve">Ilustración </w:t>
+      </w:r>
+      <w:fldSimple w:instr=" SEQ Ilustración \* ARABIC ">
+        <w:r>
+          <w:rPr>
+            <w:noProof/>
+          </w:rPr>
+          <w:t>13</w:t>
+        </w:r>
+      </w:fldSimple>
+      <w:r>
+        <w:t xml:space="preserve"> - Gráficos con estadísticas de las tareas</w:t>
+      </w:r>
+    </w:p>
+    <w:p>
+      <w:pPr>
+        <w:pStyle w:val="TFG-Prrafo"/>
+      </w:pPr>
+      <w:r>
+        <w:t>Además Microsoft Planner también cuenta con un apartado de Gráficos donde podemos encontrar estadísticas detalladas sobre las tareas de nuestro tablero.</w:t>
       </w:r>
     </w:p>
     <w:p>
@@ -10280,6 +10105,7 @@
         <w:pStyle w:val="TFG-Prrafo"/>
       </w:pPr>
       <w:r>
+        <w:lastRenderedPageBreak/>
         <w:t>El motivo por el cual se ha utilizado este modelo en este tipo de proyecto es porque así se maximizará la calidad del producto final, contando con las limitaciones de tiempo disponible para el desarrollo.</w:t>
       </w:r>
     </w:p>
@@ -10301,7 +10127,6 @@
       </w:pPr>
       <w:bookmarkStart w:id="45" w:name="_Toc107421566"/>
       <w:r>
-        <w:lastRenderedPageBreak/>
         <w:t>Control de versiones</w:t>
       </w:r>
       <w:bookmarkEnd w:id="45"/>
@@ -10317,11 +10142,11 @@
         <w:t>en 2008 y tras su gran éxito entre los desarrolladores, 10 años más tarde Microsoft adquirió la compañía por 7000 millones de dólares. El sistema trabaja bajo el control de versiones Git, cuyo propósito es llevar registro de los cambios en archivos del repositorio con los cambios locales del ordenador en el que se ejecuta Git</w:t>
       </w:r>
       <w:r>
-        <w:t xml:space="preserve">, coordinando así el trabajo realizado por varias personas en caso de tratarse de archivos compartidos  </w:t>
+        <w:t>, coordinando así el trabajo realizado por varias personas en caso de tratarse de archivos compartidos</w:t>
       </w:r>
       <w:sdt>
         <w:sdtPr>
-          <w:id w:val="-480225536"/>
+          <w:id w:val="1586038990"/>
           <w:citation/>
         </w:sdtPr>
         <w:sdtContent>
@@ -10329,7 +10154,7 @@
             <w:fldChar w:fldCharType="begin"/>
           </w:r>
           <w:r>
-            <w:instrText xml:space="preserve">CITATION Wiki \l 3082 </w:instrText>
+            <w:instrText xml:space="preserve"> CITATION Yúb19 \l 3082 </w:instrText>
           </w:r>
           <w:r>
             <w:fldChar w:fldCharType="separate"/>
@@ -10338,7 +10163,7 @@
             <w:rPr>
               <w:noProof/>
             </w:rPr>
-            <w:t>(Wikipedia, 2022)</w:t>
+            <w:t xml:space="preserve"> (Fernández, 2019)</w:t>
           </w:r>
           <w:r>
             <w:fldChar w:fldCharType="end"/>
@@ -10364,7 +10189,7 @@
       <w:r>
         <w:t xml:space="preserve">Se ha utilizado </w:t>
       </w:r>
-      <w:hyperlink r:id="rId29" w:history="1">
+      <w:hyperlink r:id="rId31" w:history="1">
         <w:r>
           <w:rPr>
             <w:rStyle w:val="Hipervnculo"/>
@@ -10667,10 +10492,16 @@
         <w:t>DIV es un videojuego donde el principal objetivo es</w:t>
       </w:r>
       <w:r>
-        <w:t xml:space="preserve"> pasar el rato intentando batir la puntación más alta. Otro de sus puntos clave es</w:t>
-      </w:r>
-      <w:r>
-        <w:t xml:space="preserve"> que todos puedan jugarlo, sin importar las características del usuario. Se plantea como un juego arcade, donde puedas jugar y pasar un rato divertido y puedas volver a jugarlo cuando quieras, donde las partidas no duren más de 5 minutos. El título de DIV realmente son las siglas de Diversión, Inclusión y Videojuegos, que es la propia esencia del videojuego. En él encontraremos dos videojuegos y el usuario podrá elegir a cuál jugar o cambiar de juego una vez la partida de uno de ellos haya finalizado: Ninja Run y Higher &amp; Lower.</w:t>
+        <w:t xml:space="preserve"> pasar el rato intentando </w:t>
+      </w:r>
+      <w:r>
+        <w:t>superar</w:t>
+      </w:r>
+      <w:r>
+        <w:t xml:space="preserve"> la puntación más alta. Otro de sus puntos clave es</w:t>
+      </w:r>
+      <w:r>
+        <w:t xml:space="preserve"> que todos puedan jugarlo, sin importar las características del usuario. Se plantea como un juego arcade, donde puedas jugar y pasar un rato divertido y puedas volver a jugarlo cuando quieras, donde las partidas no duren más de 5 minutos. El título de DIV realmente son las siglas de Diversión, Inclusión y Videojuegos, que es la propia esencia del videojuego. En él encontraremos dos videojuegos y el usuario podrá elegir a cuál jugar: Ninja Run y Higher &amp; Lower.</w:t>
       </w:r>
     </w:p>
     <w:p>
@@ -10754,7 +10585,7 @@
                     <pic:cNvPicPr/>
                   </pic:nvPicPr>
                   <pic:blipFill>
-                    <a:blip r:embed="rId30">
+                    <a:blip r:embed="rId32">
                       <a:extLst>
                         <a:ext uri="{28A0092B-C50C-407E-A947-70E740481C1C}">
                           <a14:useLocalDpi xmlns:a14="http://schemas.microsoft.com/office/drawing/2010/main" val="0"/>
@@ -10794,7 +10625,7 @@
           <w:rPr>
             <w:noProof/>
           </w:rPr>
-          <w:t>12</w:t>
+          <w:t>14</w:t>
         </w:r>
       </w:fldSimple>
       <w:r>
@@ -10861,7 +10692,7 @@
                     <pic:cNvPicPr/>
                   </pic:nvPicPr>
                   <pic:blipFill>
-                    <a:blip r:embed="rId31">
+                    <a:blip r:embed="rId33">
                       <a:extLst>
                         <a:ext uri="{28A0092B-C50C-407E-A947-70E740481C1C}">
                           <a14:useLocalDpi xmlns:a14="http://schemas.microsoft.com/office/drawing/2010/main" val="0"/>
@@ -10901,7 +10732,7 @@
           <w:rPr>
             <w:noProof/>
           </w:rPr>
-          <w:t>13</w:t>
+          <w:t>15</w:t>
         </w:r>
       </w:fldSimple>
       <w:r>
@@ -11064,6 +10895,9 @@
       <w:r>
         <w:t>: Endless Runner</w:t>
       </w:r>
+      <w:r>
+        <w:t xml:space="preserve"> - Arcade</w:t>
+      </w:r>
     </w:p>
     <w:p>
       <w:pPr>
@@ -11195,25 +11029,46 @@
         <w:t>r</w:t>
       </w:r>
       <w:r>
-        <w:t xml:space="preserve"> donde el objetivo es simple, saltar, saltar para evitar los obstáculos que irán apareciendo </w:t>
-      </w:r>
-      <w:r>
-        <w:t>en una posición aleatoria cada X tiempo, conforme se avance en el juego los obstáculos tardarán menos en aparecer</w:t>
-      </w:r>
-      <w:r>
-        <w:t xml:space="preserve">. El único fin que habrá en </w:t>
+        <w:t xml:space="preserve"> donde el objetivo es simple, saltar, saltar para </w:t>
+      </w:r>
+      <w:r>
+        <w:t>cambiar de plataforma y que el personaje pueda seguir corriendo. Las plataformas aparecerán aleatoriamente al mismo nivel del jugador, más arriba o más abajo.</w:t>
+      </w:r>
+      <w:r>
+        <w:t xml:space="preserve"> El único fin que habrá </w:t>
       </w:r>
       <w:r>
         <w:lastRenderedPageBreak/>
-        <w:t>Ninja Run sucederá cuando el usuario colisiones contra algún obstáculo. Para adaptar este juego se pretende hacer que cuando el obstáculo esté lo suficientemente cerca como para poder saltarlo, el dispositivo vibre.</w:t>
-      </w:r>
-    </w:p>
-    <w:p>
-      <w:pPr>
-        <w:pStyle w:val="TFG-Prrafo"/>
-      </w:pPr>
-      <w:r>
-        <w:t>La puntuación del juego consistirá en el número de obstáculos evitados.</w:t>
+        <w:t xml:space="preserve">en Ninja Run sucederá cuando el usuario </w:t>
+      </w:r>
+      <w:r>
+        <w:t>no logre saltar a tiempo y se caiga</w:t>
+      </w:r>
+      <w:r>
+        <w:t xml:space="preserve">. Para adaptar este juego se pretende hacer que cuando </w:t>
+      </w:r>
+      <w:r>
+        <w:t>jugador se encuentro al final de una plataforma</w:t>
+      </w:r>
+      <w:r>
+        <w:t xml:space="preserve"> y esté lo suficientemente cerca para saltar</w:t>
+      </w:r>
+      <w:r>
+        <w:t>, el dispositivo vibre.</w:t>
+      </w:r>
+    </w:p>
+    <w:p>
+      <w:pPr>
+        <w:pStyle w:val="TFG-Prrafo"/>
+      </w:pPr>
+      <w:r>
+        <w:t xml:space="preserve">La puntuación del juego consistirá en el número de </w:t>
+      </w:r>
+      <w:r>
+        <w:t>plataformas superadas</w:t>
+      </w:r>
+      <w:r>
+        <w:t>.</w:t>
       </w:r>
     </w:p>
     <w:p>
@@ -11294,10 +11149,46 @@
         <w:pStyle w:val="TFG-Prrafo"/>
       </w:pPr>
       <w:r>
-        <w:t xml:space="preserve">Por otra parte los obstáculos </w:t>
-      </w:r>
-      <w:r>
-        <w:t>se crearán a diferentes alturas, pero su única mecánica será el desplazamiento en el eje X, para esquivar estos obstáculos el jugador deberá saltar o no.</w:t>
+        <w:t>Por otra parte</w:t>
+      </w:r>
+      <w:r>
+        <w:t>,</w:t>
+      </w:r>
+      <w:r>
+        <w:t xml:space="preserve"> </w:t>
+      </w:r>
+      <w:r>
+        <w:t>las plataformas</w:t>
+      </w:r>
+      <w:r>
+        <w:t xml:space="preserve"> </w:t>
+      </w:r>
+      <w:r>
+        <w:t xml:space="preserve">se crearán </w:t>
+      </w:r>
+      <w:r>
+        <w:t>aleatoriamente; contamos con 3 tipos de plataformas: una se crea a una altura mayor que la plataforma actual, otra se crea al mismo nivel que la plataforma actual y</w:t>
+      </w:r>
+      <w:r>
+        <w:t>,</w:t>
+      </w:r>
+      <w:r>
+        <w:t xml:space="preserve"> por último, una que se crea por debajo de la altura de la plataforma actual; </w:t>
+      </w:r>
+      <w:r>
+        <w:t>su única mecánica será el desplazamiento en el eje X, para</w:t>
+      </w:r>
+      <w:r>
+        <w:t xml:space="preserve"> poder acceder de una</w:t>
+      </w:r>
+      <w:r>
+        <w:t>s</w:t>
+      </w:r>
+      <w:r>
+        <w:t xml:space="preserve"> plataformas a otras el jugador deberá saltar</w:t>
+      </w:r>
+      <w:r>
+        <w:t>.</w:t>
       </w:r>
     </w:p>
     <w:p>
@@ -11367,6 +11258,9 @@
         <w:pStyle w:val="TFG-Prrafo"/>
         <w:keepNext/>
         <w:jc w:val="center"/>
+        <w:rPr>
+          <w:u w:val="single"/>
+        </w:rPr>
       </w:pPr>
       <w:r>
         <w:rPr>
@@ -11374,10 +11268,10 @@
         </w:rPr>
         <w:lastRenderedPageBreak/>
         <w:drawing>
-          <wp:inline distT="0" distB="0" distL="0" distR="0" wp14:anchorId="60A855AD" wp14:editId="79A1D54E">
-            <wp:extent cx="3110892" cy="8336930"/>
-            <wp:effectExtent l="0" t="0" r="0" b="6985"/>
-            <wp:docPr id="9" name="Imagen 9" descr="Diagrama de flujo de Ninja Run&#10;"/>
+          <wp:inline distT="0" distB="0" distL="0" distR="0" wp14:anchorId="60A855AD" wp14:editId="233B0355">
+            <wp:extent cx="3040155" cy="8405164"/>
+            <wp:effectExtent l="0" t="0" r="0" b="0"/>
+            <wp:docPr id="9" name="Imagen 9" descr="Diagrama de flujo de Ninja Run"/>
             <wp:cNvGraphicFramePr>
               <a:graphicFrameLocks xmlns:a="http://schemas.openxmlformats.org/drawingml/2006/main" noChangeAspect="1"/>
             </wp:cNvGraphicFramePr>
@@ -11385,11 +11279,112 @@
               <a:graphicData uri="http://schemas.openxmlformats.org/drawingml/2006/picture">
                 <pic:pic xmlns:pic="http://schemas.openxmlformats.org/drawingml/2006/picture">
                   <pic:nvPicPr>
-                    <pic:cNvPr id="9" name="Imagen 9" descr="Diagrama de flujo de Ninja Run&#10;"/>
+                    <pic:cNvPr id="9" name="Imagen 9" descr="Diagrama de flujo de Ninja Run"/>
+                    <pic:cNvPicPr/>
+                  </pic:nvPicPr>
+                  <pic:blipFill rotWithShape="1">
+                    <a:blip r:embed="rId34">
+                      <a:extLst>
+                        <a:ext uri="{28A0092B-C50C-407E-A947-70E740481C1C}">
+                          <a14:useLocalDpi xmlns:a14="http://schemas.microsoft.com/office/drawing/2010/main" val="0"/>
+                        </a:ext>
+                      </a:extLst>
+                    </a:blip>
+                    <a:srcRect t="1" b="-763"/>
+                    <a:stretch/>
+                  </pic:blipFill>
+                  <pic:spPr bwMode="auto">
+                    <a:xfrm>
+                      <a:off x="0" y="0"/>
+                      <a:ext cx="3040155" cy="8405164"/>
+                    </a:xfrm>
+                    <a:prstGeom prst="rect">
+                      <a:avLst/>
+                    </a:prstGeom>
+                    <a:ln>
+                      <a:noFill/>
+                    </a:ln>
+                    <a:extLst>
+                      <a:ext uri="{53640926-AAD7-44D8-BBD7-CCE9431645EC}">
+                        <a14:shadowObscured xmlns:a14="http://schemas.microsoft.com/office/drawing/2010/main"/>
+                      </a:ext>
+                    </a:extLst>
+                  </pic:spPr>
+                </pic:pic>
+              </a:graphicData>
+            </a:graphic>
+          </wp:inline>
+        </w:drawing>
+      </w:r>
+    </w:p>
+    <w:p>
+      <w:pPr>
+        <w:pStyle w:val="Descripcin"/>
+        <w:jc w:val="center"/>
+      </w:pPr>
+      <w:r>
+        <w:t xml:space="preserve">Ilustración </w:t>
+      </w:r>
+      <w:fldSimple w:instr=" SEQ Ilustración \* ARABIC ">
+        <w:r>
+          <w:rPr>
+            <w:noProof/>
+          </w:rPr>
+          <w:t>16</w:t>
+        </w:r>
+      </w:fldSimple>
+      <w:r>
+        <w:t xml:space="preserve"> - Diagrama de flujo de Ninja Run</w:t>
+      </w:r>
+    </w:p>
+    <w:p/>
+    <w:p>
+      <w:pPr>
+        <w:pStyle w:val="TFG-Ttulo3deseccin"/>
+        <w:numPr>
+          <w:ilvl w:val="2"/>
+          <w:numId w:val="2"/>
+        </w:numPr>
+      </w:pPr>
+      <w:bookmarkStart w:id="102" w:name="_Toc92968916"/>
+      <w:bookmarkStart w:id="103" w:name="_Toc92968979"/>
+      <w:bookmarkStart w:id="104" w:name="_Toc92969669"/>
+      <w:bookmarkStart w:id="105" w:name="_Toc107421581"/>
+      <w:r>
+        <w:t>Bocetos de pantallas</w:t>
+      </w:r>
+      <w:bookmarkEnd w:id="102"/>
+      <w:bookmarkEnd w:id="103"/>
+      <w:bookmarkEnd w:id="104"/>
+      <w:bookmarkEnd w:id="105"/>
+    </w:p>
+    <w:p>
+      <w:pPr>
+        <w:pStyle w:val="TFG-Prrafo"/>
+        <w:keepNext/>
+        <w:jc w:val="center"/>
+      </w:pPr>
+      <w:r>
+        <w:rPr>
+          <w:noProof/>
+        </w:rPr>
+        <w:drawing>
+          <wp:inline distT="0" distB="0" distL="0" distR="0" wp14:anchorId="75875CA3" wp14:editId="4D104C4A">
+            <wp:extent cx="5738172" cy="2679590"/>
+            <wp:effectExtent l="0" t="0" r="0" b="0"/>
+            <wp:docPr id="10" name="Imagen 10" descr="Boceto del juego principal de Ninja Run"/>
+            <wp:cNvGraphicFramePr>
+              <a:graphicFrameLocks xmlns:a="http://schemas.openxmlformats.org/drawingml/2006/main" noChangeAspect="1"/>
+            </wp:cNvGraphicFramePr>
+            <a:graphic xmlns:a="http://schemas.openxmlformats.org/drawingml/2006/main">
+              <a:graphicData uri="http://schemas.openxmlformats.org/drawingml/2006/picture">
+                <pic:pic xmlns:pic="http://schemas.openxmlformats.org/drawingml/2006/picture">
+                  <pic:nvPicPr>
+                    <pic:cNvPr id="10" name="Imagen 10" descr="Boceto del juego principal de Ninja Run"/>
                     <pic:cNvPicPr/>
                   </pic:nvPicPr>
                   <pic:blipFill>
-                    <a:blip r:embed="rId32">
+                    <a:blip r:embed="rId35" cstate="print">
                       <a:extLst>
                         <a:ext uri="{28A0092B-C50C-407E-A947-70E740481C1C}">
                           <a14:useLocalDpi xmlns:a14="http://schemas.microsoft.com/office/drawing/2010/main" val="0"/>
@@ -11403,7 +11398,7 @@
                   <pic:spPr>
                     <a:xfrm>
                       <a:off x="0" y="0"/>
-                      <a:ext cx="3113345" cy="8343504"/>
+                      <a:ext cx="5777194" cy="2697813"/>
                     </a:xfrm>
                     <a:prstGeom prst="rect">
                       <a:avLst/>
@@ -11429,37 +11424,29 @@
           <w:rPr>
             <w:noProof/>
           </w:rPr>
-          <w:t>14</w:t>
+          <w:t>17</w:t>
         </w:r>
       </w:fldSimple>
       <w:r>
-        <w:t xml:space="preserve"> - Diagrama de flujo de Ninja Run</w:t>
-      </w:r>
-    </w:p>
-    <w:p/>
-    <w:p>
-      <w:pPr>
-        <w:pStyle w:val="TFG-Ttulo3deseccin"/>
-        <w:numPr>
-          <w:ilvl w:val="2"/>
-          <w:numId w:val="2"/>
-        </w:numPr>
-      </w:pPr>
-      <w:bookmarkStart w:id="102" w:name="_Toc92968916"/>
-      <w:bookmarkStart w:id="103" w:name="_Toc92968979"/>
-      <w:bookmarkStart w:id="104" w:name="_Toc92969669"/>
-      <w:bookmarkStart w:id="105" w:name="_Toc107421581"/>
-      <w:r>
-        <w:t>Bocetos de pantallas</w:t>
-      </w:r>
-      <w:bookmarkEnd w:id="102"/>
-      <w:bookmarkEnd w:id="103"/>
-      <w:bookmarkEnd w:id="104"/>
-      <w:bookmarkEnd w:id="105"/>
-    </w:p>
-    <w:p>
-      <w:pPr>
-        <w:pStyle w:val="TFG-Prrafo"/>
+        <w:t xml:space="preserve"> - Boceto de la pantalla </w:t>
+      </w:r>
+      <w:r>
+        <w:t>de juego</w:t>
+      </w:r>
+      <w:r>
+        <w:t xml:space="preserve"> de Ninja Run</w:t>
+      </w:r>
+    </w:p>
+    <w:p>
+      <w:pPr>
+        <w:pStyle w:val="TFG-Prrafo"/>
+      </w:pPr>
+      <w:r>
+        <w:t>Al final de cada plataforma, se encontrará una colisión invisible, cuando el jugador pase por ahí ocurrirán dos eventos: el dispositivo vibrará para avisar al jugador de que debe de saltar y se aumentará la puntuación.</w:t>
+      </w:r>
+    </w:p>
+    <w:p>
+      <w:pPr>
         <w:keepNext/>
         <w:jc w:val="center"/>
       </w:pPr>
@@ -11468,10 +11455,10 @@
           <w:noProof/>
         </w:rPr>
         <w:drawing>
-          <wp:inline distT="0" distB="0" distL="0" distR="0" wp14:anchorId="75875CA3" wp14:editId="5B917219">
-            <wp:extent cx="4529929" cy="2254753"/>
-            <wp:effectExtent l="0" t="0" r="4445" b="0"/>
-            <wp:docPr id="10" name="Imagen 10" descr="Boceto de la pantalla de juego de Ninja Run"/>
+          <wp:inline distT="0" distB="0" distL="0" distR="0" wp14:anchorId="73106642" wp14:editId="6CC69B61">
+            <wp:extent cx="5753942" cy="1717482"/>
+            <wp:effectExtent l="0" t="0" r="0" b="0"/>
+            <wp:docPr id="11" name="Imagen 11" descr="Ilustración del funcionamiento del salto en Ninja Run"/>
             <wp:cNvGraphicFramePr>
               <a:graphicFrameLocks xmlns:a="http://schemas.openxmlformats.org/drawingml/2006/main" noChangeAspect="1"/>
             </wp:cNvGraphicFramePr>
@@ -11479,11 +11466,11 @@
               <a:graphicData uri="http://schemas.openxmlformats.org/drawingml/2006/picture">
                 <pic:pic xmlns:pic="http://schemas.openxmlformats.org/drawingml/2006/picture">
                   <pic:nvPicPr>
-                    <pic:cNvPr id="10" name="Imagen 10" descr="Boceto de la pantalla de juego de Ninja Run"/>
+                    <pic:cNvPr id="11" name="Imagen 11" descr="Ilustración del funcionamiento del salto en Ninja Run"/>
                     <pic:cNvPicPr/>
                   </pic:nvPicPr>
                   <pic:blipFill>
-                    <a:blip r:embed="rId33" cstate="print">
+                    <a:blip r:embed="rId36" cstate="print">
                       <a:extLst>
                         <a:ext uri="{28A0092B-C50C-407E-A947-70E740481C1C}">
                           <a14:useLocalDpi xmlns:a14="http://schemas.microsoft.com/office/drawing/2010/main" val="0"/>
@@ -11497,7 +11484,7 @@
                   <pic:spPr>
                     <a:xfrm>
                       <a:off x="0" y="0"/>
-                      <a:ext cx="4529929" cy="2254753"/>
+                      <a:ext cx="5780627" cy="1725447"/>
                     </a:xfrm>
                     <a:prstGeom prst="rect">
                       <a:avLst/>
@@ -11523,41 +11510,141 @@
           <w:rPr>
             <w:noProof/>
           </w:rPr>
-          <w:t>15</w:t>
+          <w:t>18</w:t>
         </w:r>
       </w:fldSimple>
       <w:r>
-        <w:t xml:space="preserve"> - Boceto de la pantalla </w:t>
-      </w:r>
-      <w:r>
-        <w:t>de juego</w:t>
-      </w:r>
-      <w:r>
-        <w:t xml:space="preserve"> de Ninja Run</w:t>
-      </w:r>
-    </w:p>
-    <w:p>
-      <w:pPr>
-        <w:pStyle w:val="TFG-Prrafo"/>
-      </w:pPr>
-      <w:r>
-        <w:t>Cuando el obstáculo se acerque lo suficiente como para tener que saltar y esquivarlo, vibrará el dispositivo.</w:t>
-      </w:r>
-    </w:p>
-    <w:p>
-      <w:pPr>
-        <w:keepNext/>
-        <w:jc w:val="center"/>
+        <w:t>- Representación del salto en Ninja Run</w:t>
+      </w:r>
+    </w:p>
+    <w:p>
+      <w:pPr>
+        <w:pStyle w:val="TFG-Prrafo"/>
+      </w:pPr>
+      <w:r>
+        <w:t>La sensación del salto sólo produce movimiento en el eje Y puesto que serán l</w:t>
+      </w:r>
+      <w:r>
+        <w:t>a</w:t>
+      </w:r>
+      <w:r>
+        <w:t xml:space="preserve">s </w:t>
+      </w:r>
+      <w:r>
+        <w:t xml:space="preserve">plataformas </w:t>
+      </w:r>
+      <w:r>
+        <w:t>l</w:t>
+      </w:r>
+      <w:r>
+        <w:t>a</w:t>
+      </w:r>
+      <w:r>
+        <w:t>s que se acerquen. A</w:t>
+      </w:r>
+      <w:r>
+        <w:t>simismo,</w:t>
+      </w:r>
+      <w:r>
+        <w:t xml:space="preserve"> como ya se ha comentado antes la sensación de movimiento se incentivará con el efecto </w:t>
+      </w:r>
+      <w:r>
+        <w:rPr>
+          <w:i/>
+          <w:iCs/>
+        </w:rPr>
+        <w:t>parallax scrolling.</w:t>
+      </w:r>
+    </w:p>
+    <w:p>
+      <w:pPr>
+        <w:pStyle w:val="TFG-Ttulo3deseccin"/>
+        <w:numPr>
+          <w:ilvl w:val="2"/>
+          <w:numId w:val="2"/>
+        </w:numPr>
+      </w:pPr>
+      <w:r>
+        <w:t>Personaje principal</w:t>
+      </w:r>
+    </w:p>
+    <w:p>
+      <w:pPr>
+        <w:pStyle w:val="TFG-Prrafo"/>
+      </w:pPr>
+      <w:r>
+        <w:t xml:space="preserve">El protagonista del videojuego es un Ninja, </w:t>
+      </w:r>
+      <w:r>
+        <w:t xml:space="preserve">ya que es un personaje perfectamente capaz de correr y saltar para superar las plataformas. </w:t>
+      </w:r>
+    </w:p>
+    <w:p>
+      <w:pPr>
+        <w:pStyle w:val="TFG-Prrafo"/>
+      </w:pPr>
+      <w:r>
+        <w:lastRenderedPageBreak/>
+        <w:t>El personaje no fue diseñado de 0, sino que se adquirió su licencia a través de la Unity Asset Store, la propia tienda de artículos de Unity donde las personas pueden publicar los artículos que creen bien de manera gratuita o poniéndoles un precio a los packs.</w:t>
+      </w:r>
+    </w:p>
+    <w:p>
+      <w:pPr>
+        <w:pStyle w:val="TFG-Prrafo"/>
+      </w:pPr>
+      <w:r>
+        <w:t xml:space="preserve">Del pack que se adquirió, el cual es </w:t>
+      </w:r>
+      <w:hyperlink r:id="rId37" w:history="1">
+        <w:r>
+          <w:rPr>
+            <w:rStyle w:val="Hipervnculo"/>
+          </w:rPr>
+          <w:t>2D Character – Ninja</w:t>
+        </w:r>
+      </w:hyperlink>
+      <w:r>
+        <w:t xml:space="preserve">, creado por </w:t>
+      </w:r>
+      <w:hyperlink r:id="rId38" w:history="1">
+        <w:r>
+          <w:rPr>
+            <w:rStyle w:val="Hipervnculo"/>
+          </w:rPr>
+          <w:t>Copy Spright</w:t>
+        </w:r>
+      </w:hyperlink>
+      <w:r>
+        <w:t xml:space="preserve"> se ha empleado </w:t>
+      </w:r>
+      <w:r>
+        <w:t>el Sprite y la animación del ninja caminando y esta animación se reproduce en bucle durante todo el juego.</w:t>
+      </w:r>
+    </w:p>
+    <w:p>
+      <w:pPr>
+        <w:pStyle w:val="TFG-Prrafo"/>
+      </w:pPr>
+      <w:r>
+        <w:t xml:space="preserve">El Sprite Sheet de la </w:t>
+      </w:r>
+      <w:r>
+        <w:t>animación es el siguiente:</w:t>
+      </w:r>
+    </w:p>
+    <w:p>
+      <w:pPr>
+        <w:pStyle w:val="TFG-Prrafo"/>
       </w:pPr>
       <w:r>
         <w:rPr>
           <w:noProof/>
         </w:rPr>
         <w:drawing>
-          <wp:inline distT="0" distB="0" distL="0" distR="0" wp14:anchorId="73106642" wp14:editId="37926676">
-            <wp:extent cx="5060054" cy="1380399"/>
-            <wp:effectExtent l="0" t="0" r="7620" b="0"/>
-            <wp:docPr id="11" name="Imagen 11" descr="Representación del salto en Ninja Run&#10;"/>
+          <wp:inline distT="0" distB="0" distL="0" distR="0" wp14:anchorId="2D296E8B" wp14:editId="1F8DAAC4">
+            <wp:extent cx="6188320" cy="492981"/>
+            <wp:effectExtent l="0" t="0" r="0" b="0"/>
+            <wp:docPr id="6" name="Imagen 6" descr="Sprite sheet animación ninja"/>
             <wp:cNvGraphicFramePr>
               <a:graphicFrameLocks xmlns:a="http://schemas.openxmlformats.org/drawingml/2006/main" noChangeAspect="1"/>
             </wp:cNvGraphicFramePr>
@@ -11565,11 +11652,11 @@
               <a:graphicData uri="http://schemas.openxmlformats.org/drawingml/2006/picture">
                 <pic:pic xmlns:pic="http://schemas.openxmlformats.org/drawingml/2006/picture">
                   <pic:nvPicPr>
-                    <pic:cNvPr id="11" name="Imagen 11" descr="Representación del salto en Ninja Run&#10;"/>
+                    <pic:cNvPr id="6" name="Imagen 6" descr="Sprite sheet animación ninja"/>
                     <pic:cNvPicPr/>
                   </pic:nvPicPr>
                   <pic:blipFill>
-                    <a:blip r:embed="rId34">
+                    <a:blip r:embed="rId39" cstate="print">
                       <a:extLst>
                         <a:ext uri="{28A0092B-C50C-407E-A947-70E740481C1C}">
                           <a14:useLocalDpi xmlns:a14="http://schemas.microsoft.com/office/drawing/2010/main" val="0"/>
@@ -11583,7 +11670,7 @@
                   <pic:spPr>
                     <a:xfrm>
                       <a:off x="0" y="0"/>
-                      <a:ext cx="5060054" cy="1380399"/>
+                      <a:ext cx="6191095" cy="493202"/>
                     </a:xfrm>
                     <a:prstGeom prst="rect">
                       <a:avLst/>
@@ -11598,43 +11685,86 @@
     </w:p>
     <w:p>
       <w:pPr>
+        <w:pStyle w:val="TFG-Prrafo"/>
+        <w:keepNext/>
+      </w:pPr>
+      <w:r>
+        <w:rPr>
+          <w:noProof/>
+        </w:rPr>
+        <w:drawing>
+          <wp:inline distT="0" distB="0" distL="0" distR="0" wp14:anchorId="2ED64F62" wp14:editId="5D580B7B">
+            <wp:extent cx="4444780" cy="506342"/>
+            <wp:effectExtent l="0" t="0" r="0" b="0"/>
+            <wp:docPr id="26" name="Imagen 26" descr="Sprite Sheet animación ninja"/>
+            <wp:cNvGraphicFramePr>
+              <a:graphicFrameLocks xmlns:a="http://schemas.openxmlformats.org/drawingml/2006/main" noChangeAspect="1"/>
+            </wp:cNvGraphicFramePr>
+            <a:graphic xmlns:a="http://schemas.openxmlformats.org/drawingml/2006/main">
+              <a:graphicData uri="http://schemas.openxmlformats.org/drawingml/2006/picture">
+                <pic:pic xmlns:pic="http://schemas.openxmlformats.org/drawingml/2006/picture">
+                  <pic:nvPicPr>
+                    <pic:cNvPr id="26" name="Imagen 26" descr="Sprite Sheet animación ninja"/>
+                    <pic:cNvPicPr/>
+                  </pic:nvPicPr>
+                  <pic:blipFill>
+                    <a:blip r:embed="rId40" cstate="print">
+                      <a:extLst>
+                        <a:ext uri="{28A0092B-C50C-407E-A947-70E740481C1C}">
+                          <a14:useLocalDpi xmlns:a14="http://schemas.microsoft.com/office/drawing/2010/main" val="0"/>
+                        </a:ext>
+                      </a:extLst>
+                    </a:blip>
+                    <a:stretch>
+                      <a:fillRect/>
+                    </a:stretch>
+                  </pic:blipFill>
+                  <pic:spPr>
+                    <a:xfrm>
+                      <a:off x="0" y="0"/>
+                      <a:ext cx="4574875" cy="521162"/>
+                    </a:xfrm>
+                    <a:prstGeom prst="rect">
+                      <a:avLst/>
+                    </a:prstGeom>
+                  </pic:spPr>
+                </pic:pic>
+              </a:graphicData>
+            </a:graphic>
+          </wp:inline>
+        </w:drawing>
+      </w:r>
+    </w:p>
+    <w:p>
+      <w:pPr>
         <w:pStyle w:val="Descripcin"/>
         <w:jc w:val="center"/>
       </w:pPr>
       <w:r>
-        <w:t xml:space="preserve">Ilustración </w:t>
+        <w:t>Ilustraci</w:t>
+      </w:r>
+      <w:r>
+        <w:t>o</w:t>
+      </w:r>
+      <w:r>
+        <w:t>n</w:t>
+      </w:r>
+      <w:r>
+        <w:t>es</w:t>
+      </w:r>
+      <w:r>
+        <w:t xml:space="preserve"> </w:t>
       </w:r>
       <w:fldSimple w:instr=" SEQ Ilustración \* ARABIC ">
         <w:r>
           <w:rPr>
             <w:noProof/>
           </w:rPr>
-          <w:t>16</w:t>
+          <w:t>19</w:t>
         </w:r>
       </w:fldSimple>
       <w:r>
-        <w:t>- Representación del salto en Ninja Run</w:t>
-      </w:r>
-    </w:p>
-    <w:p>
-      <w:pPr>
-        <w:pStyle w:val="TFG-Prrafo"/>
-      </w:pPr>
-      <w:r>
-        <w:t>La sensación del salto sólo produce movimiento en el eje Y puesto que serán los obstáculos los que se acerquen. A</w:t>
-      </w:r>
-      <w:r>
-        <w:t>simismo,</w:t>
-      </w:r>
-      <w:r>
-        <w:t xml:space="preserve"> como ya se ha comentado antes la sensación de movimiento se incentivará con el efecto </w:t>
-      </w:r>
-      <w:r>
-        <w:rPr>
-          <w:i/>
-          <w:iCs/>
-        </w:rPr>
-        <w:t>parallax scrolling.</w:t>
+        <w:t xml:space="preserve"> y 20 - Sprite Sheet animación del ninja</w:t>
       </w:r>
     </w:p>
     <w:p>
@@ -11645,17 +11775,9 @@
           <w:numId w:val="2"/>
         </w:numPr>
       </w:pPr>
-      <w:bookmarkStart w:id="106" w:name="_Toc92968917"/>
-      <w:bookmarkStart w:id="107" w:name="_Toc92968980"/>
-      <w:bookmarkStart w:id="108" w:name="_Toc92969670"/>
-      <w:bookmarkStart w:id="109" w:name="_Toc107421582"/>
-      <w:r>
-        <w:t>Arte final</w:t>
-      </w:r>
-      <w:bookmarkEnd w:id="106"/>
-      <w:bookmarkEnd w:id="107"/>
-      <w:bookmarkEnd w:id="108"/>
-      <w:bookmarkEnd w:id="109"/>
+      <w:r>
+        <w:t>Escenario</w:t>
+      </w:r>
     </w:p>
     <w:p>
       <w:pPr>
@@ -11670,27 +11792,103 @@
           <w:numId w:val="2"/>
         </w:numPr>
       </w:pPr>
-      <w:bookmarkStart w:id="110" w:name="_Toc92968918"/>
-      <w:bookmarkStart w:id="111" w:name="_Toc92968981"/>
-      <w:bookmarkStart w:id="112" w:name="_Toc92969671"/>
-      <w:bookmarkStart w:id="113" w:name="_Toc107421583"/>
-      <w:r>
-        <w:t>Sonido</w:t>
-      </w:r>
-      <w:bookmarkEnd w:id="110"/>
-      <w:bookmarkEnd w:id="111"/>
-      <w:bookmarkEnd w:id="112"/>
-      <w:bookmarkEnd w:id="113"/>
-    </w:p>
-    <w:p>
-      <w:pPr>
-        <w:pStyle w:val="TFG-Prrafo"/>
-      </w:pPr>
-    </w:p>
-    <w:p>
-      <w:pPr>
-        <w:pStyle w:val="TFG-Prrafo"/>
-      </w:pPr>
+      <w:r>
+        <w:t>Música y efectos de sonido</w:t>
+      </w:r>
+    </w:p>
+    <w:p>
+      <w:pPr>
+        <w:pStyle w:val="TFG-Prrafo"/>
+      </w:pPr>
+      <w:r>
+        <w:t>Durante todo Ninja Run se reproduce una canción cuya duración es de 29 segundos, pero está puesta en bucle. Para la elaboración de la canción se ha contado con la compositora Claudia Moreno Vidal</w:t>
+      </w:r>
+      <w:r>
+        <w:t xml:space="preserve">, conocida como </w:t>
+      </w:r>
+      <w:hyperlink r:id="rId41" w:history="1">
+        <w:r>
+          <w:rPr>
+            <w:rStyle w:val="Hipervnculo"/>
+          </w:rPr>
+          <w:t>Niels Prods</w:t>
+        </w:r>
+      </w:hyperlink>
+      <w:r>
+        <w:t xml:space="preserve"> en las redes</w:t>
+      </w:r>
+      <w:r>
+        <w:t xml:space="preserve">, </w:t>
+      </w:r>
+      <w:r>
+        <w:t xml:space="preserve">quién ya participó previamente en la elaboración de la música del proyecto de ABP del Itinerario de Creación y Entretenimiento Digital, </w:t>
+      </w:r>
+      <w:hyperlink r:id="rId42" w:history="1">
+        <w:r>
+          <w:rPr>
+            <w:rStyle w:val="Hipervnculo"/>
+            <w:i/>
+            <w:iCs/>
+          </w:rPr>
+          <w:t>Gunkour</w:t>
+        </w:r>
+      </w:hyperlink>
+      <w:r>
+        <w:rPr>
+          <w:i/>
+          <w:iCs/>
+        </w:rPr>
+        <w:t xml:space="preserve">, </w:t>
+      </w:r>
+      <w:r>
+        <w:t>creado por el grupo Blue Amber durante el curso 2020/21.</w:t>
+      </w:r>
+    </w:p>
+    <w:p>
+      <w:pPr>
+        <w:pStyle w:val="TFG-Prrafo"/>
+      </w:pPr>
+      <w:r>
+        <w:t xml:space="preserve">Además, Claudia también ha colaborado en la elaboración de la música del corto de animación del </w:t>
+      </w:r>
+      <w:r>
+        <w:t>T</w:t>
+      </w:r>
+      <w:r>
+        <w:t>rabajo de Fin de Grado</w:t>
+      </w:r>
+      <w:r>
+        <w:t xml:space="preserve"> </w:t>
+      </w:r>
+      <w:r>
+        <w:t>‘Fuego a la vista’</w:t>
+      </w:r>
+      <w:r>
+        <w:t>, desarrollado por Sofía Ivars Buyolo, Juan Carlos Soriano Martínez y Dolores Santiago Castillo.</w:t>
+      </w:r>
+    </w:p>
+    <w:p>
+      <w:pPr>
+        <w:pStyle w:val="TFG-Prrafo"/>
+      </w:pPr>
+      <w:r>
+        <w:t xml:space="preserve">Dado que el juego tiene una temática oriental, la música debía ir acorde y </w:t>
+      </w:r>
+      <w:r>
+        <w:t xml:space="preserve">acentuar la inmersión en este mundo. Para ello se han contado con instrumentos digitales orientales tales como el Koto, el Guzheng y los Taiko Drums, los cuales son muy utilizados para la </w:t>
+      </w:r>
+      <w:r>
+        <w:lastRenderedPageBreak/>
+        <w:t>percusión. Durante todo el desarrollo se le fue mostrando avances a la compositora y se le pasaron demos jugables para que pudiera inspirarse.</w:t>
+      </w:r>
+    </w:p>
+    <w:p>
+      <w:pPr>
+        <w:pStyle w:val="TFG-Prrafo"/>
+      </w:pPr>
+      <w:r>
+        <w:t>Para el salto se probaron diversos sonidos hasta que se encontró uno que también fuese acorde a la temática.</w:t>
+      </w:r>
     </w:p>
     <w:p>
       <w:pPr>
@@ -11700,18 +11898,17 @@
           <w:numId w:val="2"/>
         </w:numPr>
       </w:pPr>
-      <w:bookmarkStart w:id="114" w:name="_Toc92968919"/>
-      <w:bookmarkStart w:id="115" w:name="_Toc92968982"/>
-      <w:bookmarkStart w:id="116" w:name="_Toc92969672"/>
-      <w:bookmarkStart w:id="117" w:name="_Toc107421584"/>
-      <w:r>
-        <w:lastRenderedPageBreak/>
+      <w:bookmarkStart w:id="106" w:name="_Toc92968919"/>
+      <w:bookmarkStart w:id="107" w:name="_Toc92968982"/>
+      <w:bookmarkStart w:id="108" w:name="_Toc92969672"/>
+      <w:bookmarkStart w:id="109" w:name="_Toc107421584"/>
+      <w:r>
         <w:t>Documento de diseño del videojuego de Higher &amp; Lower</w:t>
       </w:r>
-      <w:bookmarkEnd w:id="114"/>
-      <w:bookmarkEnd w:id="115"/>
-      <w:bookmarkEnd w:id="116"/>
-      <w:bookmarkEnd w:id="117"/>
+      <w:bookmarkEnd w:id="106"/>
+      <w:bookmarkEnd w:id="107"/>
+      <w:bookmarkEnd w:id="108"/>
+      <w:bookmarkEnd w:id="109"/>
     </w:p>
     <w:p>
       <w:pPr>
@@ -11721,17 +11918,17 @@
           <w:numId w:val="2"/>
         </w:numPr>
       </w:pPr>
-      <w:bookmarkStart w:id="118" w:name="_Toc92968920"/>
-      <w:bookmarkStart w:id="119" w:name="_Toc92968983"/>
-      <w:bookmarkStart w:id="120" w:name="_Toc92969673"/>
-      <w:bookmarkStart w:id="121" w:name="_Toc107421585"/>
+      <w:bookmarkStart w:id="110" w:name="_Toc92968920"/>
+      <w:bookmarkStart w:id="111" w:name="_Toc92968983"/>
+      <w:bookmarkStart w:id="112" w:name="_Toc92969673"/>
+      <w:bookmarkStart w:id="113" w:name="_Toc107421585"/>
       <w:r>
         <w:t>Ficha técnica</w:t>
       </w:r>
-      <w:bookmarkEnd w:id="118"/>
-      <w:bookmarkEnd w:id="119"/>
-      <w:bookmarkEnd w:id="120"/>
-      <w:bookmarkEnd w:id="121"/>
+      <w:bookmarkEnd w:id="110"/>
+      <w:bookmarkEnd w:id="111"/>
+      <w:bookmarkEnd w:id="112"/>
+      <w:bookmarkEnd w:id="113"/>
     </w:p>
     <w:p>
       <w:pPr>
@@ -11889,17 +12086,17 @@
           <w:numId w:val="2"/>
         </w:numPr>
       </w:pPr>
-      <w:bookmarkStart w:id="122" w:name="_Toc92968921"/>
-      <w:bookmarkStart w:id="123" w:name="_Toc92968984"/>
-      <w:bookmarkStart w:id="124" w:name="_Toc92969674"/>
-      <w:bookmarkStart w:id="125" w:name="_Toc107421586"/>
+      <w:bookmarkStart w:id="114" w:name="_Toc92968921"/>
+      <w:bookmarkStart w:id="115" w:name="_Toc92968984"/>
+      <w:bookmarkStart w:id="116" w:name="_Toc92969674"/>
+      <w:bookmarkStart w:id="117" w:name="_Toc107421586"/>
       <w:r>
         <w:t>Concepto del videojuego</w:t>
       </w:r>
-      <w:bookmarkEnd w:id="122"/>
-      <w:bookmarkEnd w:id="123"/>
-      <w:bookmarkEnd w:id="124"/>
-      <w:bookmarkEnd w:id="125"/>
+      <w:bookmarkEnd w:id="114"/>
+      <w:bookmarkEnd w:id="115"/>
+      <w:bookmarkEnd w:id="116"/>
+      <w:bookmarkEnd w:id="117"/>
     </w:p>
     <w:p>
       <w:pPr>
@@ -11930,17 +12127,17 @@
           <w:numId w:val="2"/>
         </w:numPr>
       </w:pPr>
-      <w:bookmarkStart w:id="126" w:name="_Toc92968922"/>
-      <w:bookmarkStart w:id="127" w:name="_Toc92968985"/>
-      <w:bookmarkStart w:id="128" w:name="_Toc92969675"/>
-      <w:bookmarkStart w:id="129" w:name="_Toc107421587"/>
+      <w:bookmarkStart w:id="118" w:name="_Toc92968922"/>
+      <w:bookmarkStart w:id="119" w:name="_Toc92968985"/>
+      <w:bookmarkStart w:id="120" w:name="_Toc92969675"/>
+      <w:bookmarkStart w:id="121" w:name="_Toc107421587"/>
       <w:r>
         <w:t>Mecánicas</w:t>
       </w:r>
-      <w:bookmarkEnd w:id="126"/>
-      <w:bookmarkEnd w:id="127"/>
-      <w:bookmarkEnd w:id="128"/>
-      <w:bookmarkEnd w:id="129"/>
+      <w:bookmarkEnd w:id="118"/>
+      <w:bookmarkEnd w:id="119"/>
+      <w:bookmarkEnd w:id="120"/>
+      <w:bookmarkEnd w:id="121"/>
     </w:p>
     <w:p>
       <w:pPr>
@@ -11961,17 +12158,17 @@
           <w:numId w:val="2"/>
         </w:numPr>
       </w:pPr>
-      <w:bookmarkStart w:id="130" w:name="_Toc92968923"/>
-      <w:bookmarkStart w:id="131" w:name="_Toc92968986"/>
-      <w:bookmarkStart w:id="132" w:name="_Toc92969676"/>
-      <w:bookmarkStart w:id="133" w:name="_Toc107421588"/>
+      <w:bookmarkStart w:id="122" w:name="_Toc92968923"/>
+      <w:bookmarkStart w:id="123" w:name="_Toc92968986"/>
+      <w:bookmarkStart w:id="124" w:name="_Toc92969676"/>
+      <w:bookmarkStart w:id="125" w:name="_Toc107421588"/>
       <w:r>
         <w:t>Controles</w:t>
       </w:r>
-      <w:bookmarkEnd w:id="130"/>
-      <w:bookmarkEnd w:id="131"/>
-      <w:bookmarkEnd w:id="132"/>
-      <w:bookmarkEnd w:id="133"/>
+      <w:bookmarkEnd w:id="122"/>
+      <w:bookmarkEnd w:id="123"/>
+      <w:bookmarkEnd w:id="124"/>
+      <w:bookmarkEnd w:id="125"/>
     </w:p>
     <w:p>
       <w:pPr>
@@ -11988,6 +12185,7 @@
         </w:rPr>
       </w:pPr>
       <w:r>
+        <w:lastRenderedPageBreak/>
         <w:br w:type="page"/>
       </w:r>
     </w:p>
@@ -11999,18 +12197,18 @@
           <w:numId w:val="2"/>
         </w:numPr>
       </w:pPr>
-      <w:bookmarkStart w:id="134" w:name="_Toc92968924"/>
-      <w:bookmarkStart w:id="135" w:name="_Toc92968987"/>
-      <w:bookmarkStart w:id="136" w:name="_Toc92969677"/>
-      <w:bookmarkStart w:id="137" w:name="_Toc107421589"/>
+      <w:bookmarkStart w:id="126" w:name="_Toc92968924"/>
+      <w:bookmarkStart w:id="127" w:name="_Toc92968987"/>
+      <w:bookmarkStart w:id="128" w:name="_Toc92969677"/>
+      <w:bookmarkStart w:id="129" w:name="_Toc107421589"/>
       <w:r>
         <w:lastRenderedPageBreak/>
         <w:t>Diagramas de flujo</w:t>
       </w:r>
-      <w:bookmarkEnd w:id="134"/>
-      <w:bookmarkEnd w:id="135"/>
-      <w:bookmarkEnd w:id="136"/>
-      <w:bookmarkEnd w:id="137"/>
+      <w:bookmarkEnd w:id="126"/>
+      <w:bookmarkEnd w:id="127"/>
+      <w:bookmarkEnd w:id="128"/>
+      <w:bookmarkEnd w:id="129"/>
     </w:p>
     <w:p>
       <w:pPr>
@@ -12038,7 +12236,7 @@
                     <pic:cNvPicPr/>
                   </pic:nvPicPr>
                   <pic:blipFill>
-                    <a:blip r:embed="rId35">
+                    <a:blip r:embed="rId43">
                       <a:extLst>
                         <a:ext uri="{28A0092B-C50C-407E-A947-70E740481C1C}">
                           <a14:useLocalDpi xmlns:a14="http://schemas.microsoft.com/office/drawing/2010/main" val="0"/>
@@ -12078,7 +12276,7 @@
           <w:rPr>
             <w:noProof/>
           </w:rPr>
-          <w:t>17</w:t>
+          <w:t>20</w:t>
         </w:r>
       </w:fldSimple>
       <w:r>
@@ -12093,18 +12291,18 @@
           <w:numId w:val="2"/>
         </w:numPr>
       </w:pPr>
-      <w:bookmarkStart w:id="138" w:name="_Toc92968925"/>
-      <w:bookmarkStart w:id="139" w:name="_Toc92968988"/>
-      <w:bookmarkStart w:id="140" w:name="_Toc92969678"/>
-      <w:bookmarkStart w:id="141" w:name="_Toc107421590"/>
+      <w:bookmarkStart w:id="130" w:name="_Toc92968925"/>
+      <w:bookmarkStart w:id="131" w:name="_Toc92968988"/>
+      <w:bookmarkStart w:id="132" w:name="_Toc92969678"/>
+      <w:bookmarkStart w:id="133" w:name="_Toc107421590"/>
       <w:r>
         <w:lastRenderedPageBreak/>
         <w:t>Bocetos de pantallas</w:t>
       </w:r>
-      <w:bookmarkEnd w:id="138"/>
-      <w:bookmarkEnd w:id="139"/>
-      <w:bookmarkEnd w:id="140"/>
-      <w:bookmarkEnd w:id="141"/>
+      <w:bookmarkEnd w:id="130"/>
+      <w:bookmarkEnd w:id="131"/>
+      <w:bookmarkEnd w:id="132"/>
+      <w:bookmarkEnd w:id="133"/>
     </w:p>
     <w:p>
       <w:pPr>
@@ -12132,7 +12330,7 @@
                     <pic:cNvPicPr/>
                   </pic:nvPicPr>
                   <pic:blipFill>
-                    <a:blip r:embed="rId36">
+                    <a:blip r:embed="rId44">
                       <a:extLst>
                         <a:ext uri="{28A0092B-C50C-407E-A947-70E740481C1C}">
                           <a14:useLocalDpi xmlns:a14="http://schemas.microsoft.com/office/drawing/2010/main" val="0"/>
@@ -12172,7 +12370,7 @@
           <w:rPr>
             <w:noProof/>
           </w:rPr>
-          <w:t>18</w:t>
+          <w:t>21</w:t>
         </w:r>
       </w:fldSimple>
       <w:r>
@@ -12205,17 +12403,17 @@
           <w:numId w:val="2"/>
         </w:numPr>
       </w:pPr>
-      <w:bookmarkStart w:id="142" w:name="_Toc92968926"/>
-      <w:bookmarkStart w:id="143" w:name="_Toc92968989"/>
-      <w:bookmarkStart w:id="144" w:name="_Toc92969679"/>
-      <w:bookmarkStart w:id="145" w:name="_Toc107421591"/>
+      <w:bookmarkStart w:id="134" w:name="_Toc92968926"/>
+      <w:bookmarkStart w:id="135" w:name="_Toc92968989"/>
+      <w:bookmarkStart w:id="136" w:name="_Toc92969679"/>
+      <w:bookmarkStart w:id="137" w:name="_Toc107421591"/>
       <w:r>
         <w:t>Arte final</w:t>
       </w:r>
-      <w:bookmarkEnd w:id="142"/>
-      <w:bookmarkEnd w:id="143"/>
-      <w:bookmarkEnd w:id="144"/>
-      <w:bookmarkEnd w:id="145"/>
+      <w:bookmarkEnd w:id="134"/>
+      <w:bookmarkEnd w:id="135"/>
+      <w:bookmarkEnd w:id="136"/>
+      <w:bookmarkEnd w:id="137"/>
     </w:p>
     <w:p>
       <w:pPr>
@@ -12230,17 +12428,17 @@
           <w:numId w:val="2"/>
         </w:numPr>
       </w:pPr>
-      <w:bookmarkStart w:id="146" w:name="_Toc92968927"/>
-      <w:bookmarkStart w:id="147" w:name="_Toc92968990"/>
-      <w:bookmarkStart w:id="148" w:name="_Toc92969680"/>
-      <w:bookmarkStart w:id="149" w:name="_Toc107421592"/>
+      <w:bookmarkStart w:id="138" w:name="_Toc92968927"/>
+      <w:bookmarkStart w:id="139" w:name="_Toc92968990"/>
+      <w:bookmarkStart w:id="140" w:name="_Toc92969680"/>
+      <w:bookmarkStart w:id="141" w:name="_Toc107421592"/>
       <w:r>
         <w:t>Sonido</w:t>
       </w:r>
-      <w:bookmarkEnd w:id="146"/>
-      <w:bookmarkEnd w:id="147"/>
-      <w:bookmarkEnd w:id="148"/>
-      <w:bookmarkEnd w:id="149"/>
+      <w:bookmarkEnd w:id="138"/>
+      <w:bookmarkEnd w:id="139"/>
+      <w:bookmarkEnd w:id="140"/>
+      <w:bookmarkEnd w:id="141"/>
     </w:p>
     <w:p>
       <w:pPr>
@@ -12262,10 +12460,10 @@
         <w:br w:type="page"/>
       </w:r>
     </w:p>
-    <w:bookmarkStart w:id="150" w:name="_Toc107421593" w:displacedByCustomXml="next"/>
-    <w:bookmarkStart w:id="151" w:name="_Toc92969681" w:displacedByCustomXml="next"/>
-    <w:bookmarkStart w:id="152" w:name="_Toc92968991" w:displacedByCustomXml="next"/>
-    <w:bookmarkStart w:id="153" w:name="_Toc92968928" w:displacedByCustomXml="next"/>
+    <w:bookmarkStart w:id="142" w:name="_Toc92968928" w:displacedByCustomXml="next"/>
+    <w:bookmarkStart w:id="143" w:name="_Toc92968991" w:displacedByCustomXml="next"/>
+    <w:bookmarkStart w:id="144" w:name="_Toc92969681" w:displacedByCustomXml="next"/>
+    <w:bookmarkStart w:id="145" w:name="_Toc107421593" w:displacedByCustomXml="next"/>
     <w:sdt>
       <w:sdtPr>
         <w:rPr>
@@ -12288,10 +12486,10 @@
           <w:r>
             <w:t>Bibliografía</w:t>
           </w:r>
-          <w:bookmarkEnd w:id="153"/>
-          <w:bookmarkEnd w:id="152"/>
-          <w:bookmarkEnd w:id="151"/>
-          <w:bookmarkEnd w:id="150"/>
+          <w:bookmarkEnd w:id="145"/>
+          <w:bookmarkEnd w:id="144"/>
+          <w:bookmarkEnd w:id="143"/>
+          <w:bookmarkEnd w:id="142"/>
         </w:p>
         <w:sdt>
           <w:sdtPr>
@@ -12369,6 +12567,35 @@
                   <w:noProof/>
                 </w:rPr>
                 <w:t>. Obtenido de EcuRed: https://www.ecured.cu/index.php?title=Modelo_de_prototipos&amp;oldid=3532289</w:t>
+              </w:r>
+            </w:p>
+            <w:p>
+              <w:pPr>
+                <w:pStyle w:val="Bibliografa"/>
+                <w:ind w:left="720" w:hanging="720"/>
+                <w:rPr>
+                  <w:noProof/>
+                </w:rPr>
+              </w:pPr>
+              <w:r>
+                <w:rPr>
+                  <w:noProof/>
+                </w:rPr>
+                <w:t xml:space="preserve">Fernández, Y. (30 de Octubre de 2019). </w:t>
+              </w:r>
+              <w:r>
+                <w:rPr>
+                  <w:i/>
+                  <w:iCs/>
+                  <w:noProof/>
+                </w:rPr>
+                <w:t>Qué es GitHub y qué es lo que le ofrece a los desarrolladores</w:t>
+              </w:r>
+              <w:r>
+                <w:rPr>
+                  <w:noProof/>
+                </w:rPr>
+                <w:t>. Obtenido de Xataka: https://www.xataka.com/basics/que-github-que-que-le-ofrece-a-desarrolladores</w:t>
               </w:r>
             </w:p>
             <w:p>
@@ -12473,7 +12700,7 @@
                 <w:rPr>
                   <w:noProof/>
                 </w:rPr>
-                <w:t xml:space="preserve">pepe. (2020). </w:t>
+                <w:t xml:space="preserve">Proyectos Ágiles. (2020). </w:t>
               </w:r>
               <w:r>
                 <w:rPr>
@@ -12481,13 +12708,13 @@
                   <w:iCs/>
                   <w:noProof/>
                 </w:rPr>
-                <w:t>pata</w:t>
+                <w:t>Qué es SCRUM</w:t>
               </w:r>
               <w:r>
                 <w:rPr>
                   <w:noProof/>
                 </w:rPr>
-                <w:t>. Obtenido de pata2: asñlkjsle.com</w:t>
+                <w:t>. Obtenido de Proyectos Ágiles: https://proyectosagiles.org/que-es-scrum/</w:t>
               </w:r>
             </w:p>
             <w:p>
@@ -12559,44 +12786,6 @@
               <w:r>
                 <w:rPr>
                   <w:noProof/>
-                  <w:lang w:val="en-US"/>
-                </w:rPr>
-                <w:t xml:space="preserve">Rowland, M. (s.f.). </w:t>
-              </w:r>
-              <w:r>
-                <w:rPr>
-                  <w:i/>
-                  <w:iCs/>
-                  <w:noProof/>
-                  <w:lang w:val="en-US"/>
-                </w:rPr>
-                <w:t>Celeste Asist Mode</w:t>
-              </w:r>
-              <w:r>
-                <w:rPr>
-                  <w:noProof/>
-                  <w:lang w:val="en-US"/>
-                </w:rPr>
-                <w:t xml:space="preserve">. </w:t>
-              </w:r>
-              <w:r>
-                <w:rPr>
-                  <w:noProof/>
-                </w:rPr>
-                <w:t>Obtenido de Game Accessibility Guidelines: https://gameaccessibilityguidelines.com/celeste-assist-mode/</w:t>
-              </w:r>
-            </w:p>
-            <w:p>
-              <w:pPr>
-                <w:pStyle w:val="Bibliografa"/>
-                <w:ind w:left="720" w:hanging="720"/>
-                <w:rPr>
-                  <w:noProof/>
-                </w:rPr>
-              </w:pPr>
-              <w:r>
-                <w:rPr>
-                  <w:noProof/>
                 </w:rPr>
                 <w:t xml:space="preserve">Sony Interactive Entertainment. (19 de Junio de 2020). </w:t>
               </w:r>
@@ -12616,35 +12805,6 @@
               </w:r>
             </w:p>
             <w:p>
-              <w:pPr>
-                <w:pStyle w:val="Bibliografa"/>
-                <w:ind w:left="720" w:hanging="720"/>
-                <w:rPr>
-                  <w:noProof/>
-                </w:rPr>
-              </w:pPr>
-              <w:r>
-                <w:rPr>
-                  <w:noProof/>
-                </w:rPr>
-                <w:t xml:space="preserve">Wikipedia. (2022). </w:t>
-              </w:r>
-              <w:r>
-                <w:rPr>
-                  <w:i/>
-                  <w:iCs/>
-                  <w:noProof/>
-                </w:rPr>
-                <w:t>GitHub</w:t>
-              </w:r>
-              <w:r>
-                <w:rPr>
-                  <w:noProof/>
-                </w:rPr>
-                <w:t>. Obtenido de Wikipedia La Enciclopedia Libre: https://es.wikipedia.org/wiki/GitHub</w:t>
-              </w:r>
-            </w:p>
-            <w:p>
               <w:r>
                 <w:rPr>
                   <w:b/>
@@ -12666,7 +12826,7 @@
       </w:pPr>
     </w:p>
     <w:sectPr>
-      <w:footerReference w:type="default" r:id="rId37"/>
+      <w:footerReference w:type="default" r:id="rId45"/>
       <w:pgSz w:w="11906" w:h="16838" w:code="9"/>
       <w:pgMar w:top="1418" w:right="1418" w:bottom="1418" w:left="1701" w:header="709" w:footer="709" w:gutter="0"/>
       <w:pgNumType w:start="6"/>
@@ -12971,6 +13131,9 @@
       <w:r>
         <w:t xml:space="preserve"> es una técnica donde las imágenes del fondo pasan más lentamente por la cámara que las imágenes de primer plano, creando así una ilusión de profundidad en una escena 2D y añadiendo un sentido de inmersión a la experiencia.</w:t>
       </w:r>
+      <w:r>
+        <w:t xml:space="preserve"> Posteriormente se explicará más detalladamente cómo se ha llevado acabo esta técnica.</w:t>
+      </w:r>
     </w:p>
   </w:footnote>
 </w:footnotes>
@@ -16517,6 +16680,119 @@
     </w:lvl>
   </w:abstractNum>
   <w:abstractNum w:abstractNumId="36" w15:restartNumberingAfterBreak="0">
+    <w:nsid w:val="636F6D75"/>
+    <w:multiLevelType w:val="multilevel"/>
+    <w:tmpl w:val="6ADC0E8C"/>
+    <w:lvl w:ilvl="0">
+      <w:start w:val="1"/>
+      <w:numFmt w:val="decimal"/>
+      <w:lvlText w:val="%1."/>
+      <w:lvlJc w:val="left"/>
+      <w:pPr>
+        <w:ind w:left="360" w:hanging="360"/>
+      </w:pPr>
+      <w:rPr>
+        <w:rFonts w:hint="default"/>
+      </w:rPr>
+    </w:lvl>
+    <w:lvl w:ilvl="1">
+      <w:start w:val="1"/>
+      <w:numFmt w:val="decimal"/>
+      <w:lvlText w:val="%1.%2."/>
+      <w:lvlJc w:val="left"/>
+      <w:pPr>
+        <w:ind w:left="792" w:hanging="792"/>
+      </w:pPr>
+      <w:rPr>
+        <w:rFonts w:hint="default"/>
+      </w:rPr>
+    </w:lvl>
+    <w:lvl w:ilvl="2">
+      <w:start w:val="1"/>
+      <w:numFmt w:val="decimal"/>
+      <w:lvlText w:val="%1.%2.%3."/>
+      <w:lvlJc w:val="left"/>
+      <w:pPr>
+        <w:ind w:left="1224" w:hanging="1224"/>
+      </w:pPr>
+      <w:rPr>
+        <w:rFonts w:hint="default"/>
+      </w:rPr>
+    </w:lvl>
+    <w:lvl w:ilvl="3">
+      <w:start w:val="1"/>
+      <w:numFmt w:val="decimal"/>
+      <w:lvlText w:val="%1.%2.%3.%4."/>
+      <w:lvlJc w:val="left"/>
+      <w:pPr>
+        <w:ind w:left="1728" w:hanging="1728"/>
+      </w:pPr>
+      <w:rPr>
+        <w:rFonts w:hint="default"/>
+      </w:rPr>
+    </w:lvl>
+    <w:lvl w:ilvl="4">
+      <w:start w:val="1"/>
+      <w:numFmt w:val="decimal"/>
+      <w:lvlText w:val="%1.%2.%3.%4.%5."/>
+      <w:lvlJc w:val="left"/>
+      <w:pPr>
+        <w:ind w:left="2232" w:hanging="2232"/>
+      </w:pPr>
+      <w:rPr>
+        <w:rFonts w:hint="default"/>
+      </w:rPr>
+    </w:lvl>
+    <w:lvl w:ilvl="5">
+      <w:start w:val="1"/>
+      <w:numFmt w:val="decimal"/>
+      <w:lvlText w:val="%1.%2.%3.%4.%5.%6."/>
+      <w:lvlJc w:val="left"/>
+      <w:pPr>
+        <w:ind w:left="2736" w:hanging="2736"/>
+      </w:pPr>
+      <w:rPr>
+        <w:rFonts w:hint="default"/>
+      </w:rPr>
+    </w:lvl>
+    <w:lvl w:ilvl="6">
+      <w:start w:val="1"/>
+      <w:numFmt w:val="decimal"/>
+      <w:lvlText w:val="%1.%2.%3.%4.%5.%6.%7."/>
+      <w:lvlJc w:val="left"/>
+      <w:pPr>
+        <w:ind w:left="3240" w:hanging="1080"/>
+      </w:pPr>
+      <w:rPr>
+        <w:rFonts w:hint="default"/>
+      </w:rPr>
+    </w:lvl>
+    <w:lvl w:ilvl="7">
+      <w:start w:val="1"/>
+      <w:numFmt w:val="decimal"/>
+      <w:lvlText w:val="%1.%2.%3.%4.%5.%6.%7.%8."/>
+      <w:lvlJc w:val="left"/>
+      <w:pPr>
+        <w:ind w:left="3744" w:hanging="1224"/>
+      </w:pPr>
+      <w:rPr>
+        <w:rFonts w:hint="default"/>
+      </w:rPr>
+    </w:lvl>
+    <w:lvl w:ilvl="8">
+      <w:start w:val="1"/>
+      <w:numFmt w:val="decimal"/>
+      <w:lvlText w:val="%1.%2.%3.%4.%5.%6.%7.%8.%9."/>
+      <w:lvlJc w:val="left"/>
+      <w:pPr>
+        <w:ind w:left="4320" w:hanging="1440"/>
+      </w:pPr>
+      <w:rPr>
+        <w:rFonts w:hint="default"/>
+      </w:rPr>
+    </w:lvl>
+  </w:abstractNum>
+  <w:abstractNum w:abstractNumId="37" w15:restartNumberingAfterBreak="0">
     <w:nsid w:val="6435077B"/>
     <w:multiLevelType w:val="multilevel"/>
     <w:tmpl w:val="6ADC0E8C"/>
@@ -16629,7 +16905,7 @@
       </w:rPr>
     </w:lvl>
   </w:abstractNum>
-  <w:abstractNum w:abstractNumId="37" w15:restartNumberingAfterBreak="0">
+  <w:abstractNum w:abstractNumId="38" w15:restartNumberingAfterBreak="0">
     <w:nsid w:val="64654306"/>
     <w:multiLevelType w:val="hybridMultilevel"/>
     <w:tmpl w:val="117C37C8"/>
@@ -16715,7 +16991,7 @@
       </w:pPr>
     </w:lvl>
   </w:abstractNum>
-  <w:abstractNum w:abstractNumId="38" w15:restartNumberingAfterBreak="0">
+  <w:abstractNum w:abstractNumId="39" w15:restartNumberingAfterBreak="0">
     <w:nsid w:val="652E68DE"/>
     <w:multiLevelType w:val="hybridMultilevel"/>
     <w:tmpl w:val="5F3C201A"/>
@@ -16828,7 +17104,7 @@
       </w:rPr>
     </w:lvl>
   </w:abstractNum>
-  <w:abstractNum w:abstractNumId="39" w15:restartNumberingAfterBreak="0">
+  <w:abstractNum w:abstractNumId="40" w15:restartNumberingAfterBreak="0">
     <w:nsid w:val="698E317F"/>
     <w:multiLevelType w:val="hybridMultilevel"/>
     <w:tmpl w:val="0B2A98FC"/>
@@ -16940,7 +17216,7 @@
       </w:rPr>
     </w:lvl>
   </w:abstractNum>
-  <w:abstractNum w:abstractNumId="40" w15:restartNumberingAfterBreak="0">
+  <w:abstractNum w:abstractNumId="41" w15:restartNumberingAfterBreak="0">
     <w:nsid w:val="6B770F5B"/>
     <w:multiLevelType w:val="hybridMultilevel"/>
     <w:tmpl w:val="EAB0F5F2"/>
@@ -17052,7 +17328,7 @@
       </w:rPr>
     </w:lvl>
   </w:abstractNum>
-  <w:abstractNum w:abstractNumId="41" w15:restartNumberingAfterBreak="0">
+  <w:abstractNum w:abstractNumId="42" w15:restartNumberingAfterBreak="0">
     <w:nsid w:val="6B806D9D"/>
     <w:multiLevelType w:val="hybridMultilevel"/>
     <w:tmpl w:val="FA9A8854"/>
@@ -17138,7 +17414,7 @@
       </w:pPr>
     </w:lvl>
   </w:abstractNum>
-  <w:abstractNum w:abstractNumId="42" w15:restartNumberingAfterBreak="0">
+  <w:abstractNum w:abstractNumId="43" w15:restartNumberingAfterBreak="0">
     <w:nsid w:val="75614944"/>
     <w:multiLevelType w:val="hybridMultilevel"/>
     <w:tmpl w:val="E7540DF8"/>
@@ -17224,7 +17500,7 @@
       </w:pPr>
     </w:lvl>
   </w:abstractNum>
-  <w:abstractNum w:abstractNumId="43" w15:restartNumberingAfterBreak="0">
+  <w:abstractNum w:abstractNumId="44" w15:restartNumberingAfterBreak="0">
     <w:nsid w:val="771D664D"/>
     <w:multiLevelType w:val="hybridMultilevel"/>
     <w:tmpl w:val="CE7612A8"/>
@@ -17337,7 +17613,7 @@
       </w:rPr>
     </w:lvl>
   </w:abstractNum>
-  <w:abstractNum w:abstractNumId="44" w15:restartNumberingAfterBreak="0">
+  <w:abstractNum w:abstractNumId="45" w15:restartNumberingAfterBreak="0">
     <w:nsid w:val="7C91095D"/>
     <w:multiLevelType w:val="hybridMultilevel"/>
     <w:tmpl w:val="B90A3A58"/>
@@ -17451,7 +17727,7 @@
     </w:lvl>
   </w:abstractNum>
   <w:num w:numId="1" w16cid:durableId="1534614097">
-    <w:abstractNumId w:val="40"/>
+    <w:abstractNumId w:val="41"/>
   </w:num>
   <w:num w:numId="2" w16cid:durableId="351615451">
     <w:abstractNumId w:val="0"/>
@@ -17469,7 +17745,7 @@
     <w:abstractNumId w:val="5"/>
   </w:num>
   <w:num w:numId="7" w16cid:durableId="2032879993">
-    <w:abstractNumId w:val="39"/>
+    <w:abstractNumId w:val="40"/>
   </w:num>
   <w:num w:numId="8" w16cid:durableId="1186595164">
     <w:abstractNumId w:val="1"/>
@@ -17484,7 +17760,7 @@
     <w:abstractNumId w:val="23"/>
   </w:num>
   <w:num w:numId="12" w16cid:durableId="281688501">
-    <w:abstractNumId w:val="43"/>
+    <w:abstractNumId w:val="44"/>
   </w:num>
   <w:num w:numId="13" w16cid:durableId="759376440">
     <w:abstractNumId w:val="6"/>
@@ -17502,13 +17778,13 @@
     <w:abstractNumId w:val="35"/>
   </w:num>
   <w:num w:numId="18" w16cid:durableId="701901328">
-    <w:abstractNumId w:val="41"/>
+    <w:abstractNumId w:val="42"/>
   </w:num>
   <w:num w:numId="19" w16cid:durableId="529144562">
     <w:abstractNumId w:val="31"/>
   </w:num>
   <w:num w:numId="20" w16cid:durableId="840001672">
-    <w:abstractNumId w:val="36"/>
+    <w:abstractNumId w:val="37"/>
   </w:num>
   <w:num w:numId="21" w16cid:durableId="2029791321">
     <w:abstractNumId w:val="9"/>
@@ -17517,7 +17793,7 @@
     <w:abstractNumId w:val="10"/>
   </w:num>
   <w:num w:numId="23" w16cid:durableId="564529166">
-    <w:abstractNumId w:val="38"/>
+    <w:abstractNumId w:val="39"/>
   </w:num>
   <w:num w:numId="24" w16cid:durableId="1332296626">
     <w:abstractNumId w:val="18"/>
@@ -17535,7 +17811,7 @@
     <w:abstractNumId w:val="8"/>
   </w:num>
   <w:num w:numId="29" w16cid:durableId="212467763">
-    <w:abstractNumId w:val="37"/>
+    <w:abstractNumId w:val="38"/>
   </w:num>
   <w:num w:numId="30" w16cid:durableId="1577277833">
     <w:abstractNumId w:val="13"/>
@@ -17574,16 +17850,19 @@
     <w:abstractNumId w:val="15"/>
   </w:num>
   <w:num w:numId="42" w16cid:durableId="1086390401">
-    <w:abstractNumId w:val="44"/>
+    <w:abstractNumId w:val="45"/>
   </w:num>
   <w:num w:numId="43" w16cid:durableId="785195169">
-    <w:abstractNumId w:val="42"/>
+    <w:abstractNumId w:val="43"/>
   </w:num>
   <w:num w:numId="44" w16cid:durableId="338121238">
     <w:abstractNumId w:val="34"/>
   </w:num>
   <w:num w:numId="45" w16cid:durableId="308049011">
     <w:abstractNumId w:val="17"/>
+  </w:num>
+  <w:num w:numId="46" w16cid:durableId="1840384326">
+    <w:abstractNumId w:val="36"/>
   </w:num>
 </w:numbering>
 </file>
@@ -18985,25 +19264,6 @@
     <b:RefOrder>4</b:RefOrder>
   </b:Source>
   <b:Source>
-    <b:Tag>Celeste</b:Tag>
-    <b:SourceType>InternetSite</b:SourceType>
-    <b:Guid>{A41B3FAB-CED9-414A-8DC9-DB4021E391AE}</b:Guid>
-    <b:Author>
-      <b:Author>
-        <b:NameList>
-          <b:Person>
-            <b:Last>Rowland</b:Last>
-            <b:First>Matthew</b:First>
-          </b:Person>
-        </b:NameList>
-      </b:Author>
-    </b:Author>
-    <b:Title>Celeste Asist Mode</b:Title>
-    <b:InternetSiteTitle>Game Accessibility Guidelines</b:InternetSiteTitle>
-    <b:URL>https://gameaccessibilityguidelines.com/celeste-assist-mode/</b:URL>
-    <b:RefOrder>10</b:RefOrder>
-  </b:Source>
-  <b:Source>
     <b:Tag>Sig20</b:Tag>
     <b:SourceType>InternetSite</b:SourceType>
     <b:Guid>{516E9220-DC25-4D42-9BA1-FAB6406AA4BF}</b:Guid>
@@ -19082,25 +19342,6 @@
     <b:RefOrder>7</b:RefOrder>
   </b:Source>
   <b:Source>
-    <b:Tag>pep20</b:Tag>
-    <b:SourceType>InternetSite</b:SourceType>
-    <b:Guid>{7DD5FD98-F5FA-412E-836C-446BB9FFA9B1}</b:Guid>
-    <b:Author>
-      <b:Author>
-        <b:NameList>
-          <b:Person>
-            <b:Last>pepe</b:Last>
-          </b:Person>
-        </b:NameList>
-      </b:Author>
-    </b:Author>
-    <b:Title>pata</b:Title>
-    <b:InternetSiteTitle>pata2</b:InternetSiteTitle>
-    <b:Year>2020</b:Year>
-    <b:URL>asñlkjsle.com</b:URL>
-    <b:RefOrder>11</b:RefOrder>
-  </b:Source>
-  <b:Source>
     <b:Tag>Ecu19</b:Tag>
     <b:SourceType>InternetSite</b:SourceType>
     <b:Guid>{FE4ABD0B-8CFA-41EF-9551-8C6DF09E49A2}</b:Guid>
@@ -19115,29 +19356,50 @@
     <b:Month>Agosto</b:Month>
     <b:Day>29</b:Day>
     <b:URL> https://www.ecured.cu/index.php?title=Modelo_de_prototipos&amp;oldid=3532289</b:URL>
+    <b:RefOrder>9</b:RefOrder>
+  </b:Source>
+  <b:Source>
+    <b:Tag>Qué20</b:Tag>
+    <b:SourceType>InternetSite</b:SourceType>
+    <b:Guid>{9B57B91C-8B6F-4A45-A4BC-F7CC33BB192F}</b:Guid>
+    <b:Title>Qué es SCRUM</b:Title>
+    <b:InternetSiteTitle>Proyectos Ágiles</b:InternetSiteTitle>
+    <b:Year>2020</b:Year>
+    <b:URL>https://proyectosagiles.org/que-es-scrum/</b:URL>
+    <b:Author>
+      <b:Author>
+        <b:Corporate>Proyectos Ágiles</b:Corporate>
+      </b:Author>
+    </b:Author>
     <b:RefOrder>8</b:RefOrder>
   </b:Source>
   <b:Source>
-    <b:Tag>Wiki</b:Tag>
+    <b:Tag>Yúb19</b:Tag>
     <b:SourceType>InternetSite</b:SourceType>
-    <b:Guid>{2862DB79-5B23-4782-83BF-867EA86AEFAA}</b:Guid>
-    <b:LCID>es-ES</b:LCID>
+    <b:Guid>{35631292-D0FC-4B08-BA18-CA978F1F61A1}</b:Guid>
     <b:Author>
       <b:Author>
-        <b:Corporate>Wikipedia</b:Corporate>
+        <b:NameList>
+          <b:Person>
+            <b:Last>Fernández</b:Last>
+            <b:First>Yúbal</b:First>
+          </b:Person>
+        </b:NameList>
       </b:Author>
     </b:Author>
-    <b:Title>GitHub</b:Title>
-    <b:InternetSiteTitle>Wikipedia La Enciclopedia Libre</b:InternetSiteTitle>
-    <b:URL>https://es.wikipedia.org/wiki/GitHub</b:URL>
-    <b:Year>2022</b:Year>
-    <b:RefOrder>9</b:RefOrder>
+    <b:Title>Qué es GitHub y qué es lo que le ofrece a los desarrolladores</b:Title>
+    <b:InternetSiteTitle>Xataka</b:InternetSiteTitle>
+    <b:Year>2019</b:Year>
+    <b:Month>Octubre</b:Month>
+    <b:Day>30</b:Day>
+    <b:URL>https://www.xataka.com/basics/que-github-que-que-le-ofrece-a-desarrolladores</b:URL>
+    <b:RefOrder>10</b:RefOrder>
   </b:Source>
 </b:Sources>
 </file>
 
 <file path=customXml/itemProps1.xml><?xml version="1.0" encoding="utf-8"?>
-<ds:datastoreItem xmlns:ds="http://schemas.openxmlformats.org/officeDocument/2006/customXml" ds:itemID="{DF61F899-457F-48B9-BB7E-CD6FECCECE50}">
+<ds:datastoreItem xmlns:ds="http://schemas.openxmlformats.org/officeDocument/2006/customXml" ds:itemID="{A1AD96E6-6095-4D85-A352-849486A0DD58}">
   <ds:schemaRefs>
     <ds:schemaRef ds:uri="http://schemas.openxmlformats.org/officeDocument/2006/bibliography"/>
   </ds:schemaRefs>

</xml_diff>